<commit_message>
Implement get all fields and define methods
</commit_message>
<xml_diff>
--- a/docs/M2851_practica.docx
+++ b/docs/M2851_practica.docx
@@ -1,6 +1,6 @@
 
 <file path=word/document.xml><?xml version="1.0" encoding="utf-8"?>
-<w:document xmlns:wpc="http://schemas.microsoft.com/office/word/2010/wordprocessingCanvas" xmlns:cx="http://schemas.microsoft.com/office/drawing/2014/chartex" xmlns:cx1="http://schemas.microsoft.com/office/drawing/2015/9/8/chartex" xmlns:cx2="http://schemas.microsoft.com/office/drawing/2015/10/21/chartex" xmlns:cx3="http://schemas.microsoft.com/office/drawing/2016/5/9/chartex" xmlns:cx4="http://schemas.microsoft.com/office/drawing/2016/5/10/chartex" xmlns:cx5="http://schemas.microsoft.com/office/drawing/2016/5/11/chartex" xmlns:cx6="http://schemas.microsoft.com/office/drawing/2016/5/12/chartex" xmlns:cx7="http://schemas.microsoft.com/office/drawing/2016/5/13/chartex" xmlns:cx8="http://schemas.microsoft.com/office/drawing/2016/5/14/chartex" xmlns:mc="http://schemas.openxmlformats.org/markup-compatibility/2006" xmlns:aink="http://schemas.microsoft.com/office/drawing/2016/ink" xmlns:am3d="http://schemas.microsoft.com/office/drawing/2017/model3d" xmlns:o="urn:schemas-microsoft-com:office:office" xmlns:r="http://schemas.openxmlformats.org/officeDocument/2006/relationships" xmlns:m="http://schemas.openxmlformats.org/officeDocument/2006/math" xmlns:v="urn:schemas-microsoft-com:vml" xmlns:wp14="http://schemas.microsoft.com/office/word/2010/wordprocessingDrawing" xmlns:wp="http://schemas.openxmlformats.org/drawingml/2006/wordprocessingDrawing" xmlns:w10="urn:schemas-microsoft-com:office:word" xmlns:w="http://schemas.openxmlformats.org/wordprocessingml/2006/main" xmlns:w14="http://schemas.microsoft.com/office/word/2010/wordml" xmlns:w15="http://schemas.microsoft.com/office/word/2012/wordml" xmlns:w16cex="http://schemas.microsoft.com/office/word/2018/wordml/cex" xmlns:w16cid="http://schemas.microsoft.com/office/word/2016/wordml/cid" xmlns:w16="http://schemas.microsoft.com/office/word/2018/wordml" xmlns:w16se="http://schemas.microsoft.com/office/word/2015/wordml/symex" xmlns:wpg="http://schemas.microsoft.com/office/word/2010/wordprocessingGroup" xmlns:wpi="http://schemas.microsoft.com/office/word/2010/wordprocessingInk" xmlns:wne="http://schemas.microsoft.com/office/word/2006/wordml" xmlns:wps="http://schemas.microsoft.com/office/word/2010/wordprocessingShape" mc:Ignorable="w14 w15 w16se w16cid w16 w16cex wp14">
+<w:document xmlns:wpc="http://schemas.microsoft.com/office/word/2010/wordprocessingCanvas" xmlns:cx="http://schemas.microsoft.com/office/drawing/2014/chartex" xmlns:mc="http://schemas.openxmlformats.org/markup-compatibility/2006" xmlns:o="urn:schemas-microsoft-com:office:office" xmlns:r="http://schemas.openxmlformats.org/officeDocument/2006/relationships" xmlns:m="http://schemas.openxmlformats.org/officeDocument/2006/math" xmlns:v="urn:schemas-microsoft-com:vml" xmlns:wp14="http://schemas.microsoft.com/office/word/2010/wordprocessingDrawing" xmlns:wp="http://schemas.openxmlformats.org/drawingml/2006/wordprocessingDrawing" xmlns:w10="urn:schemas-microsoft-com:office:word" xmlns:w="http://schemas.openxmlformats.org/wordprocessingml/2006/main" xmlns:w14="http://schemas.microsoft.com/office/word/2010/wordml" xmlns:w15="http://schemas.microsoft.com/office/word/2012/wordml" xmlns:w16se="http://schemas.microsoft.com/office/word/2015/wordml/symex" xmlns:wpg="http://schemas.microsoft.com/office/word/2010/wordprocessingGroup" xmlns:wpi="http://schemas.microsoft.com/office/word/2010/wordprocessingInk" xmlns:wne="http://schemas.microsoft.com/office/word/2006/wordml" xmlns:wps="http://schemas.microsoft.com/office/word/2010/wordprocessingShape" mc:Ignorable="w14 w15 w16se wp14">
   <w:body>
     <w:p>
       <w:pPr>
@@ -76,7 +76,7 @@
     </w:p>
     <w:p>
       <w:pPr>
-        <w:pStyle w:val="BodyText"/>
+        <w:pStyle w:val="Textoindependiente"/>
         <w:spacing w:before="3"/>
         <w:jc w:val="center"/>
         <w:rPr>
@@ -116,7 +116,7 @@
     </w:p>
     <w:p>
       <w:pPr>
-        <w:pStyle w:val="BodyText"/>
+        <w:pStyle w:val="Textoindependiente"/>
         <w:spacing w:before="3"/>
         <w:rPr>
           <w:b/>
@@ -126,7 +126,7 @@
     </w:p>
     <w:p>
       <w:pPr>
-        <w:pStyle w:val="BodyText"/>
+        <w:pStyle w:val="Textoindependiente"/>
         <w:spacing w:before="3"/>
         <w:rPr>
           <w:b/>
@@ -136,7 +136,7 @@
     </w:p>
     <w:p>
       <w:pPr>
-        <w:pStyle w:val="BodyText"/>
+        <w:pStyle w:val="Textoindependiente"/>
         <w:spacing w:before="3"/>
         <w:rPr>
           <w:b/>
@@ -146,7 +146,7 @@
     </w:p>
     <w:p>
       <w:pPr>
-        <w:pStyle w:val="BodyText"/>
+        <w:pStyle w:val="Textoindependiente"/>
         <w:spacing w:before="3"/>
         <w:rPr>
           <w:b/>
@@ -156,7 +156,7 @@
     </w:p>
     <w:p>
       <w:pPr>
-        <w:pStyle w:val="BodyText"/>
+        <w:pStyle w:val="Textoindependiente"/>
         <w:spacing w:before="3"/>
         <w:rPr>
           <w:b/>
@@ -166,7 +166,7 @@
     </w:p>
     <w:p>
       <w:pPr>
-        <w:pStyle w:val="BodyText"/>
+        <w:pStyle w:val="Textoindependiente"/>
         <w:spacing w:before="3"/>
         <w:rPr>
           <w:b/>
@@ -176,7 +176,7 @@
     </w:p>
     <w:p>
       <w:pPr>
-        <w:pStyle w:val="BodyText"/>
+        <w:pStyle w:val="Textoindependiente"/>
         <w:spacing w:before="3"/>
         <w:rPr>
           <w:b/>
@@ -186,7 +186,7 @@
     </w:p>
     <w:p>
       <w:pPr>
-        <w:pStyle w:val="BodyText"/>
+        <w:pStyle w:val="Textoindependiente"/>
         <w:spacing w:before="3"/>
         <w:rPr>
           <w:b/>
@@ -196,7 +196,7 @@
     </w:p>
     <w:p>
       <w:pPr>
-        <w:pStyle w:val="BodyText"/>
+        <w:pStyle w:val="Textoindependiente"/>
         <w:spacing w:before="3"/>
         <w:rPr>
           <w:b/>
@@ -206,7 +206,7 @@
     </w:p>
     <w:p>
       <w:pPr>
-        <w:pStyle w:val="BodyText"/>
+        <w:pStyle w:val="Textoindependiente"/>
         <w:spacing w:before="3"/>
         <w:rPr>
           <w:b/>
@@ -216,7 +216,7 @@
     </w:p>
     <w:p>
       <w:pPr>
-        <w:pStyle w:val="BodyText"/>
+        <w:pStyle w:val="Textoindependiente"/>
         <w:spacing w:before="3"/>
         <w:rPr>
           <w:b/>
@@ -226,7 +226,7 @@
     </w:p>
     <w:p>
       <w:pPr>
-        <w:pStyle w:val="BodyText"/>
+        <w:pStyle w:val="Textoindependiente"/>
         <w:spacing w:before="3"/>
         <w:jc w:val="right"/>
         <w:rPr>
@@ -284,7 +284,7 @@
     </w:p>
     <w:p>
       <w:pPr>
-        <w:pStyle w:val="BodyText"/>
+        <w:pStyle w:val="Textoindependiente"/>
         <w:spacing w:before="3"/>
         <w:rPr>
           <w:b/>
@@ -316,7 +316,7 @@
       <w:sdtContent>
         <w:p>
           <w:pPr>
-            <w:pStyle w:val="TOCHeading"/>
+            <w:pStyle w:val="TtuloTDC"/>
           </w:pPr>
           <w:r>
             <w:rPr>
@@ -334,7 +334,7 @@
         <w:p/>
         <w:p>
           <w:pPr>
-            <w:pStyle w:val="TOC1"/>
+            <w:pStyle w:val="TDC1"/>
             <w:tabs>
               <w:tab w:val="left" w:pos="440"/>
               <w:tab w:val="right" w:leader="dot" w:pos="8930"/>
@@ -463,7 +463,7 @@
         </w:p>
         <w:p>
           <w:pPr>
-            <w:pStyle w:val="TOC1"/>
+            <w:pStyle w:val="TDC1"/>
             <w:tabs>
               <w:tab w:val="left" w:pos="440"/>
               <w:tab w:val="right" w:leader="dot" w:pos="8930"/>
@@ -568,7 +568,7 @@
         </w:p>
         <w:p>
           <w:pPr>
-            <w:pStyle w:val="TOC1"/>
+            <w:pStyle w:val="TDC1"/>
             <w:tabs>
               <w:tab w:val="left" w:pos="440"/>
               <w:tab w:val="right" w:leader="dot" w:pos="8930"/>
@@ -673,7 +673,7 @@
         </w:p>
         <w:p>
           <w:pPr>
-            <w:pStyle w:val="TOC1"/>
+            <w:pStyle w:val="TDC1"/>
             <w:tabs>
               <w:tab w:val="left" w:pos="440"/>
               <w:tab w:val="right" w:leader="dot" w:pos="8930"/>
@@ -790,7 +790,7 @@
     </w:sdt>
     <w:p>
       <w:pPr>
-        <w:pStyle w:val="BodyText"/>
+        <w:pStyle w:val="Textoindependiente"/>
         <w:spacing w:before="7"/>
         <w:rPr>
           <w:sz w:val="30"/>
@@ -799,7 +799,7 @@
     </w:p>
     <w:p>
       <w:pPr>
-        <w:pStyle w:val="Heading1"/>
+        <w:pStyle w:val="Ttulo1"/>
         <w:tabs>
           <w:tab w:val="left" w:pos="620"/>
         </w:tabs>
@@ -808,7 +808,7 @@
     </w:p>
     <w:p>
       <w:pPr>
-        <w:pStyle w:val="Heading1"/>
+        <w:pStyle w:val="Ttulo1"/>
         <w:tabs>
           <w:tab w:val="left" w:pos="620"/>
         </w:tabs>
@@ -817,7 +817,7 @@
     </w:p>
     <w:p>
       <w:pPr>
-        <w:pStyle w:val="Heading1"/>
+        <w:pStyle w:val="Ttulo1"/>
         <w:tabs>
           <w:tab w:val="left" w:pos="620"/>
         </w:tabs>
@@ -826,7 +826,7 @@
     </w:p>
     <w:p>
       <w:pPr>
-        <w:pStyle w:val="Heading1"/>
+        <w:pStyle w:val="Ttulo1"/>
         <w:tabs>
           <w:tab w:val="left" w:pos="620"/>
         </w:tabs>
@@ -835,7 +835,7 @@
     </w:p>
     <w:p>
       <w:pPr>
-        <w:pStyle w:val="Heading1"/>
+        <w:pStyle w:val="Ttulo1"/>
         <w:tabs>
           <w:tab w:val="left" w:pos="620"/>
         </w:tabs>
@@ -844,7 +844,7 @@
     </w:p>
     <w:p>
       <w:pPr>
-        <w:pStyle w:val="Heading1"/>
+        <w:pStyle w:val="Ttulo1"/>
         <w:tabs>
           <w:tab w:val="left" w:pos="620"/>
         </w:tabs>
@@ -853,7 +853,7 @@
     </w:p>
     <w:p>
       <w:pPr>
-        <w:pStyle w:val="Heading1"/>
+        <w:pStyle w:val="Ttulo1"/>
         <w:tabs>
           <w:tab w:val="left" w:pos="620"/>
         </w:tabs>
@@ -862,7 +862,7 @@
     </w:p>
     <w:p>
       <w:pPr>
-        <w:pStyle w:val="Heading1"/>
+        <w:pStyle w:val="Ttulo1"/>
         <w:tabs>
           <w:tab w:val="left" w:pos="620"/>
         </w:tabs>
@@ -871,7 +871,7 @@
     </w:p>
     <w:p>
       <w:pPr>
-        <w:pStyle w:val="Heading1"/>
+        <w:pStyle w:val="Ttulo1"/>
         <w:tabs>
           <w:tab w:val="left" w:pos="620"/>
         </w:tabs>
@@ -880,7 +880,7 @@
     </w:p>
     <w:p>
       <w:pPr>
-        <w:pStyle w:val="Heading1"/>
+        <w:pStyle w:val="Ttulo1"/>
         <w:tabs>
           <w:tab w:val="left" w:pos="620"/>
         </w:tabs>
@@ -889,7 +889,7 @@
     </w:p>
     <w:p>
       <w:pPr>
-        <w:pStyle w:val="Heading1"/>
+        <w:pStyle w:val="Ttulo1"/>
         <w:tabs>
           <w:tab w:val="left" w:pos="620"/>
         </w:tabs>
@@ -898,7 +898,7 @@
     </w:p>
     <w:p>
       <w:pPr>
-        <w:pStyle w:val="Heading1"/>
+        <w:pStyle w:val="Ttulo1"/>
         <w:tabs>
           <w:tab w:val="left" w:pos="620"/>
         </w:tabs>
@@ -907,7 +907,7 @@
     </w:p>
     <w:p>
       <w:pPr>
-        <w:pStyle w:val="Heading1"/>
+        <w:pStyle w:val="Ttulo1"/>
         <w:tabs>
           <w:tab w:val="left" w:pos="620"/>
         </w:tabs>
@@ -916,7 +916,7 @@
     </w:p>
     <w:p>
       <w:pPr>
-        <w:pStyle w:val="Heading1"/>
+        <w:pStyle w:val="Ttulo1"/>
         <w:tabs>
           <w:tab w:val="left" w:pos="620"/>
         </w:tabs>
@@ -925,7 +925,7 @@
     </w:p>
     <w:p>
       <w:pPr>
-        <w:pStyle w:val="Heading1"/>
+        <w:pStyle w:val="Ttulo1"/>
         <w:tabs>
           <w:tab w:val="left" w:pos="620"/>
         </w:tabs>
@@ -934,7 +934,7 @@
     </w:p>
     <w:p>
       <w:pPr>
-        <w:pStyle w:val="Heading1"/>
+        <w:pStyle w:val="Ttulo1"/>
         <w:tabs>
           <w:tab w:val="left" w:pos="620"/>
         </w:tabs>
@@ -943,7 +943,7 @@
     </w:p>
     <w:p>
       <w:pPr>
-        <w:pStyle w:val="Heading1"/>
+        <w:pStyle w:val="Ttulo1"/>
         <w:tabs>
           <w:tab w:val="left" w:pos="620"/>
         </w:tabs>
@@ -952,7 +952,7 @@
     </w:p>
     <w:p>
       <w:pPr>
-        <w:pStyle w:val="Heading1"/>
+        <w:pStyle w:val="Ttulo1"/>
         <w:tabs>
           <w:tab w:val="left" w:pos="620"/>
         </w:tabs>
@@ -961,7 +961,7 @@
     </w:p>
     <w:p>
       <w:pPr>
-        <w:pStyle w:val="Heading1"/>
+        <w:pStyle w:val="Ttulo1"/>
         <w:tabs>
           <w:tab w:val="left" w:pos="620"/>
         </w:tabs>
@@ -970,7 +970,7 @@
     </w:p>
     <w:p>
       <w:pPr>
-        <w:pStyle w:val="Heading1"/>
+        <w:pStyle w:val="Ttulo1"/>
         <w:tabs>
           <w:tab w:val="left" w:pos="620"/>
         </w:tabs>
@@ -979,7 +979,7 @@
     </w:p>
     <w:p>
       <w:pPr>
-        <w:pStyle w:val="Heading1"/>
+        <w:pStyle w:val="Ttulo1"/>
         <w:tabs>
           <w:tab w:val="left" w:pos="620"/>
         </w:tabs>
@@ -988,7 +988,7 @@
     </w:p>
     <w:p>
       <w:pPr>
-        <w:pStyle w:val="Heading1"/>
+        <w:pStyle w:val="Ttulo1"/>
         <w:tabs>
           <w:tab w:val="left" w:pos="620"/>
         </w:tabs>
@@ -997,7 +997,7 @@
     </w:p>
     <w:p>
       <w:pPr>
-        <w:pStyle w:val="Heading1"/>
+        <w:pStyle w:val="Ttulo1"/>
         <w:tabs>
           <w:tab w:val="left" w:pos="620"/>
         </w:tabs>
@@ -1006,7 +1006,7 @@
     </w:p>
     <w:p>
       <w:pPr>
-        <w:pStyle w:val="Heading1"/>
+        <w:pStyle w:val="Ttulo1"/>
         <w:tabs>
           <w:tab w:val="left" w:pos="620"/>
         </w:tabs>
@@ -1015,7 +1015,7 @@
     </w:p>
     <w:p>
       <w:pPr>
-        <w:pStyle w:val="Heading1"/>
+        <w:pStyle w:val="Ttulo1"/>
         <w:tabs>
           <w:tab w:val="left" w:pos="620"/>
         </w:tabs>
@@ -1024,7 +1024,7 @@
     </w:p>
     <w:p>
       <w:pPr>
-        <w:pStyle w:val="Heading1"/>
+        <w:pStyle w:val="Ttulo1"/>
         <w:tabs>
           <w:tab w:val="left" w:pos="620"/>
         </w:tabs>
@@ -1033,7 +1033,7 @@
     </w:p>
     <w:p>
       <w:pPr>
-        <w:pStyle w:val="Heading1"/>
+        <w:pStyle w:val="Ttulo1"/>
         <w:numPr>
           <w:ilvl w:val="0"/>
           <w:numId w:val="3"/>
@@ -1067,7 +1067,7 @@
     </w:p>
     <w:p>
       <w:pPr>
-        <w:pStyle w:val="BodyText"/>
+        <w:pStyle w:val="Textoindependiente"/>
         <w:rPr>
           <w:b/>
           <w:sz w:val="38"/>
@@ -1133,7 +1133,7 @@
     </w:p>
     <w:p>
       <w:pPr>
-        <w:pStyle w:val="ListParagraph"/>
+        <w:pStyle w:val="Prrafodelista"/>
         <w:numPr>
           <w:ilvl w:val="0"/>
           <w:numId w:val="25"/>
@@ -1157,7 +1157,7 @@
     </w:p>
     <w:p>
       <w:pPr>
-        <w:pStyle w:val="ListParagraph"/>
+        <w:pStyle w:val="Prrafodelista"/>
         <w:numPr>
           <w:ilvl w:val="0"/>
           <w:numId w:val="25"/>
@@ -1181,7 +1181,7 @@
     </w:p>
     <w:p>
       <w:pPr>
-        <w:pStyle w:val="ListParagraph"/>
+        <w:pStyle w:val="Prrafodelista"/>
         <w:numPr>
           <w:ilvl w:val="0"/>
           <w:numId w:val="25"/>
@@ -1205,7 +1205,7 @@
     </w:p>
     <w:p>
       <w:pPr>
-        <w:pStyle w:val="ListParagraph"/>
+        <w:pStyle w:val="Prrafodelista"/>
         <w:numPr>
           <w:ilvl w:val="0"/>
           <w:numId w:val="25"/>
@@ -1265,7 +1265,7 @@
     </w:p>
     <w:p>
       <w:pPr>
-        <w:pStyle w:val="ListParagraph"/>
+        <w:pStyle w:val="Prrafodelista"/>
         <w:numPr>
           <w:ilvl w:val="0"/>
           <w:numId w:val="25"/>
@@ -1289,7 +1289,7 @@
     </w:p>
     <w:p>
       <w:pPr>
-        <w:pStyle w:val="ListParagraph"/>
+        <w:pStyle w:val="Prrafodelista"/>
         <w:numPr>
           <w:ilvl w:val="0"/>
           <w:numId w:val="25"/>
@@ -1324,7 +1324,7 @@
     </w:p>
     <w:p>
       <w:pPr>
-        <w:pStyle w:val="BodyText"/>
+        <w:pStyle w:val="Textoindependiente"/>
         <w:rPr>
           <w:sz w:val="24"/>
         </w:rPr>
@@ -1332,7 +1332,7 @@
     </w:p>
     <w:p>
       <w:pPr>
-        <w:pStyle w:val="BodyText"/>
+        <w:pStyle w:val="Textoindependiente"/>
         <w:spacing w:before="3"/>
         <w:rPr>
           <w:sz w:val="29"/>
@@ -1341,7 +1341,7 @@
     </w:p>
     <w:p>
       <w:pPr>
-        <w:pStyle w:val="Heading1"/>
+        <w:pStyle w:val="Ttulo1"/>
         <w:numPr>
           <w:ilvl w:val="0"/>
           <w:numId w:val="3"/>
@@ -1362,7 +1362,7 @@
     </w:p>
     <w:p>
       <w:pPr>
-        <w:pStyle w:val="BodyText"/>
+        <w:pStyle w:val="Textoindependiente"/>
         <w:spacing w:line="290" w:lineRule="auto"/>
         <w:ind w:right="218"/>
         <w:rPr>
@@ -1373,7 +1373,7 @@
     </w:p>
     <w:p>
       <w:pPr>
-        <w:pStyle w:val="BodyText"/>
+        <w:pStyle w:val="Textoindependiente"/>
         <w:spacing w:line="290" w:lineRule="auto"/>
         <w:ind w:left="361" w:right="218"/>
         <w:jc w:val="both"/>
@@ -1440,7 +1440,7 @@
     </w:p>
     <w:p>
       <w:pPr>
-        <w:pStyle w:val="BodyText"/>
+        <w:pStyle w:val="Textoindependiente"/>
         <w:spacing w:line="290" w:lineRule="auto"/>
         <w:ind w:right="218"/>
         <w:rPr>
@@ -1454,7 +1454,7 @@
     </w:p>
     <w:p>
       <w:pPr>
-        <w:pStyle w:val="BodyText"/>
+        <w:pStyle w:val="Textoindependiente"/>
         <w:numPr>
           <w:ilvl w:val="0"/>
           <w:numId w:val="21"/>
@@ -1483,7 +1483,7 @@
     </w:p>
     <w:p>
       <w:pPr>
-        <w:pStyle w:val="BodyText"/>
+        <w:pStyle w:val="Textoindependiente"/>
         <w:numPr>
           <w:ilvl w:val="0"/>
           <w:numId w:val="21"/>
@@ -1520,7 +1520,7 @@
     </w:p>
     <w:p>
       <w:pPr>
-        <w:pStyle w:val="Heading1"/>
+        <w:pStyle w:val="Ttulo1"/>
         <w:numPr>
           <w:ilvl w:val="0"/>
           <w:numId w:val="3"/>
@@ -1545,7 +1545,7 @@
     </w:p>
     <w:p>
       <w:pPr>
-        <w:pStyle w:val="BodyText"/>
+        <w:pStyle w:val="Textoindependiente"/>
         <w:spacing w:line="290" w:lineRule="auto"/>
         <w:ind w:right="217"/>
         <w:jc w:val="both"/>
@@ -1559,7 +1559,7 @@
     </w:p>
     <w:p>
       <w:pPr>
-        <w:pStyle w:val="BodyText"/>
+        <w:pStyle w:val="Textoindependiente"/>
         <w:numPr>
           <w:ilvl w:val="0"/>
           <w:numId w:val="16"/>
@@ -1590,7 +1590,7 @@
     </w:p>
     <w:p>
       <w:pPr>
-        <w:pStyle w:val="BodyText"/>
+        <w:pStyle w:val="Textoindependiente"/>
         <w:spacing w:line="290" w:lineRule="auto"/>
         <w:ind w:left="361" w:right="217"/>
         <w:jc w:val="both"/>
@@ -1602,7 +1602,7 @@
     </w:p>
     <w:p>
       <w:pPr>
-        <w:pStyle w:val="BodyText"/>
+        <w:pStyle w:val="Textoindependiente"/>
         <w:spacing w:line="290" w:lineRule="auto"/>
         <w:ind w:left="361" w:right="217"/>
         <w:jc w:val="both"/>
@@ -1670,7 +1670,7 @@
     </w:p>
     <w:p>
       <w:pPr>
-        <w:pStyle w:val="BodyText"/>
+        <w:pStyle w:val="Textoindependiente"/>
         <w:spacing w:line="290" w:lineRule="auto"/>
         <w:ind w:right="217"/>
         <w:jc w:val="both"/>
@@ -1682,7 +1682,7 @@
     </w:p>
     <w:p>
       <w:pPr>
-        <w:pStyle w:val="BodyText"/>
+        <w:pStyle w:val="Textoindependiente"/>
         <w:numPr>
           <w:ilvl w:val="0"/>
           <w:numId w:val="16"/>
@@ -1713,7 +1713,7 @@
     </w:p>
     <w:p>
       <w:pPr>
-        <w:pStyle w:val="BodyText"/>
+        <w:pStyle w:val="Textoindependiente"/>
         <w:spacing w:line="290" w:lineRule="auto"/>
         <w:ind w:left="721" w:right="217"/>
         <w:jc w:val="both"/>
@@ -1725,7 +1725,7 @@
     </w:p>
     <w:p>
       <w:pPr>
-        <w:pStyle w:val="BodyText"/>
+        <w:pStyle w:val="Textoindependiente"/>
         <w:spacing w:line="290" w:lineRule="auto"/>
         <w:ind w:left="361" w:right="217"/>
         <w:jc w:val="both"/>
@@ -1901,7 +1901,7 @@
     </w:p>
     <w:p>
       <w:pPr>
-        <w:pStyle w:val="BodyText"/>
+        <w:pStyle w:val="Textoindependiente"/>
         <w:spacing w:line="290" w:lineRule="auto"/>
         <w:ind w:left="361" w:right="217"/>
         <w:jc w:val="both"/>
@@ -1915,7 +1915,7 @@
     </w:p>
     <w:p>
       <w:pPr>
-        <w:pStyle w:val="BodyText"/>
+        <w:pStyle w:val="Textoindependiente"/>
         <w:spacing w:line="290" w:lineRule="auto"/>
         <w:ind w:left="361" w:right="217"/>
         <w:jc w:val="both"/>
@@ -2010,7 +2010,7 @@
     </w:p>
     <w:p>
       <w:pPr>
-        <w:pStyle w:val="BodyText"/>
+        <w:pStyle w:val="Textoindependiente"/>
         <w:spacing w:line="290" w:lineRule="auto"/>
         <w:ind w:right="217"/>
         <w:jc w:val="both"/>
@@ -2022,7 +2022,7 @@
     </w:p>
     <w:p>
       <w:pPr>
-        <w:pStyle w:val="BodyText"/>
+        <w:pStyle w:val="Textoindependiente"/>
         <w:numPr>
           <w:ilvl w:val="0"/>
           <w:numId w:val="16"/>
@@ -2064,7 +2064,7 @@
     </w:p>
     <w:p>
       <w:pPr>
-        <w:pStyle w:val="BodyText"/>
+        <w:pStyle w:val="Textoindependiente"/>
         <w:spacing w:line="290" w:lineRule="auto"/>
         <w:ind w:left="361" w:right="217"/>
         <w:jc w:val="both"/>
@@ -2076,7 +2076,7 @@
     </w:p>
     <w:p>
       <w:pPr>
-        <w:pStyle w:val="BodyText"/>
+        <w:pStyle w:val="Textoindependiente"/>
         <w:spacing w:line="290" w:lineRule="auto"/>
         <w:ind w:left="361" w:right="217"/>
         <w:jc w:val="both"/>
@@ -2144,7 +2144,7 @@
     </w:p>
     <w:p>
       <w:pPr>
-        <w:pStyle w:val="BodyText"/>
+        <w:pStyle w:val="Textoindependiente"/>
         <w:spacing w:line="290" w:lineRule="auto"/>
         <w:ind w:left="361" w:right="217"/>
         <w:jc w:val="both"/>
@@ -2158,7 +2158,7 @@
     </w:p>
     <w:p>
       <w:pPr>
-        <w:pStyle w:val="BodyText"/>
+        <w:pStyle w:val="Textoindependiente"/>
         <w:spacing w:line="290" w:lineRule="auto"/>
         <w:ind w:left="361" w:right="217"/>
         <w:jc w:val="both"/>
@@ -2181,7 +2181,7 @@
     </w:p>
     <w:p>
       <w:pPr>
-        <w:pStyle w:val="BodyText"/>
+        <w:pStyle w:val="Textoindependiente"/>
         <w:spacing w:line="290" w:lineRule="auto"/>
         <w:ind w:right="217"/>
         <w:jc w:val="both"/>
@@ -2195,7 +2195,7 @@
     </w:p>
     <w:p>
       <w:pPr>
-        <w:pStyle w:val="BodyText"/>
+        <w:pStyle w:val="Textoindependiente"/>
         <w:spacing w:line="290" w:lineRule="auto"/>
         <w:ind w:left="361" w:right="217"/>
         <w:jc w:val="both"/>
@@ -2235,27 +2235,7 @@
           <w:sz w:val="22"/>
           <w:szCs w:val="22"/>
         </w:rPr>
-        <w:t xml:space="preserve"> Fecha en la cual se ha consultado la información en el sitio web, el formato es </w:t>
-      </w:r>
-      <w:proofErr w:type="spellStart"/>
-      <w:r>
-        <w:rPr>
-          <w:color w:val="000078"/>
-          <w:w w:val="105"/>
-          <w:sz w:val="22"/>
-          <w:szCs w:val="22"/>
-        </w:rPr>
-        <w:t>dd</w:t>
-      </w:r>
-      <w:proofErr w:type="spellEnd"/>
-      <w:r>
-        <w:rPr>
-          <w:color w:val="000078"/>
-          <w:w w:val="105"/>
-          <w:sz w:val="22"/>
-          <w:szCs w:val="22"/>
-        </w:rPr>
-        <w:t>/mm/</w:t>
+        <w:t xml:space="preserve"> Fecha en la cual se ha consultado la información en el sitio web, el formato es dd/mm/</w:t>
       </w:r>
       <w:proofErr w:type="spellStart"/>
       <w:r>
@@ -2302,7 +2282,7 @@
     </w:p>
     <w:p>
       <w:pPr>
-        <w:pStyle w:val="BodyText"/>
+        <w:pStyle w:val="Textoindependiente"/>
         <w:spacing w:line="290" w:lineRule="auto"/>
         <w:ind w:left="361" w:right="217"/>
         <w:jc w:val="both"/>
@@ -2360,7 +2340,7 @@
     </w:p>
     <w:p>
       <w:pPr>
-        <w:pStyle w:val="BodyText"/>
+        <w:pStyle w:val="Textoindependiente"/>
         <w:spacing w:line="290" w:lineRule="auto"/>
         <w:ind w:left="361" w:right="217"/>
         <w:jc w:val="both"/>
@@ -2434,7 +2414,7 @@
     </w:p>
     <w:p>
       <w:pPr>
-        <w:pStyle w:val="BodyText"/>
+        <w:pStyle w:val="Textoindependiente"/>
         <w:spacing w:line="290" w:lineRule="auto"/>
         <w:ind w:left="361" w:right="217"/>
         <w:jc w:val="both"/>
@@ -2454,21 +2434,63 @@
           <w:sz w:val="22"/>
           <w:szCs w:val="22"/>
         </w:rPr>
-        <w:t>Tema:</w:t>
-      </w:r>
-      <w:r>
-        <w:rPr>
-          <w:color w:val="000078"/>
-          <w:w w:val="105"/>
-          <w:sz w:val="22"/>
-          <w:szCs w:val="22"/>
-        </w:rPr>
-        <w:t xml:space="preserve"> Tema del que se trata el libro.</w:t>
-      </w:r>
-    </w:p>
-    <w:p>
-      <w:pPr>
-        <w:pStyle w:val="BodyText"/>
+        <w:t>Tema</w:t>
+      </w:r>
+      <w:r>
+        <w:rPr>
+          <w:b/>
+          <w:bCs/>
+          <w:color w:val="000078"/>
+          <w:w w:val="105"/>
+          <w:sz w:val="22"/>
+          <w:szCs w:val="22"/>
+        </w:rPr>
+        <w:t>(s)</w:t>
+      </w:r>
+      <w:r>
+        <w:rPr>
+          <w:b/>
+          <w:bCs/>
+          <w:color w:val="000078"/>
+          <w:w w:val="105"/>
+          <w:sz w:val="22"/>
+          <w:szCs w:val="22"/>
+        </w:rPr>
+        <w:t>:</w:t>
+      </w:r>
+      <w:r>
+        <w:rPr>
+          <w:color w:val="000078"/>
+          <w:w w:val="105"/>
+          <w:sz w:val="22"/>
+          <w:szCs w:val="22"/>
+        </w:rPr>
+        <w:t xml:space="preserve"> Tema</w:t>
+      </w:r>
+      <w:r>
+        <w:rPr>
+          <w:color w:val="000078"/>
+          <w:w w:val="105"/>
+          <w:sz w:val="22"/>
+          <w:szCs w:val="22"/>
+        </w:rPr>
+        <w:t>(s)</w:t>
+      </w:r>
+      <w:bookmarkStart w:id="3" w:name="_GoBack"/>
+      <w:bookmarkEnd w:id="3"/>
+      <w:r>
+        <w:rPr>
+          <w:color w:val="000078"/>
+          <w:w w:val="105"/>
+          <w:sz w:val="22"/>
+          <w:szCs w:val="22"/>
+        </w:rPr>
+        <w:t xml:space="preserve"> del que se trata el libro.</w:t>
+      </w:r>
+    </w:p>
+    <w:p>
+      <w:pPr>
+        <w:pStyle w:val="Textoindependiente"/>
         <w:spacing w:line="290" w:lineRule="auto"/>
         <w:ind w:left="361" w:right="217"/>
         <w:jc w:val="both"/>
@@ -2502,7 +2524,7 @@
     </w:p>
     <w:p>
       <w:pPr>
-        <w:pStyle w:val="BodyText"/>
+        <w:pStyle w:val="Textoindependiente"/>
         <w:spacing w:line="290" w:lineRule="auto"/>
         <w:ind w:left="361" w:right="217"/>
         <w:jc w:val="both"/>
@@ -2522,21 +2544,39 @@
           <w:sz w:val="22"/>
           <w:szCs w:val="22"/>
         </w:rPr>
-        <w:t>Editorial:</w:t>
-      </w:r>
-      <w:r>
-        <w:rPr>
-          <w:color w:val="000078"/>
-          <w:w w:val="105"/>
-          <w:sz w:val="22"/>
-          <w:szCs w:val="22"/>
-        </w:rPr>
-        <w:t xml:space="preserve"> Editorial del libro.</w:t>
-      </w:r>
-    </w:p>
-    <w:p>
-      <w:pPr>
-        <w:pStyle w:val="BodyText"/>
+        <w:t>ISBN:</w:t>
+      </w:r>
+      <w:r>
+        <w:rPr>
+          <w:color w:val="000078"/>
+          <w:w w:val="105"/>
+          <w:sz w:val="22"/>
+          <w:szCs w:val="22"/>
+        </w:rPr>
+        <w:t xml:space="preserve"> Identificador ISBN del libr</w:t>
+      </w:r>
+      <w:r>
+        <w:rPr>
+          <w:color w:val="000078"/>
+          <w:w w:val="105"/>
+          <w:sz w:val="22"/>
+          <w:szCs w:val="22"/>
+        </w:rPr>
+        <w:t>o</w:t>
+      </w:r>
+      <w:r>
+        <w:rPr>
+          <w:color w:val="000078"/>
+          <w:w w:val="105"/>
+          <w:sz w:val="22"/>
+          <w:szCs w:val="22"/>
+        </w:rPr>
+        <w:t xml:space="preserve"> </w:t>
+      </w:r>
+    </w:p>
+    <w:p>
+      <w:pPr>
+        <w:pStyle w:val="Textoindependiente"/>
         <w:spacing w:line="290" w:lineRule="auto"/>
         <w:ind w:left="361" w:right="217"/>
         <w:jc w:val="both"/>
@@ -2547,6 +2587,7 @@
           <w:szCs w:val="22"/>
         </w:rPr>
       </w:pPr>
+      <w:proofErr w:type="spellStart"/>
       <w:r>
         <w:rPr>
           <w:b/>
@@ -2556,39 +2597,33 @@
           <w:sz w:val="22"/>
           <w:szCs w:val="22"/>
         </w:rPr>
-        <w:t>ISBN:</w:t>
-      </w:r>
-      <w:r>
-        <w:rPr>
-          <w:color w:val="000078"/>
-          <w:w w:val="105"/>
-          <w:sz w:val="22"/>
-          <w:szCs w:val="22"/>
-        </w:rPr>
-        <w:t xml:space="preserve"> Identificador ISBN del libr</w:t>
-      </w:r>
-      <w:r>
-        <w:rPr>
-          <w:color w:val="000078"/>
-          <w:w w:val="105"/>
-          <w:sz w:val="22"/>
-          <w:szCs w:val="22"/>
-        </w:rPr>
-        <w:t>o</w:t>
-      </w:r>
-      <w:r>
-        <w:rPr>
-          <w:color w:val="000078"/>
-          <w:w w:val="105"/>
-          <w:sz w:val="22"/>
-          <w:szCs w:val="22"/>
-        </w:rPr>
-        <w:t xml:space="preserve"> </w:t>
-      </w:r>
-    </w:p>
-    <w:p>
-      <w:pPr>
-        <w:pStyle w:val="BodyText"/>
+        <w:t>Anio_Copyright</w:t>
+      </w:r>
+      <w:proofErr w:type="spellEnd"/>
+      <w:r>
+        <w:rPr>
+          <w:b/>
+          <w:bCs/>
+          <w:color w:val="000078"/>
+          <w:w w:val="105"/>
+          <w:sz w:val="22"/>
+          <w:szCs w:val="22"/>
+        </w:rPr>
+        <w:t>:</w:t>
+      </w:r>
+      <w:r>
+        <w:rPr>
+          <w:color w:val="000078"/>
+          <w:w w:val="105"/>
+          <w:sz w:val="22"/>
+          <w:szCs w:val="22"/>
+        </w:rPr>
+        <w:t xml:space="preserve"> Año del copyright del libro.</w:t>
+      </w:r>
+    </w:p>
+    <w:p>
+      <w:pPr>
+        <w:pStyle w:val="Textoindependiente"/>
         <w:spacing w:line="290" w:lineRule="auto"/>
         <w:ind w:left="361" w:right="217"/>
         <w:jc w:val="both"/>
@@ -2609,9 +2644,8 @@
           <w:sz w:val="22"/>
           <w:szCs w:val="22"/>
         </w:rPr>
-        <w:t>Anio_Copyright</w:t>
-      </w:r>
-      <w:proofErr w:type="spellEnd"/>
+        <w:t>Numero_P</w:t>
+      </w:r>
       <w:r>
         <w:rPr>
           <w:b/>
@@ -2621,6 +2655,27 @@
           <w:sz w:val="22"/>
           <w:szCs w:val="22"/>
         </w:rPr>
+        <w:t>a</w:t>
+      </w:r>
+      <w:r>
+        <w:rPr>
+          <w:b/>
+          <w:bCs/>
+          <w:color w:val="000078"/>
+          <w:w w:val="105"/>
+          <w:sz w:val="22"/>
+          <w:szCs w:val="22"/>
+        </w:rPr>
+        <w:t>ginas</w:t>
+      </w:r>
+      <w:proofErr w:type="spellEnd"/>
+      <w:r>
+        <w:rPr>
+          <w:color w:val="000078"/>
+          <w:w w:val="105"/>
+          <w:sz w:val="22"/>
+          <w:szCs w:val="22"/>
+        </w:rPr>
         <w:t>:</w:t>
       </w:r>
       <w:r>
@@ -2630,12 +2685,12 @@
           <w:sz w:val="22"/>
           <w:szCs w:val="22"/>
         </w:rPr>
-        <w:t xml:space="preserve"> Año del copyright del libro.</w:t>
-      </w:r>
-    </w:p>
-    <w:p>
-      <w:pPr>
-        <w:pStyle w:val="BodyText"/>
+        <w:t xml:space="preserve"> Número de páginas del libro.</w:t>
+      </w:r>
+    </w:p>
+    <w:p>
+      <w:pPr>
+        <w:pStyle w:val="Textoindependiente"/>
         <w:spacing w:line="290" w:lineRule="auto"/>
         <w:ind w:left="361" w:right="217"/>
         <w:jc w:val="both"/>
@@ -2656,7 +2711,7 @@
           <w:sz w:val="22"/>
           <w:szCs w:val="22"/>
         </w:rPr>
-        <w:t>Numero_P</w:t>
+        <w:t>Precio_E</w:t>
       </w:r>
       <w:r>
         <w:rPr>
@@ -2667,7 +2722,7 @@
           <w:sz w:val="22"/>
           <w:szCs w:val="22"/>
         </w:rPr>
-        <w:t>a</w:t>
+        <w:t>B</w:t>
       </w:r>
       <w:r>
         <w:rPr>
@@ -2678,11 +2733,13 @@
           <w:sz w:val="22"/>
           <w:szCs w:val="22"/>
         </w:rPr>
-        <w:t>ginas</w:t>
+        <w:t>ook</w:t>
       </w:r>
       <w:proofErr w:type="spellEnd"/>
       <w:r>
         <w:rPr>
+          <w:b/>
+          <w:bCs/>
           <w:color w:val="000078"/>
           <w:w w:val="105"/>
           <w:sz w:val="22"/>
@@ -2697,12 +2754,12 @@
           <w:sz w:val="22"/>
           <w:szCs w:val="22"/>
         </w:rPr>
-        <w:t xml:space="preserve"> Número de páginas del libro.</w:t>
-      </w:r>
-    </w:p>
-    <w:p>
-      <w:pPr>
-        <w:pStyle w:val="BodyText"/>
+        <w:t xml:space="preserve"> Precio en dólares del formato digital.</w:t>
+      </w:r>
+    </w:p>
+    <w:p>
+      <w:pPr>
+        <w:pStyle w:val="Textoindependiente"/>
         <w:spacing w:line="290" w:lineRule="auto"/>
         <w:ind w:left="361" w:right="217"/>
         <w:jc w:val="both"/>
@@ -2723,8 +2780,9 @@
           <w:sz w:val="22"/>
           <w:szCs w:val="22"/>
         </w:rPr>
-        <w:t>Precio_E</w:t>
-      </w:r>
+        <w:t>Precio_Hardcover</w:t>
+      </w:r>
+      <w:proofErr w:type="spellEnd"/>
       <w:r>
         <w:rPr>
           <w:b/>
@@ -2734,29 +2792,6 @@
           <w:sz w:val="22"/>
           <w:szCs w:val="22"/>
         </w:rPr>
-        <w:t>B</w:t>
-      </w:r>
-      <w:r>
-        <w:rPr>
-          <w:b/>
-          <w:bCs/>
-          <w:color w:val="000078"/>
-          <w:w w:val="105"/>
-          <w:sz w:val="22"/>
-          <w:szCs w:val="22"/>
-        </w:rPr>
-        <w:t>ook</w:t>
-      </w:r>
-      <w:proofErr w:type="spellEnd"/>
-      <w:r>
-        <w:rPr>
-          <w:b/>
-          <w:bCs/>
-          <w:color w:val="000078"/>
-          <w:w w:val="105"/>
-          <w:sz w:val="22"/>
-          <w:szCs w:val="22"/>
-        </w:rPr>
         <w:t>:</w:t>
       </w:r>
       <w:r>
@@ -2766,12 +2801,12 @@
           <w:sz w:val="22"/>
           <w:szCs w:val="22"/>
         </w:rPr>
-        <w:t xml:space="preserve"> Precio en dólares del formato digital.</w:t>
-      </w:r>
-    </w:p>
-    <w:p>
-      <w:pPr>
-        <w:pStyle w:val="BodyText"/>
+        <w:t xml:space="preserve"> Precio en dólares del formato físico.</w:t>
+      </w:r>
+    </w:p>
+    <w:p>
+      <w:pPr>
+        <w:pStyle w:val="Textoindependiente"/>
         <w:spacing w:line="290" w:lineRule="auto"/>
         <w:ind w:left="361" w:right="217"/>
         <w:jc w:val="both"/>
@@ -2792,7 +2827,7 @@
           <w:sz w:val="22"/>
           <w:szCs w:val="22"/>
         </w:rPr>
-        <w:t>Precio_Hardcover</w:t>
+        <w:t>Precio_Softcover</w:t>
       </w:r>
       <w:proofErr w:type="spellEnd"/>
       <w:r>
@@ -2813,12 +2848,12 @@
           <w:sz w:val="22"/>
           <w:szCs w:val="22"/>
         </w:rPr>
-        <w:t xml:space="preserve"> Precio en dólares del formato físico.</w:t>
-      </w:r>
-    </w:p>
-    <w:p>
-      <w:pPr>
-        <w:pStyle w:val="BodyText"/>
+        <w:t xml:space="preserve"> Precio en dólares del formato tapa blanda.</w:t>
+      </w:r>
+    </w:p>
+    <w:p>
+      <w:pPr>
+        <w:pStyle w:val="Textoindependiente"/>
         <w:spacing w:line="290" w:lineRule="auto"/>
         <w:ind w:left="361" w:right="217"/>
         <w:jc w:val="both"/>
@@ -2829,7 +2864,6 @@
           <w:szCs w:val="22"/>
         </w:rPr>
       </w:pPr>
-      <w:proofErr w:type="spellStart"/>
       <w:r>
         <w:rPr>
           <w:b/>
@@ -2839,33 +2873,21 @@
           <w:sz w:val="22"/>
           <w:szCs w:val="22"/>
         </w:rPr>
-        <w:t>Precio_Softcover</w:t>
-      </w:r>
-      <w:proofErr w:type="spellEnd"/>
-      <w:r>
-        <w:rPr>
-          <w:b/>
-          <w:bCs/>
-          <w:color w:val="000078"/>
-          <w:w w:val="105"/>
-          <w:sz w:val="22"/>
-          <w:szCs w:val="22"/>
-        </w:rPr>
-        <w:t>:</w:t>
-      </w:r>
-      <w:r>
-        <w:rPr>
-          <w:color w:val="000078"/>
-          <w:w w:val="105"/>
-          <w:sz w:val="22"/>
-          <w:szCs w:val="22"/>
-        </w:rPr>
-        <w:t xml:space="preserve"> Precio en dólares del formato tapa blanda.</w:t>
-      </w:r>
-    </w:p>
-    <w:p>
-      <w:pPr>
-        <w:pStyle w:val="BodyText"/>
+        <w:t>Online</w:t>
+      </w:r>
+      <w:r>
+        <w:rPr>
+          <w:color w:val="000078"/>
+          <w:w w:val="105"/>
+          <w:sz w:val="22"/>
+          <w:szCs w:val="22"/>
+        </w:rPr>
+        <w:t>: ¿Tiene acceso online?</w:t>
+      </w:r>
+    </w:p>
+    <w:p>
+      <w:pPr>
+        <w:pStyle w:val="Textoindependiente"/>
         <w:spacing w:line="290" w:lineRule="auto"/>
         <w:ind w:left="361" w:right="217"/>
         <w:jc w:val="both"/>
@@ -2876,158 +2898,212 @@
           <w:szCs w:val="22"/>
         </w:rPr>
       </w:pPr>
+      <w:proofErr w:type="spellStart"/>
       <w:r>
         <w:rPr>
           <w:b/>
-          <w:bCs/>
           <w:color w:val="000078"/>
           <w:w w:val="105"/>
           <w:sz w:val="22"/>
           <w:szCs w:val="22"/>
         </w:rPr>
         <w:lastRenderedPageBreak/>
-        <w:t>Online</w:t>
-      </w:r>
-      <w:r>
-        <w:rPr>
-          <w:color w:val="000078"/>
-          <w:w w:val="105"/>
-          <w:sz w:val="22"/>
-          <w:szCs w:val="22"/>
-        </w:rPr>
-        <w:t>: ¿Tiene acceso online?</w:t>
-      </w:r>
-    </w:p>
-    <w:p>
-      <w:pPr>
-        <w:pStyle w:val="BodyText"/>
+        <w:t>Tipo_Formato</w:t>
+      </w:r>
+      <w:proofErr w:type="spellEnd"/>
+      <w:r>
+        <w:rPr>
+          <w:color w:val="000078"/>
+          <w:w w:val="105"/>
+          <w:sz w:val="22"/>
+          <w:szCs w:val="22"/>
+        </w:rPr>
+        <w:t xml:space="preserve">: Identificador si el libro esta solo en formato </w:t>
+      </w:r>
+      <w:proofErr w:type="spellStart"/>
+      <w:r>
+        <w:rPr>
+          <w:color w:val="000078"/>
+          <w:w w:val="105"/>
+          <w:sz w:val="22"/>
+          <w:szCs w:val="22"/>
+        </w:rPr>
+        <w:t>ebook</w:t>
+      </w:r>
+      <w:proofErr w:type="spellEnd"/>
+      <w:r>
+        <w:rPr>
+          <w:color w:val="000078"/>
+          <w:w w:val="105"/>
+          <w:sz w:val="22"/>
+          <w:szCs w:val="22"/>
+        </w:rPr>
+        <w:t xml:space="preserve"> (1), </w:t>
+      </w:r>
+      <w:proofErr w:type="spellStart"/>
+      <w:r>
+        <w:rPr>
+          <w:color w:val="000078"/>
+          <w:w w:val="105"/>
+          <w:sz w:val="22"/>
+          <w:szCs w:val="22"/>
+        </w:rPr>
+        <w:t>hardcover</w:t>
+      </w:r>
+      <w:proofErr w:type="spellEnd"/>
+      <w:r>
+        <w:rPr>
+          <w:color w:val="000078"/>
+          <w:w w:val="105"/>
+          <w:sz w:val="22"/>
+          <w:szCs w:val="22"/>
+        </w:rPr>
+        <w:t xml:space="preserve"> (2)</w:t>
+      </w:r>
+      <w:r>
+        <w:rPr>
+          <w:color w:val="000078"/>
+          <w:w w:val="105"/>
+          <w:sz w:val="22"/>
+          <w:szCs w:val="22"/>
+        </w:rPr>
+        <w:t>, online (3)</w:t>
+      </w:r>
+      <w:r>
+        <w:rPr>
+          <w:color w:val="000078"/>
+          <w:w w:val="105"/>
+          <w:sz w:val="22"/>
+          <w:szCs w:val="22"/>
+        </w:rPr>
+        <w:t>,</w:t>
+      </w:r>
+      <w:r>
+        <w:rPr>
+          <w:color w:val="000078"/>
+          <w:w w:val="105"/>
+          <w:sz w:val="22"/>
+          <w:szCs w:val="22"/>
+        </w:rPr>
+        <w:t xml:space="preserve"> </w:t>
+      </w:r>
+      <w:proofErr w:type="spellStart"/>
+      <w:r>
+        <w:rPr>
+          <w:color w:val="000078"/>
+          <w:w w:val="105"/>
+          <w:sz w:val="22"/>
+          <w:szCs w:val="22"/>
+        </w:rPr>
+        <w:t>softcover</w:t>
+      </w:r>
+      <w:proofErr w:type="spellEnd"/>
+      <w:r>
+        <w:rPr>
+          <w:color w:val="000078"/>
+          <w:w w:val="105"/>
+          <w:sz w:val="22"/>
+          <w:szCs w:val="22"/>
+        </w:rPr>
+        <w:t xml:space="preserve"> (4),</w:t>
+      </w:r>
+      <w:r>
+        <w:rPr>
+          <w:color w:val="000078"/>
+          <w:w w:val="105"/>
+          <w:sz w:val="22"/>
+          <w:szCs w:val="22"/>
+        </w:rPr>
+        <w:t xml:space="preserve"> 2</w:t>
+      </w:r>
+      <w:r>
+        <w:rPr>
+          <w:color w:val="000078"/>
+          <w:w w:val="105"/>
+          <w:sz w:val="22"/>
+          <w:szCs w:val="22"/>
+        </w:rPr>
+        <w:t xml:space="preserve"> </w:t>
+      </w:r>
+      <w:r>
+        <w:rPr>
+          <w:color w:val="000078"/>
+          <w:w w:val="105"/>
+          <w:sz w:val="22"/>
+          <w:szCs w:val="22"/>
+        </w:rPr>
+        <w:t>formatos (5</w:t>
+      </w:r>
+      <w:r>
+        <w:rPr>
+          <w:color w:val="000078"/>
+          <w:w w:val="105"/>
+          <w:sz w:val="22"/>
+          <w:szCs w:val="22"/>
+        </w:rPr>
+        <w:t xml:space="preserve">) o </w:t>
+      </w:r>
+      <w:r>
+        <w:rPr>
+          <w:color w:val="000078"/>
+          <w:w w:val="105"/>
+          <w:sz w:val="22"/>
+          <w:szCs w:val="22"/>
+        </w:rPr>
+        <w:t xml:space="preserve">más de 2 </w:t>
+      </w:r>
+      <w:r>
+        <w:rPr>
+          <w:color w:val="000078"/>
+          <w:w w:val="105"/>
+          <w:sz w:val="22"/>
+          <w:szCs w:val="22"/>
+        </w:rPr>
+        <w:t xml:space="preserve">formatos </w:t>
+      </w:r>
+      <w:r>
+        <w:rPr>
+          <w:color w:val="000078"/>
+          <w:w w:val="105"/>
+          <w:sz w:val="22"/>
+          <w:szCs w:val="22"/>
+        </w:rPr>
+        <w:t>(</w:t>
+      </w:r>
+      <w:r>
+        <w:rPr>
+          <w:color w:val="000078"/>
+          <w:w w:val="105"/>
+          <w:sz w:val="22"/>
+          <w:szCs w:val="22"/>
+        </w:rPr>
+        <w:t>6</w:t>
+      </w:r>
+      <w:r>
+        <w:rPr>
+          <w:color w:val="000078"/>
+          <w:w w:val="105"/>
+          <w:sz w:val="22"/>
+          <w:szCs w:val="22"/>
+        </w:rPr>
+        <w:t>).</w:t>
+      </w:r>
+    </w:p>
+    <w:p>
+      <w:pPr>
+        <w:pStyle w:val="Textoindependiente"/>
         <w:spacing w:line="290" w:lineRule="auto"/>
         <w:ind w:left="361" w:right="217"/>
         <w:jc w:val="both"/>
         <w:rPr>
           <w:color w:val="000078"/>
           <w:w w:val="105"/>
-          <w:sz w:val="22"/>
-          <w:szCs w:val="22"/>
-        </w:rPr>
-      </w:pPr>
-      <w:proofErr w:type="spellStart"/>
-      <w:r>
-        <w:rPr>
-          <w:color w:val="000078"/>
-          <w:w w:val="105"/>
-          <w:sz w:val="22"/>
-          <w:szCs w:val="22"/>
-        </w:rPr>
-        <w:t>Tipo_Formato</w:t>
-      </w:r>
-      <w:proofErr w:type="spellEnd"/>
-      <w:r>
-        <w:rPr>
-          <w:color w:val="000078"/>
-          <w:w w:val="105"/>
-          <w:sz w:val="22"/>
-          <w:szCs w:val="22"/>
-        </w:rPr>
-        <w:t>: Identificador si el libro esta solo en formato digital (1), físico (2)</w:t>
-      </w:r>
-      <w:r>
-        <w:rPr>
-          <w:color w:val="000078"/>
-          <w:w w:val="105"/>
-          <w:sz w:val="22"/>
-          <w:szCs w:val="22"/>
-        </w:rPr>
-        <w:t>, online (3)</w:t>
-      </w:r>
-      <w:r>
-        <w:rPr>
-          <w:color w:val="000078"/>
-          <w:w w:val="105"/>
-          <w:sz w:val="22"/>
-          <w:szCs w:val="22"/>
-        </w:rPr>
-        <w:t>, 2</w:t>
-      </w:r>
-      <w:r>
-        <w:rPr>
-          <w:color w:val="000078"/>
-          <w:w w:val="105"/>
-          <w:sz w:val="22"/>
-          <w:szCs w:val="22"/>
-        </w:rPr>
-        <w:t xml:space="preserve"> </w:t>
-      </w:r>
-      <w:r>
-        <w:rPr>
-          <w:color w:val="000078"/>
-          <w:w w:val="105"/>
-          <w:sz w:val="22"/>
-          <w:szCs w:val="22"/>
-        </w:rPr>
-        <w:t>formatos (4) o varios</w:t>
-      </w:r>
-      <w:r>
-        <w:rPr>
-          <w:color w:val="000078"/>
-          <w:w w:val="105"/>
-          <w:sz w:val="22"/>
-          <w:szCs w:val="22"/>
-        </w:rPr>
-        <w:t xml:space="preserve"> </w:t>
-      </w:r>
-      <w:r>
-        <w:rPr>
-          <w:color w:val="000078"/>
-          <w:w w:val="105"/>
-          <w:sz w:val="22"/>
-          <w:szCs w:val="22"/>
-        </w:rPr>
-        <w:t xml:space="preserve">formatos </w:t>
-      </w:r>
-      <w:r>
-        <w:rPr>
-          <w:color w:val="000078"/>
-          <w:w w:val="105"/>
-          <w:sz w:val="22"/>
-          <w:szCs w:val="22"/>
-        </w:rPr>
-        <w:t>(</w:t>
-      </w:r>
-      <w:r>
-        <w:rPr>
-          <w:color w:val="000078"/>
-          <w:w w:val="105"/>
-          <w:sz w:val="22"/>
-          <w:szCs w:val="22"/>
-        </w:rPr>
-        <w:t>5</w:t>
-      </w:r>
-      <w:r>
-        <w:rPr>
-          <w:color w:val="000078"/>
-          <w:w w:val="105"/>
-          <w:sz w:val="22"/>
-          <w:szCs w:val="22"/>
-        </w:rPr>
-        <w:t>).</w:t>
-      </w:r>
-    </w:p>
-    <w:p>
-      <w:pPr>
-        <w:pStyle w:val="BodyText"/>
-        <w:spacing w:line="290" w:lineRule="auto"/>
-        <w:ind w:left="361" w:right="217"/>
-        <w:jc w:val="both"/>
-        <w:rPr>
-          <w:color w:val="000078"/>
-          <w:w w:val="105"/>
-        </w:rPr>
-      </w:pPr>
-    </w:p>
-    <w:p>
-      <w:pPr>
-        <w:pStyle w:val="BodyText"/>
+        </w:rPr>
+      </w:pPr>
+    </w:p>
+    <w:p>
+      <w:pPr>
+        <w:pStyle w:val="Textoindependiente"/>
         <w:numPr>
           <w:ilvl w:val="0"/>
           <w:numId w:val="16"/>
@@ -3058,7 +3134,7 @@
     </w:p>
     <w:p>
       <w:pPr>
-        <w:pStyle w:val="BodyText"/>
+        <w:pStyle w:val="Textoindependiente"/>
         <w:spacing w:line="290" w:lineRule="auto"/>
         <w:ind w:left="361" w:right="217"/>
         <w:jc w:val="both"/>
@@ -3070,7 +3146,7 @@
     </w:p>
     <w:p>
       <w:pPr>
-        <w:pStyle w:val="BodyText"/>
+        <w:pStyle w:val="Textoindependiente"/>
         <w:spacing w:line="290" w:lineRule="auto"/>
         <w:ind w:left="361" w:right="217"/>
         <w:jc w:val="both"/>
@@ -3120,7 +3196,7 @@
     </w:p>
     <w:p>
       <w:pPr>
-        <w:pStyle w:val="BodyText"/>
+        <w:pStyle w:val="Textoindependiente"/>
         <w:spacing w:line="290" w:lineRule="auto"/>
         <w:ind w:right="217"/>
         <w:jc w:val="both"/>
@@ -3136,7 +3212,7 @@
     </w:p>
     <w:p>
       <w:pPr>
-        <w:pStyle w:val="BodyText"/>
+        <w:pStyle w:val="Textoindependiente"/>
         <w:numPr>
           <w:ilvl w:val="0"/>
           <w:numId w:val="16"/>
@@ -3167,7 +3243,7 @@
     </w:p>
     <w:p>
       <w:pPr>
-        <w:pStyle w:val="BodyText"/>
+        <w:pStyle w:val="Textoindependiente"/>
         <w:spacing w:line="290" w:lineRule="auto"/>
         <w:ind w:left="361" w:right="217"/>
         <w:jc w:val="both"/>
@@ -3179,7 +3255,7 @@
     </w:p>
     <w:p>
       <w:pPr>
-        <w:pStyle w:val="BodyText"/>
+        <w:pStyle w:val="Textoindependiente"/>
         <w:spacing w:line="290" w:lineRule="auto"/>
         <w:ind w:left="361" w:right="217"/>
         <w:jc w:val="both"/>
@@ -3229,7 +3305,7 @@
     </w:p>
     <w:p>
       <w:pPr>
-        <w:pStyle w:val="BodyText"/>
+        <w:pStyle w:val="Textoindependiente"/>
         <w:spacing w:line="290" w:lineRule="auto"/>
         <w:ind w:left="361" w:right="217"/>
         <w:jc w:val="both"/>
@@ -3243,7 +3319,7 @@
     </w:p>
     <w:p>
       <w:pPr>
-        <w:pStyle w:val="BodyText"/>
+        <w:pStyle w:val="Textoindependiente"/>
         <w:spacing w:line="290" w:lineRule="auto"/>
         <w:ind w:left="361" w:right="217"/>
         <w:jc w:val="both"/>
@@ -3254,25 +3330,14 @@
           <w:szCs w:val="22"/>
         </w:rPr>
       </w:pPr>
-      <w:proofErr w:type="gramStart"/>
-      <w:r>
-        <w:rPr>
-          <w:color w:val="000078"/>
-          <w:w w:val="105"/>
-          <w:sz w:val="22"/>
-          <w:szCs w:val="22"/>
-        </w:rPr>
-        <w:t>Otra pregunta a responder</w:t>
-      </w:r>
-      <w:proofErr w:type="gramEnd"/>
-      <w:r>
-        <w:rPr>
-          <w:color w:val="000078"/>
-          <w:w w:val="105"/>
-          <w:sz w:val="22"/>
-          <w:szCs w:val="22"/>
-        </w:rPr>
-        <w:t xml:space="preserve"> es conocer la frecuencia de publicaciones en idioma inglés</w:t>
+      <w:r>
+        <w:rPr>
+          <w:color w:val="000078"/>
+          <w:w w:val="105"/>
+          <w:sz w:val="22"/>
+          <w:szCs w:val="22"/>
+        </w:rPr>
+        <w:t>Otra pregunta a responder es conocer la frecuencia de publicaciones en idioma inglés</w:t>
       </w:r>
       <w:r>
         <w:rPr>
@@ -3295,7 +3360,7 @@
     </w:p>
     <w:p>
       <w:pPr>
-        <w:pStyle w:val="BodyText"/>
+        <w:pStyle w:val="Textoindependiente"/>
         <w:spacing w:line="290" w:lineRule="auto"/>
         <w:ind w:right="217"/>
         <w:jc w:val="both"/>
@@ -3311,7 +3376,7 @@
     </w:p>
     <w:p>
       <w:pPr>
-        <w:pStyle w:val="BodyText"/>
+        <w:pStyle w:val="Textoindependiente"/>
         <w:numPr>
           <w:ilvl w:val="0"/>
           <w:numId w:val="16"/>
@@ -3342,7 +3407,7 @@
     </w:p>
     <w:p>
       <w:pPr>
-        <w:pStyle w:val="BodyText"/>
+        <w:pStyle w:val="Textoindependiente"/>
         <w:spacing w:line="290" w:lineRule="auto"/>
         <w:ind w:left="361" w:right="217"/>
         <w:jc w:val="both"/>
@@ -3358,7 +3423,7 @@
     </w:p>
     <w:p>
       <w:pPr>
-        <w:pStyle w:val="BodyText"/>
+        <w:pStyle w:val="Textoindependiente"/>
         <w:spacing w:line="290" w:lineRule="auto"/>
         <w:ind w:left="361" w:right="217"/>
         <w:jc w:val="both"/>
@@ -3381,7 +3446,7 @@
     </w:p>
     <w:p>
       <w:pPr>
-        <w:pStyle w:val="BodyText"/>
+        <w:pStyle w:val="Textoindependiente"/>
         <w:spacing w:line="290" w:lineRule="auto"/>
         <w:ind w:left="361" w:right="217"/>
         <w:jc w:val="both"/>
@@ -3395,7 +3460,7 @@
     </w:p>
     <w:p>
       <w:pPr>
-        <w:pStyle w:val="BodyText"/>
+        <w:pStyle w:val="Textoindependiente"/>
         <w:spacing w:line="290" w:lineRule="auto"/>
         <w:ind w:left="361" w:right="217"/>
         <w:jc w:val="both"/>
@@ -3418,7 +3483,7 @@
     </w:p>
     <w:p>
       <w:pPr>
-        <w:pStyle w:val="BodyText"/>
+        <w:pStyle w:val="Textoindependiente"/>
         <w:numPr>
           <w:ilvl w:val="0"/>
           <w:numId w:val="27"/>
@@ -3445,7 +3510,7 @@
     </w:p>
     <w:p>
       <w:pPr>
-        <w:pStyle w:val="BodyText"/>
+        <w:pStyle w:val="Textoindependiente"/>
         <w:numPr>
           <w:ilvl w:val="0"/>
           <w:numId w:val="27"/>
@@ -3472,7 +3537,7 @@
     </w:p>
     <w:p>
       <w:pPr>
-        <w:pStyle w:val="BodyText"/>
+        <w:pStyle w:val="Textoindependiente"/>
         <w:numPr>
           <w:ilvl w:val="0"/>
           <w:numId w:val="27"/>
@@ -3499,7 +3564,7 @@
     </w:p>
     <w:p>
       <w:pPr>
-        <w:pStyle w:val="BodyText"/>
+        <w:pStyle w:val="Textoindependiente"/>
         <w:numPr>
           <w:ilvl w:val="0"/>
           <w:numId w:val="27"/>
@@ -3526,7 +3591,7 @@
     </w:p>
     <w:p>
       <w:pPr>
-        <w:pStyle w:val="BodyText"/>
+        <w:pStyle w:val="Textoindependiente"/>
         <w:spacing w:line="290" w:lineRule="auto"/>
         <w:ind w:left="361" w:right="217"/>
         <w:jc w:val="both"/>
@@ -3540,7 +3605,7 @@
     </w:p>
     <w:p>
       <w:pPr>
-        <w:pStyle w:val="BodyText"/>
+        <w:pStyle w:val="Textoindependiente"/>
         <w:spacing w:line="290" w:lineRule="auto"/>
         <w:ind w:left="361" w:right="217"/>
         <w:jc w:val="both"/>
@@ -3563,7 +3628,7 @@
     </w:p>
     <w:p>
       <w:pPr>
-        <w:pStyle w:val="BodyText"/>
+        <w:pStyle w:val="Textoindependiente"/>
         <w:numPr>
           <w:ilvl w:val="0"/>
           <w:numId w:val="28"/>
@@ -3590,7 +3655,7 @@
     </w:p>
     <w:p>
       <w:pPr>
-        <w:pStyle w:val="BodyText"/>
+        <w:pStyle w:val="Textoindependiente"/>
         <w:numPr>
           <w:ilvl w:val="0"/>
           <w:numId w:val="28"/>
@@ -3617,7 +3682,7 @@
     </w:p>
     <w:p>
       <w:pPr>
-        <w:pStyle w:val="BodyText"/>
+        <w:pStyle w:val="Textoindependiente"/>
         <w:spacing w:line="290" w:lineRule="auto"/>
         <w:ind w:right="217"/>
         <w:jc w:val="both"/>
@@ -3631,7 +3696,7 @@
     </w:p>
     <w:p>
       <w:pPr>
-        <w:pStyle w:val="BodyText"/>
+        <w:pStyle w:val="Textoindependiente"/>
         <w:spacing w:line="290" w:lineRule="auto"/>
         <w:ind w:right="217"/>
         <w:jc w:val="both"/>
@@ -3654,7 +3719,7 @@
     </w:p>
     <w:p>
       <w:pPr>
-        <w:pStyle w:val="BodyText"/>
+        <w:pStyle w:val="Textoindependiente"/>
         <w:spacing w:line="290" w:lineRule="auto"/>
         <w:ind w:right="217"/>
         <w:jc w:val="both"/>
@@ -3668,7 +3733,7 @@
     </w:p>
     <w:p>
       <w:pPr>
-        <w:pStyle w:val="BodyText"/>
+        <w:pStyle w:val="Textoindependiente"/>
         <w:spacing w:line="290" w:lineRule="auto"/>
         <w:ind w:right="217"/>
         <w:jc w:val="both"/>
@@ -3682,7 +3747,7 @@
     </w:p>
     <w:p>
       <w:pPr>
-        <w:pStyle w:val="BodyText"/>
+        <w:pStyle w:val="Textoindependiente"/>
         <w:spacing w:line="290" w:lineRule="auto"/>
         <w:ind w:right="217"/>
         <w:jc w:val="both"/>
@@ -3696,7 +3761,7 @@
     </w:p>
     <w:p>
       <w:pPr>
-        <w:pStyle w:val="BodyText"/>
+        <w:pStyle w:val="Textoindependiente"/>
         <w:spacing w:line="290" w:lineRule="auto"/>
         <w:ind w:right="217"/>
         <w:jc w:val="both"/>
@@ -3710,7 +3775,7 @@
     </w:p>
     <w:p>
       <w:pPr>
-        <w:pStyle w:val="BodyText"/>
+        <w:pStyle w:val="Textoindependiente"/>
         <w:spacing w:line="290" w:lineRule="auto"/>
         <w:ind w:right="217"/>
         <w:jc w:val="both"/>
@@ -3728,12 +3793,13 @@
           <w:sz w:val="24"/>
           <w:szCs w:val="24"/>
         </w:rPr>
+        <w:lastRenderedPageBreak/>
         <w:tab/>
       </w:r>
     </w:p>
     <w:p>
       <w:pPr>
-        <w:pStyle w:val="BodyText"/>
+        <w:pStyle w:val="Textoindependiente"/>
         <w:spacing w:line="290" w:lineRule="auto"/>
         <w:ind w:right="217"/>
         <w:jc w:val="both"/>
@@ -3745,7 +3811,7 @@
     </w:p>
     <w:p>
       <w:pPr>
-        <w:pStyle w:val="Heading1"/>
+        <w:pStyle w:val="Ttulo1"/>
         <w:tabs>
           <w:tab w:val="left" w:pos="620"/>
         </w:tabs>
@@ -3758,7 +3824,7 @@
     </w:p>
     <w:p>
       <w:pPr>
-        <w:pStyle w:val="Heading1"/>
+        <w:pStyle w:val="Ttulo1"/>
         <w:numPr>
           <w:ilvl w:val="0"/>
           <w:numId w:val="3"/>
@@ -3771,18 +3837,18 @@
           <w:color w:val="000078"/>
         </w:rPr>
       </w:pPr>
-      <w:bookmarkStart w:id="3" w:name="_Toc66122942"/>
+      <w:bookmarkStart w:id="4" w:name="_Toc66122942"/>
       <w:r>
         <w:rPr>
           <w:color w:val="000078"/>
         </w:rPr>
         <w:t>Referencias</w:t>
       </w:r>
-      <w:bookmarkEnd w:id="3"/>
-    </w:p>
-    <w:p>
-      <w:pPr>
-        <w:pStyle w:val="BodyText"/>
+      <w:bookmarkEnd w:id="4"/>
+    </w:p>
+    <w:p>
+      <w:pPr>
+        <w:pStyle w:val="Textoindependiente"/>
         <w:spacing w:line="290" w:lineRule="auto"/>
         <w:ind w:right="217"/>
         <w:jc w:val="both"/>
@@ -3796,7 +3862,7 @@
     </w:p>
     <w:p>
       <w:pPr>
-        <w:pStyle w:val="BodyText"/>
+        <w:pStyle w:val="Textoindependiente"/>
         <w:spacing w:line="290" w:lineRule="auto"/>
         <w:ind w:left="361" w:right="217"/>
         <w:jc w:val="both"/>
@@ -3847,7 +3913,7 @@
           <w:szCs w:val="20"/>
           <w:lang w:val="en-US"/>
         </w:rPr>
-        <w:t>[</w:t>
+        <w:t xml:space="preserve">[en </w:t>
       </w:r>
       <w:proofErr w:type="spellStart"/>
       <w:r>
@@ -3858,7 +3924,7 @@
           <w:szCs w:val="20"/>
           <w:lang w:val="en-US"/>
         </w:rPr>
-        <w:t>en</w:t>
+        <w:t>línea</w:t>
       </w:r>
       <w:proofErr w:type="spellEnd"/>
       <w:r>
@@ -3869,29 +3935,25 @@
           <w:szCs w:val="20"/>
           <w:lang w:val="en-US"/>
         </w:rPr>
-        <w:t xml:space="preserve"> </w:t>
-      </w:r>
-      <w:proofErr w:type="spellStart"/>
+        <w:t xml:space="preserve">]. </w:t>
+      </w:r>
       <w:r>
         <w:rPr>
           <w:color w:val="000078"/>
           <w:w w:val="105"/>
           <w:sz w:val="20"/>
           <w:szCs w:val="20"/>
-          <w:lang w:val="en-US"/>
-        </w:rPr>
-        <w:t>línea</w:t>
-      </w:r>
-      <w:proofErr w:type="spellEnd"/>
+        </w:rPr>
+        <w:t>Actualizada: 20</w:t>
+      </w:r>
       <w:r>
         <w:rPr>
           <w:color w:val="000078"/>
           <w:w w:val="105"/>
           <w:sz w:val="20"/>
           <w:szCs w:val="20"/>
-          <w:lang w:val="en-US"/>
-        </w:rPr>
-        <w:t xml:space="preserve">]. </w:t>
+        </w:rPr>
+        <w:t>21</w:t>
       </w:r>
       <w:r>
         <w:rPr>
@@ -3900,7 +3962,7 @@
           <w:sz w:val="20"/>
           <w:szCs w:val="20"/>
         </w:rPr>
-        <w:t>Actualizada: 20</w:t>
+        <w:t xml:space="preserve">. [Fecha de consulta: </w:t>
       </w:r>
       <w:r>
         <w:rPr>
@@ -3909,7 +3971,7 @@
           <w:sz w:val="20"/>
           <w:szCs w:val="20"/>
         </w:rPr>
-        <w:t>21</w:t>
+        <w:t>02</w:t>
       </w:r>
       <w:r>
         <w:rPr>
@@ -3918,7 +3980,7 @@
           <w:sz w:val="20"/>
           <w:szCs w:val="20"/>
         </w:rPr>
-        <w:t xml:space="preserve">. [Fecha de consulta: </w:t>
+        <w:t xml:space="preserve"> </w:t>
       </w:r>
       <w:r>
         <w:rPr>
@@ -3927,7 +3989,7 @@
           <w:sz w:val="20"/>
           <w:szCs w:val="20"/>
         </w:rPr>
-        <w:t>02</w:t>
+        <w:t>abril</w:t>
       </w:r>
       <w:r>
         <w:rPr>
@@ -3936,7 +3998,7 @@
           <w:sz w:val="20"/>
           <w:szCs w:val="20"/>
         </w:rPr>
-        <w:t xml:space="preserve"> </w:t>
+        <w:t xml:space="preserve"> de 202</w:t>
       </w:r>
       <w:r>
         <w:rPr>
@@ -3945,7 +4007,7 @@
           <w:sz w:val="20"/>
           <w:szCs w:val="20"/>
         </w:rPr>
-        <w:t>abril</w:t>
+        <w:t>1</w:t>
       </w:r>
       <w:r>
         <w:rPr>
@@ -3954,7 +4016,7 @@
           <w:sz w:val="20"/>
           <w:szCs w:val="20"/>
         </w:rPr>
-        <w:t xml:space="preserve"> de 202</w:t>
+        <w:t xml:space="preserve">]. Disponible en: </w:t>
       </w:r>
       <w:r>
         <w:rPr>
@@ -3963,30 +4025,12 @@
           <w:sz w:val="20"/>
           <w:szCs w:val="20"/>
         </w:rPr>
-        <w:t>1</w:t>
-      </w:r>
-      <w:r>
-        <w:rPr>
-          <w:color w:val="000078"/>
-          <w:w w:val="105"/>
-          <w:sz w:val="20"/>
-          <w:szCs w:val="20"/>
-        </w:rPr>
-        <w:t xml:space="preserve">]. Disponible en: </w:t>
-      </w:r>
-      <w:r>
-        <w:rPr>
-          <w:color w:val="000078"/>
-          <w:w w:val="105"/>
-          <w:sz w:val="20"/>
-          <w:szCs w:val="20"/>
-        </w:rPr>
         <w:t>https://www.springer.com/la/about-springer</w:t>
       </w:r>
     </w:p>
     <w:p>
       <w:pPr>
-        <w:pStyle w:val="BodyText"/>
+        <w:pStyle w:val="Textoindependiente"/>
         <w:spacing w:line="290" w:lineRule="auto"/>
         <w:ind w:left="361" w:right="217"/>
         <w:jc w:val="both"/>
@@ -4000,7 +4044,7 @@
     </w:p>
     <w:p>
       <w:pPr>
-        <w:pStyle w:val="BodyText"/>
+        <w:pStyle w:val="Textoindependiente"/>
         <w:spacing w:line="290" w:lineRule="auto"/>
         <w:ind w:left="361" w:right="217"/>
         <w:jc w:val="both"/>
@@ -4208,7 +4252,7 @@
     </w:p>
     <w:p>
       <w:pPr>
-        <w:pStyle w:val="BodyText"/>
+        <w:pStyle w:val="Textoindependiente"/>
         <w:spacing w:line="290" w:lineRule="auto"/>
         <w:ind w:right="217"/>
         <w:jc w:val="both"/>
@@ -4230,7 +4274,7 @@
 </file>
 
 <file path=word/endnotes.xml><?xml version="1.0" encoding="utf-8"?>
-<w:endnotes xmlns:wpc="http://schemas.microsoft.com/office/word/2010/wordprocessingCanvas" xmlns:cx="http://schemas.microsoft.com/office/drawing/2014/chartex" xmlns:cx1="http://schemas.microsoft.com/office/drawing/2015/9/8/chartex" xmlns:cx2="http://schemas.microsoft.com/office/drawing/2015/10/21/chartex" xmlns:cx3="http://schemas.microsoft.com/office/drawing/2016/5/9/chartex" xmlns:cx4="http://schemas.microsoft.com/office/drawing/2016/5/10/chartex" xmlns:cx5="http://schemas.microsoft.com/office/drawing/2016/5/11/chartex" xmlns:cx6="http://schemas.microsoft.com/office/drawing/2016/5/12/chartex" xmlns:cx7="http://schemas.microsoft.com/office/drawing/2016/5/13/chartex" xmlns:cx8="http://schemas.microsoft.com/office/drawing/2016/5/14/chartex" xmlns:mc="http://schemas.openxmlformats.org/markup-compatibility/2006" xmlns:aink="http://schemas.microsoft.com/office/drawing/2016/ink" xmlns:am3d="http://schemas.microsoft.com/office/drawing/2017/model3d" xmlns:o="urn:schemas-microsoft-com:office:office" xmlns:r="http://schemas.openxmlformats.org/officeDocument/2006/relationships" xmlns:m="http://schemas.openxmlformats.org/officeDocument/2006/math" xmlns:v="urn:schemas-microsoft-com:vml" xmlns:wp14="http://schemas.microsoft.com/office/word/2010/wordprocessingDrawing" xmlns:wp="http://schemas.openxmlformats.org/drawingml/2006/wordprocessingDrawing" xmlns:w10="urn:schemas-microsoft-com:office:word" xmlns:w="http://schemas.openxmlformats.org/wordprocessingml/2006/main" xmlns:w14="http://schemas.microsoft.com/office/word/2010/wordml" xmlns:w15="http://schemas.microsoft.com/office/word/2012/wordml" xmlns:w16cex="http://schemas.microsoft.com/office/word/2018/wordml/cex" xmlns:w16cid="http://schemas.microsoft.com/office/word/2016/wordml/cid" xmlns:w16="http://schemas.microsoft.com/office/word/2018/wordml" xmlns:w16se="http://schemas.microsoft.com/office/word/2015/wordml/symex" xmlns:wpg="http://schemas.microsoft.com/office/word/2010/wordprocessingGroup" xmlns:wpi="http://schemas.microsoft.com/office/word/2010/wordprocessingInk" xmlns:wne="http://schemas.microsoft.com/office/word/2006/wordml" xmlns:wps="http://schemas.microsoft.com/office/word/2010/wordprocessingShape" mc:Ignorable="w14 w15 w16se w16cid w16 w16cex wp14">
+<w:endnotes xmlns:wpc="http://schemas.microsoft.com/office/word/2010/wordprocessingCanvas" xmlns:cx="http://schemas.microsoft.com/office/drawing/2014/chartex" xmlns:mc="http://schemas.openxmlformats.org/markup-compatibility/2006" xmlns:o="urn:schemas-microsoft-com:office:office" xmlns:r="http://schemas.openxmlformats.org/officeDocument/2006/relationships" xmlns:m="http://schemas.openxmlformats.org/officeDocument/2006/math" xmlns:v="urn:schemas-microsoft-com:vml" xmlns:wp14="http://schemas.microsoft.com/office/word/2010/wordprocessingDrawing" xmlns:wp="http://schemas.openxmlformats.org/drawingml/2006/wordprocessingDrawing" xmlns:w10="urn:schemas-microsoft-com:office:word" xmlns:w="http://schemas.openxmlformats.org/wordprocessingml/2006/main" xmlns:w14="http://schemas.microsoft.com/office/word/2010/wordml" xmlns:w15="http://schemas.microsoft.com/office/word/2012/wordml" xmlns:w16se="http://schemas.microsoft.com/office/word/2015/wordml/symex" xmlns:wpg="http://schemas.microsoft.com/office/word/2010/wordprocessingGroup" xmlns:wpi="http://schemas.microsoft.com/office/word/2010/wordprocessingInk" xmlns:wne="http://schemas.microsoft.com/office/word/2006/wordml" xmlns:wps="http://schemas.microsoft.com/office/word/2010/wordprocessingShape" mc:Ignorable="w14 w15 w16se wp14">
   <w:endnote w:type="separator" w:id="-1">
     <w:p>
       <w:r>
@@ -4249,10 +4293,10 @@
 </file>
 
 <file path=word/footer1.xml><?xml version="1.0" encoding="utf-8"?>
-<w:ftr xmlns:wpc="http://schemas.microsoft.com/office/word/2010/wordprocessingCanvas" xmlns:cx="http://schemas.microsoft.com/office/drawing/2014/chartex" xmlns:cx1="http://schemas.microsoft.com/office/drawing/2015/9/8/chartex" xmlns:cx2="http://schemas.microsoft.com/office/drawing/2015/10/21/chartex" xmlns:cx3="http://schemas.microsoft.com/office/drawing/2016/5/9/chartex" xmlns:cx4="http://schemas.microsoft.com/office/drawing/2016/5/10/chartex" xmlns:cx5="http://schemas.microsoft.com/office/drawing/2016/5/11/chartex" xmlns:cx6="http://schemas.microsoft.com/office/drawing/2016/5/12/chartex" xmlns:cx7="http://schemas.microsoft.com/office/drawing/2016/5/13/chartex" xmlns:cx8="http://schemas.microsoft.com/office/drawing/2016/5/14/chartex" xmlns:mc="http://schemas.openxmlformats.org/markup-compatibility/2006" xmlns:aink="http://schemas.microsoft.com/office/drawing/2016/ink" xmlns:am3d="http://schemas.microsoft.com/office/drawing/2017/model3d" xmlns:o="urn:schemas-microsoft-com:office:office" xmlns:r="http://schemas.openxmlformats.org/officeDocument/2006/relationships" xmlns:m="http://schemas.openxmlformats.org/officeDocument/2006/math" xmlns:v="urn:schemas-microsoft-com:vml" xmlns:wp14="http://schemas.microsoft.com/office/word/2010/wordprocessingDrawing" xmlns:wp="http://schemas.openxmlformats.org/drawingml/2006/wordprocessingDrawing" xmlns:w10="urn:schemas-microsoft-com:office:word" xmlns:w="http://schemas.openxmlformats.org/wordprocessingml/2006/main" xmlns:w14="http://schemas.microsoft.com/office/word/2010/wordml" xmlns:w15="http://schemas.microsoft.com/office/word/2012/wordml" xmlns:w16cex="http://schemas.microsoft.com/office/word/2018/wordml/cex" xmlns:w16cid="http://schemas.microsoft.com/office/word/2016/wordml/cid" xmlns:w16="http://schemas.microsoft.com/office/word/2018/wordml" xmlns:w16se="http://schemas.microsoft.com/office/word/2015/wordml/symex" xmlns:wpg="http://schemas.microsoft.com/office/word/2010/wordprocessingGroup" xmlns:wpi="http://schemas.microsoft.com/office/word/2010/wordprocessingInk" xmlns:wne="http://schemas.microsoft.com/office/word/2006/wordml" xmlns:wps="http://schemas.microsoft.com/office/word/2010/wordprocessingShape" mc:Ignorable="w14 w15 w16se w16cid w16 w16cex wp14">
+<w:ftr xmlns:wpc="http://schemas.microsoft.com/office/word/2010/wordprocessingCanvas" xmlns:cx="http://schemas.microsoft.com/office/drawing/2014/chartex" xmlns:mc="http://schemas.openxmlformats.org/markup-compatibility/2006" xmlns:o="urn:schemas-microsoft-com:office:office" xmlns:r="http://schemas.openxmlformats.org/officeDocument/2006/relationships" xmlns:m="http://schemas.openxmlformats.org/officeDocument/2006/math" xmlns:v="urn:schemas-microsoft-com:vml" xmlns:wp14="http://schemas.microsoft.com/office/word/2010/wordprocessingDrawing" xmlns:wp="http://schemas.openxmlformats.org/drawingml/2006/wordprocessingDrawing" xmlns:w10="urn:schemas-microsoft-com:office:word" xmlns:w="http://schemas.openxmlformats.org/wordprocessingml/2006/main" xmlns:w14="http://schemas.microsoft.com/office/word/2010/wordml" xmlns:w15="http://schemas.microsoft.com/office/word/2012/wordml" xmlns:w16se="http://schemas.microsoft.com/office/word/2015/wordml/symex" xmlns:wpg="http://schemas.microsoft.com/office/word/2010/wordprocessingGroup" xmlns:wpi="http://schemas.microsoft.com/office/word/2010/wordprocessingInk" xmlns:wne="http://schemas.microsoft.com/office/word/2006/wordml" xmlns:wps="http://schemas.microsoft.com/office/word/2010/wordprocessingShape" mc:Ignorable="w14 w15 w16se wp14">
   <w:p>
     <w:pPr>
-      <w:pStyle w:val="BodyText"/>
+      <w:pStyle w:val="Textoindependiente"/>
       <w:spacing w:line="14" w:lineRule="auto"/>
       <w:rPr>
         <w:sz w:val="20"/>
@@ -4261,6 +4305,7 @@
     <w:r>
       <w:rPr>
         <w:noProof/>
+        <w:lang w:bidi="ar-SA"/>
       </w:rPr>
       <mc:AlternateContent>
         <mc:Choice Requires="wps">
@@ -4353,7 +4398,7 @@
             </wp:anchor>
           </w:drawing>
         </mc:Choice>
-        <mc:Fallback>
+        <mc:Fallback xmlns:w16="http://schemas.microsoft.com/office/word/2018/wordml" xmlns:w16cid="http://schemas.microsoft.com/office/word/2016/wordml/cid" xmlns:w16cex="http://schemas.microsoft.com/office/word/2018/wordml/cex" xmlns:am3d="http://schemas.microsoft.com/office/drawing/2017/model3d" xmlns:aink="http://schemas.microsoft.com/office/drawing/2016/ink" xmlns:cx8="http://schemas.microsoft.com/office/drawing/2016/5/14/chartex" xmlns:cx7="http://schemas.microsoft.com/office/drawing/2016/5/13/chartex" xmlns:cx6="http://schemas.microsoft.com/office/drawing/2016/5/12/chartex" xmlns:cx5="http://schemas.microsoft.com/office/drawing/2016/5/11/chartex" xmlns:cx4="http://schemas.microsoft.com/office/drawing/2016/5/10/chartex" xmlns:cx3="http://schemas.microsoft.com/office/drawing/2016/5/9/chartex" xmlns:cx2="http://schemas.microsoft.com/office/drawing/2015/10/21/chartex" xmlns:cx1="http://schemas.microsoft.com/office/drawing/2015/9/8/chartex">
           <w:pict>
             <v:shapetype w14:anchorId="5E0E929B" id="_x0000_t202" coordsize="21600,21600" o:spt="202" path="m,l,21600r21600,l21600,xe">
               <v:stroke joinstyle="miter"/>
@@ -4389,6 +4434,7 @@
     <w:r>
       <w:rPr>
         <w:noProof/>
+        <w:lang w:bidi="ar-SA"/>
       </w:rPr>
       <mc:AlternateContent>
         <mc:Choice Requires="wpg">
@@ -4670,7 +4716,7 @@
             </wp:anchor>
           </w:drawing>
         </mc:Choice>
-        <mc:Fallback>
+        <mc:Fallback xmlns:w16="http://schemas.microsoft.com/office/word/2018/wordml" xmlns:w16cid="http://schemas.microsoft.com/office/word/2016/wordml/cid" xmlns:w16cex="http://schemas.microsoft.com/office/word/2018/wordml/cex" xmlns:am3d="http://schemas.microsoft.com/office/drawing/2017/model3d" xmlns:aink="http://schemas.microsoft.com/office/drawing/2016/ink" xmlns:cx8="http://schemas.microsoft.com/office/drawing/2016/5/14/chartex" xmlns:cx7="http://schemas.microsoft.com/office/drawing/2016/5/13/chartex" xmlns:cx6="http://schemas.microsoft.com/office/drawing/2016/5/12/chartex" xmlns:cx5="http://schemas.microsoft.com/office/drawing/2016/5/11/chartex" xmlns:cx4="http://schemas.microsoft.com/office/drawing/2016/5/10/chartex" xmlns:cx3="http://schemas.microsoft.com/office/drawing/2016/5/9/chartex" xmlns:cx2="http://schemas.microsoft.com/office/drawing/2015/10/21/chartex" xmlns:cx1="http://schemas.microsoft.com/office/drawing/2015/9/8/chartex">
           <w:pict>
             <v:group w14:anchorId="1DCF0658" id="Group 3" o:spid="_x0000_s1026" style="position:absolute;margin-left:79.9pt;margin-top:759.6pt;width:492pt;height:2.2pt;z-index:-251986944;mso-position-horizontal-relative:page;mso-position-vertical-relative:page" coordorigin="1598,15192" coordsize="9840,44" o:gfxdata="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">
               <v:line id="Line 10" o:spid="_x0000_s1027" style="position:absolute;visibility:visible;mso-wrap-style:square" from="1598,15214" to="7387,15214" o:connectortype="straight" o:gfxdata="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" strokecolor="#73edff" strokeweight="2.16pt"/>
@@ -4689,6 +4735,7 @@
     <w:r>
       <w:rPr>
         <w:noProof/>
+        <w:lang w:bidi="ar-SA"/>
       </w:rPr>
       <mc:AlternateContent>
         <mc:Choice Requires="wps">
@@ -4796,7 +4843,7 @@
             </wp:anchor>
           </w:drawing>
         </mc:Choice>
-        <mc:Fallback>
+        <mc:Fallback xmlns:w16="http://schemas.microsoft.com/office/word/2018/wordml" xmlns:w16cid="http://schemas.microsoft.com/office/word/2016/wordml/cid" xmlns:w16cex="http://schemas.microsoft.com/office/word/2018/wordml/cex" xmlns:am3d="http://schemas.microsoft.com/office/drawing/2017/model3d" xmlns:aink="http://schemas.microsoft.com/office/drawing/2016/ink" xmlns:cx8="http://schemas.microsoft.com/office/drawing/2016/5/14/chartex" xmlns:cx7="http://schemas.microsoft.com/office/drawing/2016/5/13/chartex" xmlns:cx6="http://schemas.microsoft.com/office/drawing/2016/5/12/chartex" xmlns:cx5="http://schemas.microsoft.com/office/drawing/2016/5/11/chartex" xmlns:cx4="http://schemas.microsoft.com/office/drawing/2016/5/10/chartex" xmlns:cx3="http://schemas.microsoft.com/office/drawing/2016/5/9/chartex" xmlns:cx2="http://schemas.microsoft.com/office/drawing/2015/10/21/chartex" xmlns:cx1="http://schemas.microsoft.com/office/drawing/2015/9/8/chartex">
           <w:pict>
             <v:shape w14:anchorId="6042D138" id="Text Box 1" o:spid="_x0000_s1028" type="#_x0000_t202" style="position:absolute;margin-left:494.6pt;margin-top:766.05pt;width:65.15pt;height:10.85pt;z-index:-251984896;visibility:visible;mso-wrap-style:square;mso-width-percent:0;mso-height-percent:0;mso-wrap-distance-left:9pt;mso-wrap-distance-top:0;mso-wrap-distance-right:9pt;mso-wrap-distance-bottom:0;mso-position-horizontal:absolute;mso-position-horizontal-relative:page;mso-position-vertical:absolute;mso-position-vertical-relative:page;mso-width-percent:0;mso-height-percent:0;mso-width-relative:page;mso-height-relative:page;v-text-anchor:top" o:gfxdata="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" filled="f" stroked="f">
               <v:textbox inset="0,0,0,0">
@@ -4845,7 +4892,7 @@
 </file>
 
 <file path=word/footnotes.xml><?xml version="1.0" encoding="utf-8"?>
-<w:footnotes xmlns:wpc="http://schemas.microsoft.com/office/word/2010/wordprocessingCanvas" xmlns:cx="http://schemas.microsoft.com/office/drawing/2014/chartex" xmlns:cx1="http://schemas.microsoft.com/office/drawing/2015/9/8/chartex" xmlns:cx2="http://schemas.microsoft.com/office/drawing/2015/10/21/chartex" xmlns:cx3="http://schemas.microsoft.com/office/drawing/2016/5/9/chartex" xmlns:cx4="http://schemas.microsoft.com/office/drawing/2016/5/10/chartex" xmlns:cx5="http://schemas.microsoft.com/office/drawing/2016/5/11/chartex" xmlns:cx6="http://schemas.microsoft.com/office/drawing/2016/5/12/chartex" xmlns:cx7="http://schemas.microsoft.com/office/drawing/2016/5/13/chartex" xmlns:cx8="http://schemas.microsoft.com/office/drawing/2016/5/14/chartex" xmlns:mc="http://schemas.openxmlformats.org/markup-compatibility/2006" xmlns:aink="http://schemas.microsoft.com/office/drawing/2016/ink" xmlns:am3d="http://schemas.microsoft.com/office/drawing/2017/model3d" xmlns:o="urn:schemas-microsoft-com:office:office" xmlns:r="http://schemas.openxmlformats.org/officeDocument/2006/relationships" xmlns:m="http://schemas.openxmlformats.org/officeDocument/2006/math" xmlns:v="urn:schemas-microsoft-com:vml" xmlns:wp14="http://schemas.microsoft.com/office/word/2010/wordprocessingDrawing" xmlns:wp="http://schemas.openxmlformats.org/drawingml/2006/wordprocessingDrawing" xmlns:w10="urn:schemas-microsoft-com:office:word" xmlns:w="http://schemas.openxmlformats.org/wordprocessingml/2006/main" xmlns:w14="http://schemas.microsoft.com/office/word/2010/wordml" xmlns:w15="http://schemas.microsoft.com/office/word/2012/wordml" xmlns:w16cex="http://schemas.microsoft.com/office/word/2018/wordml/cex" xmlns:w16cid="http://schemas.microsoft.com/office/word/2016/wordml/cid" xmlns:w16="http://schemas.microsoft.com/office/word/2018/wordml" xmlns:w16se="http://schemas.microsoft.com/office/word/2015/wordml/symex" xmlns:wpg="http://schemas.microsoft.com/office/word/2010/wordprocessingGroup" xmlns:wpi="http://schemas.microsoft.com/office/word/2010/wordprocessingInk" xmlns:wne="http://schemas.microsoft.com/office/word/2006/wordml" xmlns:wps="http://schemas.microsoft.com/office/word/2010/wordprocessingShape" mc:Ignorable="w14 w15 w16se w16cid w16 w16cex wp14">
+<w:footnotes xmlns:wpc="http://schemas.microsoft.com/office/word/2010/wordprocessingCanvas" xmlns:cx="http://schemas.microsoft.com/office/drawing/2014/chartex" xmlns:mc="http://schemas.openxmlformats.org/markup-compatibility/2006" xmlns:o="urn:schemas-microsoft-com:office:office" xmlns:r="http://schemas.openxmlformats.org/officeDocument/2006/relationships" xmlns:m="http://schemas.openxmlformats.org/officeDocument/2006/math" xmlns:v="urn:schemas-microsoft-com:vml" xmlns:wp14="http://schemas.microsoft.com/office/word/2010/wordprocessingDrawing" xmlns:wp="http://schemas.openxmlformats.org/drawingml/2006/wordprocessingDrawing" xmlns:w10="urn:schemas-microsoft-com:office:word" xmlns:w="http://schemas.openxmlformats.org/wordprocessingml/2006/main" xmlns:w14="http://schemas.microsoft.com/office/word/2010/wordml" xmlns:w15="http://schemas.microsoft.com/office/word/2012/wordml" xmlns:w16se="http://schemas.microsoft.com/office/word/2015/wordml/symex" xmlns:wpg="http://schemas.microsoft.com/office/word/2010/wordprocessingGroup" xmlns:wpi="http://schemas.microsoft.com/office/word/2010/wordprocessingInk" xmlns:wne="http://schemas.microsoft.com/office/word/2006/wordml" xmlns:wps="http://schemas.microsoft.com/office/word/2010/wordprocessingShape" mc:Ignorable="w14 w15 w16se wp14">
   <w:footnote w:type="separator" w:id="-1">
     <w:p>
       <w:r>
@@ -4864,10 +4911,10 @@
 </file>
 
 <file path=word/header1.xml><?xml version="1.0" encoding="utf-8"?>
-<w:hdr xmlns:wpc="http://schemas.microsoft.com/office/word/2010/wordprocessingCanvas" xmlns:cx="http://schemas.microsoft.com/office/drawing/2014/chartex" xmlns:cx1="http://schemas.microsoft.com/office/drawing/2015/9/8/chartex" xmlns:cx2="http://schemas.microsoft.com/office/drawing/2015/10/21/chartex" xmlns:cx3="http://schemas.microsoft.com/office/drawing/2016/5/9/chartex" xmlns:cx4="http://schemas.microsoft.com/office/drawing/2016/5/10/chartex" xmlns:cx5="http://schemas.microsoft.com/office/drawing/2016/5/11/chartex" xmlns:cx6="http://schemas.microsoft.com/office/drawing/2016/5/12/chartex" xmlns:cx7="http://schemas.microsoft.com/office/drawing/2016/5/13/chartex" xmlns:cx8="http://schemas.microsoft.com/office/drawing/2016/5/14/chartex" xmlns:mc="http://schemas.openxmlformats.org/markup-compatibility/2006" xmlns:aink="http://schemas.microsoft.com/office/drawing/2016/ink" xmlns:am3d="http://schemas.microsoft.com/office/drawing/2017/model3d" xmlns:o="urn:schemas-microsoft-com:office:office" xmlns:r="http://schemas.openxmlformats.org/officeDocument/2006/relationships" xmlns:m="http://schemas.openxmlformats.org/officeDocument/2006/math" xmlns:v="urn:schemas-microsoft-com:vml" xmlns:wp14="http://schemas.microsoft.com/office/word/2010/wordprocessingDrawing" xmlns:wp="http://schemas.openxmlformats.org/drawingml/2006/wordprocessingDrawing" xmlns:w10="urn:schemas-microsoft-com:office:word" xmlns:w="http://schemas.openxmlformats.org/wordprocessingml/2006/main" xmlns:w14="http://schemas.microsoft.com/office/word/2010/wordml" xmlns:w15="http://schemas.microsoft.com/office/word/2012/wordml" xmlns:w16cex="http://schemas.microsoft.com/office/word/2018/wordml/cex" xmlns:w16cid="http://schemas.microsoft.com/office/word/2016/wordml/cid" xmlns:w16="http://schemas.microsoft.com/office/word/2018/wordml" xmlns:w16se="http://schemas.microsoft.com/office/word/2015/wordml/symex" xmlns:wpg="http://schemas.microsoft.com/office/word/2010/wordprocessingGroup" xmlns:wpi="http://schemas.microsoft.com/office/word/2010/wordprocessingInk" xmlns:wne="http://schemas.microsoft.com/office/word/2006/wordml" xmlns:wps="http://schemas.microsoft.com/office/word/2010/wordprocessingShape" mc:Ignorable="w14 w15 w16se w16cid w16 w16cex wp14">
+<w:hdr xmlns:wpc="http://schemas.microsoft.com/office/word/2010/wordprocessingCanvas" xmlns:cx="http://schemas.microsoft.com/office/drawing/2014/chartex" xmlns:mc="http://schemas.openxmlformats.org/markup-compatibility/2006" xmlns:o="urn:schemas-microsoft-com:office:office" xmlns:r="http://schemas.openxmlformats.org/officeDocument/2006/relationships" xmlns:m="http://schemas.openxmlformats.org/officeDocument/2006/math" xmlns:v="urn:schemas-microsoft-com:vml" xmlns:wp14="http://schemas.microsoft.com/office/word/2010/wordprocessingDrawing" xmlns:wp="http://schemas.openxmlformats.org/drawingml/2006/wordprocessingDrawing" xmlns:w10="urn:schemas-microsoft-com:office:word" xmlns:w="http://schemas.openxmlformats.org/wordprocessingml/2006/main" xmlns:w14="http://schemas.microsoft.com/office/word/2010/wordml" xmlns:w15="http://schemas.microsoft.com/office/word/2012/wordml" xmlns:w16se="http://schemas.microsoft.com/office/word/2015/wordml/symex" xmlns:wpg="http://schemas.microsoft.com/office/word/2010/wordprocessingGroup" xmlns:wpi="http://schemas.microsoft.com/office/word/2010/wordprocessingInk" xmlns:wne="http://schemas.microsoft.com/office/word/2006/wordml" xmlns:wps="http://schemas.microsoft.com/office/word/2010/wordprocessingShape" mc:Ignorable="w14 w15 w16se wp14">
   <w:p>
     <w:pPr>
-      <w:pStyle w:val="BodyText"/>
+      <w:pStyle w:val="Textoindependiente"/>
       <w:spacing w:line="14" w:lineRule="auto"/>
       <w:rPr>
         <w:sz w:val="20"/>
@@ -4876,6 +4923,7 @@
     <w:r>
       <w:rPr>
         <w:noProof/>
+        <w:lang w:bidi="ar-SA"/>
       </w:rPr>
       <mc:AlternateContent>
         <mc:Choice Requires="wps">
@@ -4969,7 +5017,7 @@
             </wp:anchor>
           </w:drawing>
         </mc:Choice>
-        <mc:Fallback>
+        <mc:Fallback xmlns:w16="http://schemas.microsoft.com/office/word/2018/wordml" xmlns:w16cid="http://schemas.microsoft.com/office/word/2016/wordml/cid" xmlns:w16cex="http://schemas.microsoft.com/office/word/2018/wordml/cex" xmlns:am3d="http://schemas.microsoft.com/office/drawing/2017/model3d" xmlns:aink="http://schemas.microsoft.com/office/drawing/2016/ink" xmlns:cx8="http://schemas.microsoft.com/office/drawing/2016/5/14/chartex" xmlns:cx7="http://schemas.microsoft.com/office/drawing/2016/5/13/chartex" xmlns:cx6="http://schemas.microsoft.com/office/drawing/2016/5/12/chartex" xmlns:cx5="http://schemas.microsoft.com/office/drawing/2016/5/11/chartex" xmlns:cx4="http://schemas.microsoft.com/office/drawing/2016/5/10/chartex" xmlns:cx3="http://schemas.microsoft.com/office/drawing/2016/5/9/chartex" xmlns:cx2="http://schemas.microsoft.com/office/drawing/2015/10/21/chartex" xmlns:cx1="http://schemas.microsoft.com/office/drawing/2015/9/8/chartex">
           <w:pict>
             <v:shapetype w14:anchorId="08231FE3" id="_x0000_t202" coordsize="21600,21600" o:spt="202" path="m,l,21600r21600,l21600,xe">
               <v:stroke joinstyle="miter"/>
@@ -5006,6 +5054,7 @@
     <w:r>
       <w:rPr>
         <w:noProof/>
+        <w:lang w:bidi="ar-SA"/>
       </w:rPr>
       <mc:AlternateContent>
         <mc:Choice Requires="wpg">
@@ -5131,7 +5180,7 @@
             </wp:anchor>
           </w:drawing>
         </mc:Choice>
-        <mc:Fallback>
+        <mc:Fallback xmlns:w16="http://schemas.microsoft.com/office/word/2018/wordml" xmlns:w16cid="http://schemas.microsoft.com/office/word/2016/wordml/cid" xmlns:w16cex="http://schemas.microsoft.com/office/word/2018/wordml/cex" xmlns:am3d="http://schemas.microsoft.com/office/drawing/2017/model3d" xmlns:aink="http://schemas.microsoft.com/office/drawing/2016/ink" xmlns:cx8="http://schemas.microsoft.com/office/drawing/2016/5/14/chartex" xmlns:cx7="http://schemas.microsoft.com/office/drawing/2016/5/13/chartex" xmlns:cx6="http://schemas.microsoft.com/office/drawing/2016/5/12/chartex" xmlns:cx5="http://schemas.microsoft.com/office/drawing/2016/5/11/chartex" xmlns:cx4="http://schemas.microsoft.com/office/drawing/2016/5/10/chartex" xmlns:cx3="http://schemas.microsoft.com/office/drawing/2016/5/9/chartex" xmlns:cx2="http://schemas.microsoft.com/office/drawing/2015/10/21/chartex" xmlns:cx1="http://schemas.microsoft.com/office/drawing/2015/9/8/chartex">
           <w:pict>
             <v:group w14:anchorId="049234DC" id="Group 12" o:spid="_x0000_s1026" style="position:absolute;margin-left:76.05pt;margin-top:25pt;width:500.95pt;height:49.5pt;z-index:-251988992;mso-position-horizontal-relative:page;mso-position-vertical-relative:page" coordorigin="1521,500" coordsize="10019,990" o:gfxdata="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">
               <v:shapetype id="_x0000_t75" coordsize="21600,21600" o:spt="75" o:preferrelative="t" path="m@4@5l@4@11@9@11@9@5xe" filled="f" stroked="f">
@@ -5170,7 +5219,7 @@
 </file>
 
 <file path=word/numbering.xml><?xml version="1.0" encoding="utf-8"?>
-<w:numbering xmlns:wpc="http://schemas.microsoft.com/office/word/2010/wordprocessingCanvas" xmlns:cx="http://schemas.microsoft.com/office/drawing/2014/chartex" xmlns:cx1="http://schemas.microsoft.com/office/drawing/2015/9/8/chartex" xmlns:cx2="http://schemas.microsoft.com/office/drawing/2015/10/21/chartex" xmlns:cx3="http://schemas.microsoft.com/office/drawing/2016/5/9/chartex" xmlns:cx4="http://schemas.microsoft.com/office/drawing/2016/5/10/chartex" xmlns:cx5="http://schemas.microsoft.com/office/drawing/2016/5/11/chartex" xmlns:cx6="http://schemas.microsoft.com/office/drawing/2016/5/12/chartex" xmlns:cx7="http://schemas.microsoft.com/office/drawing/2016/5/13/chartex" xmlns:cx8="http://schemas.microsoft.com/office/drawing/2016/5/14/chartex" xmlns:mc="http://schemas.openxmlformats.org/markup-compatibility/2006" xmlns:aink="http://schemas.microsoft.com/office/drawing/2016/ink" xmlns:am3d="http://schemas.microsoft.com/office/drawing/2017/model3d" xmlns:o="urn:schemas-microsoft-com:office:office" xmlns:r="http://schemas.openxmlformats.org/officeDocument/2006/relationships" xmlns:m="http://schemas.openxmlformats.org/officeDocument/2006/math" xmlns:v="urn:schemas-microsoft-com:vml" xmlns:wp14="http://schemas.microsoft.com/office/word/2010/wordprocessingDrawing" xmlns:wp="http://schemas.openxmlformats.org/drawingml/2006/wordprocessingDrawing" xmlns:w10="urn:schemas-microsoft-com:office:word" xmlns:w="http://schemas.openxmlformats.org/wordprocessingml/2006/main" xmlns:w14="http://schemas.microsoft.com/office/word/2010/wordml" xmlns:w15="http://schemas.microsoft.com/office/word/2012/wordml" xmlns:w16cex="http://schemas.microsoft.com/office/word/2018/wordml/cex" xmlns:w16cid="http://schemas.microsoft.com/office/word/2016/wordml/cid" xmlns:w16="http://schemas.microsoft.com/office/word/2018/wordml" xmlns:w16se="http://schemas.microsoft.com/office/word/2015/wordml/symex" xmlns:wpg="http://schemas.microsoft.com/office/word/2010/wordprocessingGroup" xmlns:wpi="http://schemas.microsoft.com/office/word/2010/wordprocessingInk" xmlns:wne="http://schemas.microsoft.com/office/word/2006/wordml" xmlns:wps="http://schemas.microsoft.com/office/word/2010/wordprocessingShape" mc:Ignorable="w14 w15 w16se w16cid w16 w16cex wp14">
+<w:numbering xmlns:wpc="http://schemas.microsoft.com/office/word/2010/wordprocessingCanvas" xmlns:cx="http://schemas.microsoft.com/office/drawing/2014/chartex" xmlns:mc="http://schemas.openxmlformats.org/markup-compatibility/2006" xmlns:o="urn:schemas-microsoft-com:office:office" xmlns:r="http://schemas.openxmlformats.org/officeDocument/2006/relationships" xmlns:m="http://schemas.openxmlformats.org/officeDocument/2006/math" xmlns:v="urn:schemas-microsoft-com:vml" xmlns:wp14="http://schemas.microsoft.com/office/word/2010/wordprocessingDrawing" xmlns:wp="http://schemas.openxmlformats.org/drawingml/2006/wordprocessingDrawing" xmlns:w10="urn:schemas-microsoft-com:office:word" xmlns:w="http://schemas.openxmlformats.org/wordprocessingml/2006/main" xmlns:w14="http://schemas.microsoft.com/office/word/2010/wordml" xmlns:w15="http://schemas.microsoft.com/office/word/2012/wordml" xmlns:w16se="http://schemas.microsoft.com/office/word/2015/wordml/symex" xmlns:wpg="http://schemas.microsoft.com/office/word/2010/wordprocessingGroup" xmlns:wpi="http://schemas.microsoft.com/office/word/2010/wordprocessingInk" xmlns:wne="http://schemas.microsoft.com/office/word/2006/wordml" xmlns:wps="http://schemas.microsoft.com/office/word/2010/wordprocessingShape" mc:Ignorable="w14 w15 w16se wp14">
   <w:abstractNum w:abstractNumId="0" w15:restartNumberingAfterBreak="0">
     <w:nsid w:val="0B4044F7"/>
     <w:multiLevelType w:val="hybridMultilevel"/>
@@ -8461,7 +8510,7 @@
 </file>
 
 <file path=word/styles.xml><?xml version="1.0" encoding="utf-8"?>
-<w:styles xmlns:mc="http://schemas.openxmlformats.org/markup-compatibility/2006" xmlns:r="http://schemas.openxmlformats.org/officeDocument/2006/relationships" xmlns:w="http://schemas.openxmlformats.org/wordprocessingml/2006/main" xmlns:w14="http://schemas.microsoft.com/office/word/2010/wordml" xmlns:w15="http://schemas.microsoft.com/office/word/2012/wordml" xmlns:w16cex="http://schemas.microsoft.com/office/word/2018/wordml/cex" xmlns:w16cid="http://schemas.microsoft.com/office/word/2016/wordml/cid" xmlns:w16="http://schemas.microsoft.com/office/word/2018/wordml" xmlns:w16se="http://schemas.microsoft.com/office/word/2015/wordml/symex" mc:Ignorable="w14 w15 w16se w16cid w16 w16cex">
+<w:styles xmlns:mc="http://schemas.openxmlformats.org/markup-compatibility/2006" xmlns:r="http://schemas.openxmlformats.org/officeDocument/2006/relationships" xmlns:w="http://schemas.openxmlformats.org/wordprocessingml/2006/main" xmlns:w14="http://schemas.microsoft.com/office/word/2010/wordml" xmlns:w15="http://schemas.microsoft.com/office/word/2012/wordml" xmlns:w16se="http://schemas.microsoft.com/office/word/2015/wordml/symex" mc:Ignorable="w14 w15 w16se">
   <w:docDefaults>
     <w:rPrDefault>
       <w:rPr>
@@ -8479,7 +8528,7 @@
       </w:pPr>
     </w:pPrDefault>
   </w:docDefaults>
-  <w:latentStyles w:defLockedState="0" w:defUIPriority="99" w:defSemiHidden="0" w:defUnhideWhenUsed="0" w:defQFormat="0" w:count="376">
+  <w:latentStyles w:defLockedState="0" w:defUIPriority="99" w:defSemiHidden="0" w:defUnhideWhenUsed="0" w:defQFormat="0" w:count="371">
     <w:lsdException w:name="Normal" w:uiPriority="0" w:qFormat="1"/>
     <w:lsdException w:name="heading 1" w:uiPriority="9" w:qFormat="1"/>
     <w:lsdException w:name="heading 2" w:semiHidden="1" w:uiPriority="9" w:unhideWhenUsed="1" w:qFormat="1"/>
@@ -8851,11 +8900,6 @@
     <w:lsdException w:name="List Table 5 Dark Accent 6" w:uiPriority="50"/>
     <w:lsdException w:name="List Table 6 Colorful Accent 6" w:uiPriority="51"/>
     <w:lsdException w:name="List Table 7 Colorful Accent 6" w:uiPriority="52"/>
-    <w:lsdException w:name="Mention" w:semiHidden="1" w:unhideWhenUsed="1"/>
-    <w:lsdException w:name="Smart Hyperlink" w:semiHidden="1" w:unhideWhenUsed="1"/>
-    <w:lsdException w:name="Hashtag" w:semiHidden="1" w:unhideWhenUsed="1"/>
-    <w:lsdException w:name="Unresolved Mention" w:semiHidden="1" w:unhideWhenUsed="1"/>
-    <w:lsdException w:name="Smart Link" w:semiHidden="1" w:unhideWhenUsed="1"/>
   </w:latentStyles>
   <w:style w:type="paragraph" w:default="1" w:styleId="Normal">
     <w:name w:val="Normal"/>
@@ -8866,7 +8910,7 @@
       <w:lang w:val="es-ES" w:eastAsia="es-ES" w:bidi="es-ES"/>
     </w:rPr>
   </w:style>
-  <w:style w:type="paragraph" w:styleId="Heading1">
+  <w:style w:type="paragraph" w:styleId="Ttulo1">
     <w:name w:val="heading 1"/>
     <w:basedOn w:val="Normal"/>
     <w:uiPriority w:val="1"/>
@@ -8882,7 +8926,7 @@
       <w:szCs w:val="36"/>
     </w:rPr>
   </w:style>
-  <w:style w:type="paragraph" w:styleId="Heading2">
+  <w:style w:type="paragraph" w:styleId="Ttulo2">
     <w:name w:val="heading 2"/>
     <w:basedOn w:val="Normal"/>
     <w:uiPriority w:val="1"/>
@@ -8899,13 +8943,13 @@
       <w:szCs w:val="21"/>
     </w:rPr>
   </w:style>
-  <w:style w:type="character" w:default="1" w:styleId="DefaultParagraphFont">
+  <w:style w:type="character" w:default="1" w:styleId="Fuentedeprrafopredeter">
     <w:name w:val="Default Paragraph Font"/>
     <w:uiPriority w:val="1"/>
     <w:semiHidden/>
     <w:unhideWhenUsed/>
   </w:style>
-  <w:style w:type="table" w:default="1" w:styleId="TableNormal">
+  <w:style w:type="table" w:default="1" w:styleId="Tablanormal">
     <w:name w:val="Normal Table"/>
     <w:uiPriority w:val="99"/>
     <w:semiHidden/>
@@ -8920,7 +8964,7 @@
       </w:tblCellMar>
     </w:tblPr>
   </w:style>
-  <w:style w:type="numbering" w:default="1" w:styleId="NoList">
+  <w:style w:type="numbering" w:default="1" w:styleId="Sinlista">
     <w:name w:val="No List"/>
     <w:uiPriority w:val="99"/>
     <w:semiHidden/>
@@ -8942,10 +8986,10 @@
       </w:tblCellMar>
     </w:tblPr>
   </w:style>
-  <w:style w:type="paragraph" w:styleId="BodyText">
+  <w:style w:type="paragraph" w:styleId="Textoindependiente">
     <w:name w:val="Body Text"/>
     <w:basedOn w:val="Normal"/>
-    <w:link w:val="BodyTextChar"/>
+    <w:link w:val="TextoindependienteCar"/>
     <w:uiPriority w:val="1"/>
     <w:qFormat/>
     <w:rPr>
@@ -8953,7 +8997,7 @@
       <w:szCs w:val="21"/>
     </w:rPr>
   </w:style>
-  <w:style w:type="paragraph" w:styleId="ListParagraph">
+  <w:style w:type="paragraph" w:styleId="Prrafodelista">
     <w:name w:val="List Paragraph"/>
     <w:basedOn w:val="Normal"/>
     <w:uiPriority w:val="1"/>
@@ -8972,10 +9016,10 @@
       <w:ind w:left="110"/>
     </w:pPr>
   </w:style>
-  <w:style w:type="paragraph" w:styleId="Header">
+  <w:style w:type="paragraph" w:styleId="Encabezado">
     <w:name w:val="header"/>
     <w:basedOn w:val="Normal"/>
-    <w:link w:val="HeaderChar"/>
+    <w:link w:val="EncabezadoCar"/>
     <w:uiPriority w:val="99"/>
     <w:unhideWhenUsed/>
     <w:rsid w:val="007F4516"/>
@@ -8986,10 +9030,10 @@
       </w:tabs>
     </w:pPr>
   </w:style>
-  <w:style w:type="character" w:customStyle="1" w:styleId="HeaderChar">
-    <w:name w:val="Header Char"/>
-    <w:basedOn w:val="DefaultParagraphFont"/>
-    <w:link w:val="Header"/>
+  <w:style w:type="character" w:customStyle="1" w:styleId="EncabezadoCar">
+    <w:name w:val="Encabezado Car"/>
+    <w:basedOn w:val="Fuentedeprrafopredeter"/>
+    <w:link w:val="Encabezado"/>
     <w:uiPriority w:val="99"/>
     <w:rsid w:val="007F4516"/>
     <w:rPr>
@@ -8997,10 +9041,10 @@
       <w:lang w:val="es-ES" w:eastAsia="es-ES" w:bidi="es-ES"/>
     </w:rPr>
   </w:style>
-  <w:style w:type="paragraph" w:styleId="Footer">
+  <w:style w:type="paragraph" w:styleId="Piedepgina">
     <w:name w:val="footer"/>
     <w:basedOn w:val="Normal"/>
-    <w:link w:val="FooterChar"/>
+    <w:link w:val="PiedepginaCar"/>
     <w:uiPriority w:val="99"/>
     <w:unhideWhenUsed/>
     <w:rsid w:val="007F4516"/>
@@ -9011,10 +9055,10 @@
       </w:tabs>
     </w:pPr>
   </w:style>
-  <w:style w:type="character" w:customStyle="1" w:styleId="FooterChar">
-    <w:name w:val="Footer Char"/>
-    <w:basedOn w:val="DefaultParagraphFont"/>
-    <w:link w:val="Footer"/>
+  <w:style w:type="character" w:customStyle="1" w:styleId="PiedepginaCar">
+    <w:name w:val="Pie de página Car"/>
+    <w:basedOn w:val="Fuentedeprrafopredeter"/>
+    <w:link w:val="Piedepgina"/>
     <w:uiPriority w:val="99"/>
     <w:rsid w:val="007F4516"/>
     <w:rPr>
@@ -9022,9 +9066,9 @@
       <w:lang w:val="es-ES" w:eastAsia="es-ES" w:bidi="es-ES"/>
     </w:rPr>
   </w:style>
-  <w:style w:type="character" w:styleId="Hyperlink">
+  <w:style w:type="character" w:styleId="Hipervnculo">
     <w:name w:val="Hyperlink"/>
-    <w:basedOn w:val="DefaultParagraphFont"/>
+    <w:basedOn w:val="Fuentedeprrafopredeter"/>
     <w:uiPriority w:val="99"/>
     <w:unhideWhenUsed/>
     <w:rsid w:val="00F22AE1"/>
@@ -9033,9 +9077,9 @@
       <w:u w:val="single"/>
     </w:rPr>
   </w:style>
-  <w:style w:type="character" w:styleId="UnresolvedMention">
+  <w:style w:type="character" w:customStyle="1" w:styleId="UnresolvedMention">
     <w:name w:val="Unresolved Mention"/>
-    <w:basedOn w:val="DefaultParagraphFont"/>
+    <w:basedOn w:val="Fuentedeprrafopredeter"/>
     <w:uiPriority w:val="99"/>
     <w:semiHidden/>
     <w:unhideWhenUsed/>
@@ -9045,9 +9089,9 @@
       <w:shd w:val="clear" w:color="auto" w:fill="E1DFDD"/>
     </w:rPr>
   </w:style>
-  <w:style w:type="paragraph" w:styleId="TOCHeading">
+  <w:style w:type="paragraph" w:styleId="TtuloTDC">
     <w:name w:val="TOC Heading"/>
-    <w:basedOn w:val="Heading1"/>
+    <w:basedOn w:val="Ttulo1"/>
     <w:next w:val="Normal"/>
     <w:uiPriority w:val="39"/>
     <w:unhideWhenUsed/>
@@ -9073,7 +9117,7 @@
       <w:lang w:bidi="ar-SA"/>
     </w:rPr>
   </w:style>
-  <w:style w:type="paragraph" w:styleId="TOC1">
+  <w:style w:type="paragraph" w:styleId="TDC1">
     <w:name w:val="toc 1"/>
     <w:basedOn w:val="Normal"/>
     <w:next w:val="Normal"/>
@@ -9085,7 +9129,7 @@
       <w:spacing w:after="100"/>
     </w:pPr>
   </w:style>
-  <w:style w:type="paragraph" w:styleId="TOC2">
+  <w:style w:type="paragraph" w:styleId="TDC2">
     <w:name w:val="toc 2"/>
     <w:basedOn w:val="Normal"/>
     <w:next w:val="Normal"/>
@@ -9105,7 +9149,7 @@
       <w:lang w:bidi="ar-SA"/>
     </w:rPr>
   </w:style>
-  <w:style w:type="paragraph" w:styleId="TOC3">
+  <w:style w:type="paragraph" w:styleId="TDC3">
     <w:name w:val="toc 3"/>
     <w:basedOn w:val="Normal"/>
     <w:next w:val="Normal"/>
@@ -9125,7 +9169,7 @@
       <w:lang w:bidi="ar-SA"/>
     </w:rPr>
   </w:style>
-  <w:style w:type="paragraph" w:styleId="Caption">
+  <w:style w:type="paragraph" w:styleId="Descripcin">
     <w:name w:val="caption"/>
     <w:basedOn w:val="Normal"/>
     <w:next w:val="Normal"/>
@@ -9144,10 +9188,10 @@
       <w:szCs w:val="18"/>
     </w:rPr>
   </w:style>
-  <w:style w:type="character" w:customStyle="1" w:styleId="BodyTextChar">
-    <w:name w:val="Body Text Char"/>
-    <w:basedOn w:val="DefaultParagraphFont"/>
-    <w:link w:val="BodyText"/>
+  <w:style w:type="character" w:customStyle="1" w:styleId="TextoindependienteCar">
+    <w:name w:val="Texto independiente Car"/>
+    <w:basedOn w:val="Fuentedeprrafopredeter"/>
+    <w:link w:val="Textoindependiente"/>
     <w:uiPriority w:val="1"/>
     <w:rsid w:val="00E70235"/>
     <w:rPr>
@@ -9157,9 +9201,9 @@
       <w:lang w:val="es-ES" w:eastAsia="es-ES" w:bidi="es-ES"/>
     </w:rPr>
   </w:style>
-  <w:style w:type="table" w:styleId="TableGrid">
+  <w:style w:type="table" w:styleId="Tablaconcuadrcula">
     <w:name w:val="Table Grid"/>
-    <w:basedOn w:val="TableNormal"/>
+    <w:basedOn w:val="Tablanormal"/>
     <w:uiPriority w:val="39"/>
     <w:rsid w:val="0081445D"/>
     <w:tblPr>
@@ -9173,9 +9217,9 @@
       </w:tblBorders>
     </w:tblPr>
   </w:style>
-  <w:style w:type="character" w:styleId="Strong">
+  <w:style w:type="character" w:styleId="Textoennegrita">
     <w:name w:val="Strong"/>
-    <w:basedOn w:val="DefaultParagraphFont"/>
+    <w:basedOn w:val="Fuentedeprrafopredeter"/>
     <w:uiPriority w:val="22"/>
     <w:qFormat/>
     <w:rsid w:val="00401DE1"/>
@@ -9513,7 +9557,7 @@
 </file>
 
 <file path=customXml/itemProps1.xml><?xml version="1.0" encoding="utf-8"?>
-<ds:datastoreItem xmlns:ds="http://schemas.openxmlformats.org/officeDocument/2006/customXml" ds:itemID="{92B4ABC4-FAFD-490C-9784-CD257B3341EC}">
+<ds:datastoreItem xmlns:ds="http://schemas.openxmlformats.org/officeDocument/2006/customXml" ds:itemID="{2FC74547-C3DA-4FE8-911A-E646B23E5CA4}">
   <ds:schemaRefs>
     <ds:schemaRef ds:uri="http://schemas.openxmlformats.org/officeDocument/2006/bibliography"/>
   </ds:schemaRefs>

</xml_diff>

<commit_message>
Delete extra file before final presentation
</commit_message>
<xml_diff>
--- a/docs/M2851_practica.docx
+++ b/docs/M2851_practica.docx
@@ -369,14 +369,163 @@
             </w:rPr>
             <w:fldChar w:fldCharType="separate"/>
           </w:r>
-          <w:hyperlink w:anchor="_Toc69194327" w:history="1">
+          <w:bookmarkStart w:id="0" w:name="_GoBack"/>
+          <w:bookmarkEnd w:id="0"/>
+          <w:r>
+            <w:rPr>
+              <w:rStyle w:val="Hipervnculo"/>
+              <w:noProof/>
+            </w:rPr>
+            <w:fldChar w:fldCharType="begin"/>
+          </w:r>
+          <w:r>
+            <w:rPr>
+              <w:rStyle w:val="Hipervnculo"/>
+              <w:noProof/>
+            </w:rPr>
+            <w:instrText xml:space="preserve"> </w:instrText>
+          </w:r>
+          <w:r>
+            <w:rPr>
+              <w:noProof/>
+            </w:rPr>
+            <w:instrText>HYPERLINK \l "_Toc69216485"</w:instrText>
+          </w:r>
+          <w:r>
+            <w:rPr>
+              <w:rStyle w:val="Hipervnculo"/>
+              <w:noProof/>
+            </w:rPr>
+            <w:instrText xml:space="preserve"> </w:instrText>
+          </w:r>
+          <w:r>
+            <w:rPr>
+              <w:rStyle w:val="Hipervnculo"/>
+              <w:noProof/>
+            </w:rPr>
+          </w:r>
+          <w:r>
+            <w:rPr>
+              <w:rStyle w:val="Hipervnculo"/>
+              <w:noProof/>
+            </w:rPr>
+            <w:fldChar w:fldCharType="separate"/>
+          </w:r>
+          <w:r>
+            <w:rPr>
+              <w:rStyle w:val="Hipervnculo"/>
+              <w:noProof/>
+              <w:lang w:val="es-ES"/>
+            </w:rPr>
+            <w:t>1.</w:t>
+          </w:r>
+          <w:r>
+            <w:rPr>
+              <w:rFonts w:asciiTheme="minorHAnsi" w:eastAsiaTheme="minorEastAsia" w:hAnsiTheme="minorHAnsi" w:cstheme="minorBidi"/>
+              <w:noProof/>
+              <w:lang w:val="es-ES" w:bidi="ar-SA"/>
+            </w:rPr>
+            <w:tab/>
+          </w:r>
+          <w:r>
+            <w:rPr>
+              <w:rStyle w:val="Hipervnculo"/>
+              <w:noProof/>
+            </w:rPr>
+            <w:t>Presentación y</w:t>
+          </w:r>
+          <w:r>
+            <w:rPr>
+              <w:rStyle w:val="Hipervnculo"/>
+              <w:noProof/>
+              <w:spacing w:val="-2"/>
+            </w:rPr>
+            <w:t xml:space="preserve"> </w:t>
+          </w:r>
+          <w:r>
+            <w:rPr>
+              <w:rStyle w:val="Hipervnculo"/>
+              <w:noProof/>
+            </w:rPr>
+            <w:t>objetivos</w:t>
+          </w:r>
+          <w:r>
+            <w:rPr>
+              <w:noProof/>
+              <w:webHidden/>
+            </w:rPr>
+            <w:tab/>
+          </w:r>
+          <w:r>
+            <w:rPr>
+              <w:noProof/>
+              <w:webHidden/>
+            </w:rPr>
+            <w:fldChar w:fldCharType="begin"/>
+          </w:r>
+          <w:r>
+            <w:rPr>
+              <w:noProof/>
+              <w:webHidden/>
+            </w:rPr>
+            <w:instrText xml:space="preserve"> PAGEREF _Toc69216485 \h </w:instrText>
+          </w:r>
+          <w:r>
+            <w:rPr>
+              <w:noProof/>
+              <w:webHidden/>
+            </w:rPr>
+          </w:r>
+          <w:r>
+            <w:rPr>
+              <w:noProof/>
+              <w:webHidden/>
+            </w:rPr>
+            <w:fldChar w:fldCharType="separate"/>
+          </w:r>
+          <w:r>
+            <w:rPr>
+              <w:noProof/>
+              <w:webHidden/>
+            </w:rPr>
+            <w:t>3</w:t>
+          </w:r>
+          <w:r>
+            <w:rPr>
+              <w:noProof/>
+              <w:webHidden/>
+            </w:rPr>
+            <w:fldChar w:fldCharType="end"/>
+          </w:r>
+          <w:r>
+            <w:rPr>
+              <w:rStyle w:val="Hipervnculo"/>
+              <w:noProof/>
+            </w:rPr>
+            <w:fldChar w:fldCharType="end"/>
+          </w:r>
+        </w:p>
+        <w:p>
+          <w:pPr>
+            <w:pStyle w:val="TDC1"/>
+            <w:tabs>
+              <w:tab w:val="left" w:pos="440"/>
+              <w:tab w:val="right" w:leader="dot" w:pos="8930"/>
+            </w:tabs>
+            <w:rPr>
+              <w:rFonts w:asciiTheme="minorHAnsi" w:eastAsiaTheme="minorEastAsia" w:hAnsiTheme="minorHAnsi" w:cstheme="minorBidi"/>
+              <w:noProof/>
+              <w:lang w:val="es-ES" w:bidi="ar-SA"/>
+            </w:rPr>
+          </w:pPr>
+          <w:hyperlink w:anchor="_Toc69216486" w:history="1">
             <w:r>
               <w:rPr>
                 <w:rStyle w:val="Hipervnculo"/>
                 <w:noProof/>
                 <w:lang w:val="es-ES"/>
               </w:rPr>
-              <w:t>1.</w:t>
+              <w:t>2.</w:t>
             </w:r>
             <w:r>
               <w:rPr>
@@ -391,22 +540,7 @@
                 <w:rStyle w:val="Hipervnculo"/>
                 <w:noProof/>
               </w:rPr>
-              <w:t>Presentación y</w:t>
-            </w:r>
-            <w:r>
-              <w:rPr>
-                <w:rStyle w:val="Hipervnculo"/>
-                <w:noProof/>
-                <w:spacing w:val="-2"/>
-              </w:rPr>
-              <w:t xml:space="preserve"> </w:t>
-            </w:r>
-            <w:r>
-              <w:rPr>
-                <w:rStyle w:val="Hipervnculo"/>
-                <w:noProof/>
-              </w:rPr>
-              <w:t>objetivos</w:t>
+              <w:t>Competencias</w:t>
             </w:r>
             <w:r>
               <w:rPr>
@@ -427,7 +561,7 @@
                 <w:noProof/>
                 <w:webHidden/>
               </w:rPr>
-              <w:instrText xml:space="preserve"> PAGEREF _Toc69194327 \h </w:instrText>
+              <w:instrText xml:space="preserve"> PAGEREF _Toc69216486 \h </w:instrText>
             </w:r>
             <w:r>
               <w:rPr>
@@ -471,14 +605,14 @@
               <w:lang w:val="es-ES" w:bidi="ar-SA"/>
             </w:rPr>
           </w:pPr>
-          <w:hyperlink w:anchor="_Toc69194328" w:history="1">
+          <w:hyperlink w:anchor="_Toc69216487" w:history="1">
             <w:r>
               <w:rPr>
                 <w:rStyle w:val="Hipervnculo"/>
                 <w:noProof/>
                 <w:lang w:val="es-ES"/>
               </w:rPr>
-              <w:t>2.</w:t>
+              <w:t>3.</w:t>
             </w:r>
             <w:r>
               <w:rPr>
@@ -493,7 +627,7 @@
                 <w:rStyle w:val="Hipervnculo"/>
                 <w:noProof/>
               </w:rPr>
-              <w:t>Competencias</w:t>
+              <w:t>Desarrollo</w:t>
             </w:r>
             <w:r>
               <w:rPr>
@@ -514,7 +648,7 @@
                 <w:noProof/>
                 <w:webHidden/>
               </w:rPr>
-              <w:instrText xml:space="preserve"> PAGEREF _Toc69194328 \h </w:instrText>
+              <w:instrText xml:space="preserve"> PAGEREF _Toc69216487 \h </w:instrText>
             </w:r>
             <w:r>
               <w:rPr>
@@ -534,7 +668,7 @@
                 <w:noProof/>
                 <w:webHidden/>
               </w:rPr>
-              <w:t>3</w:t>
+              <w:t>4</w:t>
             </w:r>
             <w:r>
               <w:rPr>
@@ -558,14 +692,14 @@
               <w:lang w:val="es-ES" w:bidi="ar-SA"/>
             </w:rPr>
           </w:pPr>
-          <w:hyperlink w:anchor="_Toc69194329" w:history="1">
+          <w:hyperlink w:anchor="_Toc69216488" w:history="1">
             <w:r>
               <w:rPr>
                 <w:rStyle w:val="Hipervnculo"/>
                 <w:noProof/>
                 <w:lang w:val="es-ES"/>
               </w:rPr>
-              <w:t>3.</w:t>
+              <w:t>4.</w:t>
             </w:r>
             <w:r>
               <w:rPr>
@@ -580,7 +714,7 @@
                 <w:rStyle w:val="Hipervnculo"/>
                 <w:noProof/>
               </w:rPr>
-              <w:t>Desarrollo</w:t>
+              <w:t>Referencias</w:t>
             </w:r>
             <w:r>
               <w:rPr>
@@ -601,7 +735,7 @@
                 <w:noProof/>
                 <w:webHidden/>
               </w:rPr>
-              <w:instrText xml:space="preserve"> PAGEREF _Toc69194329 \h </w:instrText>
+              <w:instrText xml:space="preserve"> PAGEREF _Toc69216488 \h </w:instrText>
             </w:r>
             <w:r>
               <w:rPr>
@@ -621,7 +755,7 @@
                 <w:noProof/>
                 <w:webHidden/>
               </w:rPr>
-              <w:t>4</w:t>
+              <w:t>12</w:t>
             </w:r>
             <w:r>
               <w:rPr>
@@ -645,14 +779,14 @@
               <w:lang w:val="es-ES" w:bidi="ar-SA"/>
             </w:rPr>
           </w:pPr>
-          <w:hyperlink w:anchor="_Toc69194330" w:history="1">
+          <w:hyperlink w:anchor="_Toc69216489" w:history="1">
             <w:r>
               <w:rPr>
                 <w:rStyle w:val="Hipervnculo"/>
                 <w:noProof/>
                 <w:lang w:val="es-ES"/>
               </w:rPr>
-              <w:t>4.</w:t>
+              <w:t>5.</w:t>
             </w:r>
             <w:r>
               <w:rPr>
@@ -667,7 +801,7 @@
                 <w:rStyle w:val="Hipervnculo"/>
                 <w:noProof/>
               </w:rPr>
-              <w:t>Referencias</w:t>
+              <w:t>Contribuciones</w:t>
             </w:r>
             <w:r>
               <w:rPr>
@@ -688,7 +822,7 @@
                 <w:noProof/>
                 <w:webHidden/>
               </w:rPr>
-              <w:instrText xml:space="preserve"> PAGEREF _Toc69194330 \h </w:instrText>
+              <w:instrText xml:space="preserve"> PAGEREF _Toc69216489 \h </w:instrText>
             </w:r>
             <w:r>
               <w:rPr>
@@ -708,7 +842,7 @@
                 <w:noProof/>
                 <w:webHidden/>
               </w:rPr>
-              <w:t>11</w:t>
+              <w:t>13</w:t>
             </w:r>
             <w:r>
               <w:rPr>
@@ -985,12 +1119,11 @@
           <w:tab w:val="left" w:pos="620"/>
         </w:tabs>
       </w:pPr>
-      <w:bookmarkStart w:id="0" w:name="_Toc69194327"/>
-      <w:r>
-        <w:rPr>
-          <w:color w:val="000078"/>
-        </w:rPr>
-        <w:lastRenderedPageBreak/>
+      <w:bookmarkStart w:id="1" w:name="_Toc69216485"/>
+      <w:r>
+        <w:rPr>
+          <w:color w:val="000078"/>
+        </w:rPr>
         <w:t>Presentación y</w:t>
       </w:r>
       <w:r>
@@ -1006,7 +1139,7 @@
         </w:rPr>
         <w:t>objetivos</w:t>
       </w:r>
-      <w:bookmarkEnd w:id="0"/>
+      <w:bookmarkEnd w:id="1"/>
     </w:p>
     <w:p>
       <w:pPr>
@@ -1185,25 +1318,7 @@
           <w:w w:val="105"/>
           <w:szCs w:val="24"/>
         </w:rPr>
-        <w:t xml:space="preserve">, API y </w:t>
-      </w:r>
-      <w:proofErr w:type="spellStart"/>
-      <w:r>
-        <w:rPr>
-          <w:color w:val="000078"/>
-          <w:w w:val="105"/>
-          <w:szCs w:val="24"/>
-        </w:rPr>
-        <w:t>scraping</w:t>
-      </w:r>
-      <w:proofErr w:type="spellEnd"/>
-      <w:r>
-        <w:rPr>
-          <w:color w:val="000078"/>
-          <w:w w:val="105"/>
-          <w:szCs w:val="24"/>
-        </w:rPr>
-        <w:t>).</w:t>
+        <w:t>, API y scraping).</w:t>
       </w:r>
     </w:p>
     <w:p>
@@ -1294,14 +1409,14 @@
         </w:tabs>
         <w:spacing w:before="1"/>
       </w:pPr>
-      <w:bookmarkStart w:id="1" w:name="_Toc69194328"/>
+      <w:bookmarkStart w:id="2" w:name="_Toc69216486"/>
       <w:r>
         <w:rPr>
           <w:color w:val="000078"/>
         </w:rPr>
         <w:t>Competencias</w:t>
       </w:r>
-      <w:bookmarkEnd w:id="1"/>
+      <w:bookmarkEnd w:id="2"/>
     </w:p>
     <w:p>
       <w:pPr>
@@ -1454,7 +1569,7 @@
           <w:color w:val="000078"/>
         </w:rPr>
       </w:pPr>
-      <w:bookmarkStart w:id="2" w:name="_Toc69194329"/>
+      <w:bookmarkStart w:id="3" w:name="_Toc69216487"/>
       <w:r>
         <w:rPr>
           <w:color w:val="000078"/>
@@ -1462,7 +1577,7 @@
         <w:lastRenderedPageBreak/>
         <w:t>Desarrollo</w:t>
       </w:r>
-      <w:bookmarkEnd w:id="2"/>
+      <w:bookmarkEnd w:id="3"/>
     </w:p>
     <w:p>
       <w:pPr>
@@ -2005,60 +2120,43 @@
     <w:p>
       <w:pPr>
         <w:pStyle w:val="Textoindependiente"/>
-        <w:numPr>
-          <w:ilvl w:val="0"/>
-          <w:numId w:val="16"/>
-        </w:numPr>
         <w:spacing w:line="290" w:lineRule="auto"/>
-        <w:ind w:right="217"/>
+        <w:ind w:left="361" w:right="217"/>
         <w:jc w:val="both"/>
         <w:rPr>
-          <w:b/>
-          <w:bCs/>
-          <w:color w:val="000078"/>
-          <w:w w:val="105"/>
-          <w:sz w:val="24"/>
-          <w:szCs w:val="24"/>
-        </w:rPr>
-      </w:pPr>
-      <w:r>
-        <w:rPr>
-          <w:b/>
-          <w:bCs/>
-          <w:color w:val="000078"/>
-          <w:w w:val="105"/>
-          <w:sz w:val="24"/>
-          <w:szCs w:val="24"/>
-        </w:rPr>
-        <w:t>Título</w:t>
-      </w:r>
-      <w:r>
-        <w:rPr>
-          <w:b/>
-          <w:bCs/>
-          <w:color w:val="000078"/>
-          <w:w w:val="105"/>
-          <w:sz w:val="24"/>
-          <w:szCs w:val="24"/>
-        </w:rPr>
-        <w:t xml:space="preserve"> del dataset</w:t>
-      </w:r>
-    </w:p>
-    <w:p>
-      <w:pPr>
-        <w:pStyle w:val="Textoindependiente"/>
-        <w:spacing w:line="290" w:lineRule="auto"/>
-        <w:ind w:right="217"/>
-        <w:jc w:val="both"/>
-        <w:rPr>
-          <w:b/>
-          <w:bCs/>
-          <w:color w:val="000078"/>
-          <w:w w:val="105"/>
-          <w:sz w:val="24"/>
-          <w:szCs w:val="24"/>
-        </w:rPr>
-      </w:pPr>
+          <w:color w:val="000078"/>
+          <w:w w:val="105"/>
+          <w:sz w:val="22"/>
+          <w:szCs w:val="22"/>
+        </w:rPr>
+      </w:pPr>
+      <w:r>
+        <w:rPr>
+          <w:color w:val="000078"/>
+          <w:w w:val="105"/>
+          <w:sz w:val="22"/>
+          <w:szCs w:val="22"/>
+        </w:rPr>
+        <w:t xml:space="preserve">Por otra parte, la tendencia hacia una mayor especialización en los sectores industriales ha incrementado el </w:t>
+      </w:r>
+      <w:r>
+        <w:rPr>
+          <w:color w:val="000078"/>
+          <w:w w:val="105"/>
+          <w:sz w:val="22"/>
+          <w:szCs w:val="22"/>
+        </w:rPr>
+        <w:t>número</w:t>
+      </w:r>
+      <w:r>
+        <w:rPr>
+          <w:color w:val="000078"/>
+          <w:w w:val="105"/>
+          <w:sz w:val="22"/>
+          <w:szCs w:val="22"/>
+        </w:rPr>
+        <w:t xml:space="preserve"> de estudiantes de másteres y doctorados en el país por casi un 11% (datos del 2018), lo que ha conllevado a una mayor difusión de sitios web como “springer” ya que son fuentes de contenido refutadas y de fácil acceso.</w:t>
+      </w:r>
     </w:p>
     <w:p>
       <w:pPr>
@@ -2069,64 +2167,10 @@
         <w:rPr>
           <w:color w:val="000078"/>
           <w:w w:val="105"/>
-          <w:sz w:val="24"/>
-          <w:szCs w:val="24"/>
-        </w:rPr>
-      </w:pPr>
-      <w:r>
-        <w:rPr>
-          <w:color w:val="000078"/>
-          <w:w w:val="105"/>
-          <w:sz w:val="24"/>
-          <w:szCs w:val="24"/>
-        </w:rPr>
-        <w:t xml:space="preserve">Dataset de libros electrónicos </w:t>
-      </w:r>
-      <w:r>
-        <w:rPr>
-          <w:color w:val="000078"/>
-          <w:w w:val="105"/>
-          <w:sz w:val="24"/>
-          <w:szCs w:val="24"/>
-        </w:rPr>
-        <w:t xml:space="preserve">de ciencias de la computación </w:t>
-      </w:r>
-      <w:r>
-        <w:rPr>
-          <w:color w:val="000078"/>
-          <w:w w:val="105"/>
-          <w:sz w:val="24"/>
-          <w:szCs w:val="24"/>
-        </w:rPr>
-        <w:t xml:space="preserve">publicados en Springer </w:t>
-      </w:r>
-      <w:r>
-        <w:rPr>
-          <w:color w:val="000078"/>
-          <w:w w:val="105"/>
-          <w:sz w:val="24"/>
-          <w:szCs w:val="24"/>
-        </w:rPr>
-        <w:t>desde el 2015</w:t>
-      </w:r>
-      <w:r>
-        <w:rPr>
-          <w:color w:val="000078"/>
-          <w:w w:val="105"/>
-          <w:sz w:val="24"/>
-          <w:szCs w:val="24"/>
-        </w:rPr>
-        <w:t xml:space="preserve"> al 2021</w:t>
-      </w:r>
-      <w:r>
-        <w:rPr>
-          <w:color w:val="000078"/>
-          <w:w w:val="105"/>
-          <w:sz w:val="24"/>
-          <w:szCs w:val="24"/>
-        </w:rPr>
-        <w:t>.</w:t>
-      </w:r>
+          <w:sz w:val="22"/>
+          <w:szCs w:val="22"/>
+        </w:rPr>
+      </w:pPr>
     </w:p>
     <w:p>
       <w:pPr>
@@ -2137,8 +2181,123 @@
         <w:rPr>
           <w:color w:val="000078"/>
           <w:w w:val="105"/>
-          <w:sz w:val="24"/>
-          <w:szCs w:val="24"/>
+          <w:sz w:val="22"/>
+          <w:szCs w:val="22"/>
+        </w:rPr>
+      </w:pPr>
+      <w:r>
+        <w:rPr>
+          <w:color w:val="000078"/>
+          <w:w w:val="105"/>
+          <w:sz w:val="22"/>
+          <w:szCs w:val="22"/>
+        </w:rPr>
+        <w:t xml:space="preserve">Por este nuevo interés y avance de la forma de comercializar este contenido, nace una necesidad de conocer más acerca de la oferta y las opciones </w:t>
+      </w:r>
+      <w:r>
+        <w:rPr>
+          <w:color w:val="000078"/>
+          <w:w w:val="105"/>
+          <w:sz w:val="22"/>
+          <w:szCs w:val="22"/>
+        </w:rPr>
+        <w:t>más</w:t>
+      </w:r>
+      <w:r>
+        <w:rPr>
+          <w:color w:val="000078"/>
+          <w:w w:val="105"/>
+          <w:sz w:val="22"/>
+          <w:szCs w:val="22"/>
+        </w:rPr>
+        <w:t xml:space="preserve"> convenientes a la hora de adquirir este tipo de contenido, además de conocer </w:t>
+      </w:r>
+      <w:r>
+        <w:rPr>
+          <w:color w:val="000078"/>
+          <w:w w:val="105"/>
+          <w:sz w:val="22"/>
+          <w:szCs w:val="22"/>
+        </w:rPr>
+        <w:t>cuáles</w:t>
+      </w:r>
+      <w:r>
+        <w:rPr>
+          <w:color w:val="000078"/>
+          <w:w w:val="105"/>
+          <w:sz w:val="22"/>
+          <w:szCs w:val="22"/>
+        </w:rPr>
+        <w:t xml:space="preserve"> son las tendencias mediante el número de publicaciones realizadas por año.</w:t>
+      </w:r>
+    </w:p>
+    <w:p>
+      <w:pPr>
+        <w:pStyle w:val="Textoindependiente"/>
+        <w:spacing w:line="290" w:lineRule="auto"/>
+        <w:ind w:left="361" w:right="217"/>
+        <w:jc w:val="both"/>
+        <w:rPr>
+          <w:color w:val="000078"/>
+          <w:w w:val="105"/>
+          <w:sz w:val="22"/>
+          <w:szCs w:val="22"/>
+        </w:rPr>
+      </w:pPr>
+    </w:p>
+    <w:p>
+      <w:pPr>
+        <w:pStyle w:val="Textoindependiente"/>
+        <w:spacing w:line="290" w:lineRule="auto"/>
+        <w:ind w:left="361" w:right="217"/>
+        <w:jc w:val="both"/>
+        <w:rPr>
+          <w:color w:val="000078"/>
+          <w:w w:val="105"/>
+          <w:sz w:val="22"/>
+          <w:szCs w:val="22"/>
+        </w:rPr>
+      </w:pPr>
+    </w:p>
+    <w:p>
+      <w:pPr>
+        <w:pStyle w:val="Textoindependiente"/>
+        <w:spacing w:line="290" w:lineRule="auto"/>
+        <w:ind w:left="361" w:right="217"/>
+        <w:jc w:val="both"/>
+        <w:rPr>
+          <w:color w:val="000078"/>
+          <w:w w:val="105"/>
+          <w:sz w:val="22"/>
+          <w:szCs w:val="22"/>
+        </w:rPr>
+      </w:pPr>
+    </w:p>
+    <w:p>
+      <w:pPr>
+        <w:pStyle w:val="Textoindependiente"/>
+        <w:spacing w:line="290" w:lineRule="auto"/>
+        <w:ind w:left="361" w:right="217"/>
+        <w:jc w:val="both"/>
+        <w:rPr>
+          <w:color w:val="000078"/>
+          <w:w w:val="105"/>
+          <w:sz w:val="22"/>
+          <w:szCs w:val="22"/>
+        </w:rPr>
+      </w:pPr>
+    </w:p>
+    <w:p>
+      <w:pPr>
+        <w:pStyle w:val="Textoindependiente"/>
+        <w:spacing w:line="290" w:lineRule="auto"/>
+        <w:ind w:left="361" w:right="217"/>
+        <w:jc w:val="both"/>
+        <w:rPr>
+          <w:color w:val="000078"/>
+          <w:w w:val="105"/>
+          <w:sz w:val="22"/>
+          <w:szCs w:val="22"/>
         </w:rPr>
       </w:pPr>
     </w:p>
@@ -2170,6 +2329,147 @@
           <w:sz w:val="24"/>
           <w:szCs w:val="24"/>
         </w:rPr>
+        <w:lastRenderedPageBreak/>
+        <w:t>Título</w:t>
+      </w:r>
+      <w:r>
+        <w:rPr>
+          <w:b/>
+          <w:bCs/>
+          <w:color w:val="000078"/>
+          <w:w w:val="105"/>
+          <w:sz w:val="24"/>
+          <w:szCs w:val="24"/>
+        </w:rPr>
+        <w:t xml:space="preserve"> del dataset</w:t>
+      </w:r>
+    </w:p>
+    <w:p>
+      <w:pPr>
+        <w:pStyle w:val="Textoindependiente"/>
+        <w:spacing w:line="290" w:lineRule="auto"/>
+        <w:ind w:right="217"/>
+        <w:jc w:val="both"/>
+        <w:rPr>
+          <w:b/>
+          <w:bCs/>
+          <w:color w:val="000078"/>
+          <w:w w:val="105"/>
+          <w:sz w:val="24"/>
+          <w:szCs w:val="24"/>
+        </w:rPr>
+      </w:pPr>
+    </w:p>
+    <w:p>
+      <w:pPr>
+        <w:pStyle w:val="Textoindependiente"/>
+        <w:spacing w:line="290" w:lineRule="auto"/>
+        <w:ind w:left="361" w:right="217"/>
+        <w:jc w:val="both"/>
+        <w:rPr>
+          <w:color w:val="000078"/>
+          <w:w w:val="105"/>
+          <w:sz w:val="24"/>
+          <w:szCs w:val="24"/>
+        </w:rPr>
+      </w:pPr>
+      <w:r>
+        <w:rPr>
+          <w:color w:val="000078"/>
+          <w:w w:val="105"/>
+          <w:sz w:val="24"/>
+          <w:szCs w:val="24"/>
+        </w:rPr>
+        <w:t xml:space="preserve">Dataset de libros electrónicos </w:t>
+      </w:r>
+      <w:r>
+        <w:rPr>
+          <w:color w:val="000078"/>
+          <w:w w:val="105"/>
+          <w:sz w:val="24"/>
+          <w:szCs w:val="24"/>
+        </w:rPr>
+        <w:t xml:space="preserve">de ciencias de la computación </w:t>
+      </w:r>
+      <w:r>
+        <w:rPr>
+          <w:color w:val="000078"/>
+          <w:w w:val="105"/>
+          <w:sz w:val="24"/>
+          <w:szCs w:val="24"/>
+        </w:rPr>
+        <w:t xml:space="preserve">publicados en Springer </w:t>
+      </w:r>
+      <w:r>
+        <w:rPr>
+          <w:color w:val="000078"/>
+          <w:w w:val="105"/>
+          <w:sz w:val="24"/>
+          <w:szCs w:val="24"/>
+        </w:rPr>
+        <w:t>desde el 2015</w:t>
+      </w:r>
+      <w:r>
+        <w:rPr>
+          <w:color w:val="000078"/>
+          <w:w w:val="105"/>
+          <w:sz w:val="24"/>
+          <w:szCs w:val="24"/>
+        </w:rPr>
+        <w:t xml:space="preserve"> al 2021</w:t>
+      </w:r>
+      <w:r>
+        <w:rPr>
+          <w:color w:val="000078"/>
+          <w:w w:val="105"/>
+          <w:sz w:val="24"/>
+          <w:szCs w:val="24"/>
+        </w:rPr>
+        <w:t>.</w:t>
+      </w:r>
+    </w:p>
+    <w:p>
+      <w:pPr>
+        <w:pStyle w:val="Textoindependiente"/>
+        <w:spacing w:line="290" w:lineRule="auto"/>
+        <w:ind w:left="361" w:right="217"/>
+        <w:jc w:val="both"/>
+        <w:rPr>
+          <w:color w:val="000078"/>
+          <w:w w:val="105"/>
+          <w:sz w:val="24"/>
+          <w:szCs w:val="24"/>
+        </w:rPr>
+      </w:pPr>
+    </w:p>
+    <w:p>
+      <w:pPr>
+        <w:pStyle w:val="Textoindependiente"/>
+        <w:numPr>
+          <w:ilvl w:val="0"/>
+          <w:numId w:val="16"/>
+        </w:numPr>
+        <w:spacing w:line="290" w:lineRule="auto"/>
+        <w:ind w:right="217"/>
+        <w:jc w:val="both"/>
+        <w:rPr>
+          <w:b/>
+          <w:bCs/>
+          <w:color w:val="000078"/>
+          <w:w w:val="105"/>
+          <w:sz w:val="24"/>
+          <w:szCs w:val="24"/>
+        </w:rPr>
+      </w:pPr>
+      <w:r>
+        <w:rPr>
+          <w:b/>
+          <w:bCs/>
+          <w:color w:val="000078"/>
+          <w:w w:val="105"/>
+          <w:sz w:val="24"/>
+          <w:szCs w:val="24"/>
+        </w:rPr>
         <w:t>Descripción</w:t>
       </w:r>
       <w:r>
@@ -2451,17 +2751,7 @@
           <w:sz w:val="22"/>
           <w:szCs w:val="22"/>
         </w:rPr>
-        <w:t xml:space="preserve">a la disciplina </w:t>
-      </w:r>
-      <w:r>
-        <w:rPr>
-          <w:color w:val="000078"/>
-          <w:w w:val="105"/>
-          <w:sz w:val="22"/>
-          <w:szCs w:val="22"/>
-        </w:rPr>
-        <w:lastRenderedPageBreak/>
-        <w:t xml:space="preserve">de ciencias de la computación (Computer Science), </w:t>
+        <w:t xml:space="preserve">a la disciplina de ciencias de la computación (Computer Science), </w:t>
       </w:r>
       <w:r>
         <w:rPr>
@@ -2988,6 +3278,20 @@
     <w:p>
       <w:pPr>
         <w:pStyle w:val="Textoindependiente"/>
+        <w:spacing w:line="290" w:lineRule="auto"/>
+        <w:ind w:left="361" w:right="217"/>
+        <w:jc w:val="both"/>
+        <w:rPr>
+          <w:color w:val="000078"/>
+          <w:w w:val="105"/>
+          <w:sz w:val="22"/>
+          <w:szCs w:val="22"/>
+        </w:rPr>
+      </w:pPr>
+    </w:p>
+    <w:p>
+      <w:pPr>
+        <w:pStyle w:val="Textoindependiente"/>
         <w:numPr>
           <w:ilvl w:val="0"/>
           <w:numId w:val="16"/>
@@ -3033,6 +3337,138 @@
         <w:pStyle w:val="Textoindependiente"/>
         <w:spacing w:line="290" w:lineRule="auto"/>
         <w:ind w:left="361" w:right="217"/>
+        <w:jc w:val="both"/>
+        <w:rPr>
+          <w:color w:val="000078"/>
+          <w:w w:val="105"/>
+        </w:rPr>
+      </w:pPr>
+    </w:p>
+    <w:p>
+      <w:pPr>
+        <w:pStyle w:val="Textoindependiente"/>
+        <w:spacing w:line="290" w:lineRule="auto"/>
+        <w:ind w:left="361" w:right="217"/>
+        <w:jc w:val="both"/>
+        <w:rPr>
+          <w:color w:val="000078"/>
+          <w:w w:val="105"/>
+        </w:rPr>
+      </w:pPr>
+    </w:p>
+    <w:p>
+      <w:pPr>
+        <w:pStyle w:val="Textoindependiente"/>
+        <w:spacing w:line="290" w:lineRule="auto"/>
+        <w:ind w:left="361" w:right="217"/>
+        <w:jc w:val="both"/>
+        <w:rPr>
+          <w:color w:val="000078"/>
+          <w:w w:val="105"/>
+        </w:rPr>
+      </w:pPr>
+    </w:p>
+    <w:p>
+      <w:pPr>
+        <w:pStyle w:val="Textoindependiente"/>
+        <w:spacing w:line="290" w:lineRule="auto"/>
+        <w:ind w:left="361" w:right="217"/>
+        <w:jc w:val="both"/>
+        <w:rPr>
+          <w:color w:val="000078"/>
+          <w:w w:val="105"/>
+        </w:rPr>
+      </w:pPr>
+    </w:p>
+    <w:p>
+      <w:pPr>
+        <w:pStyle w:val="Textoindependiente"/>
+        <w:spacing w:line="290" w:lineRule="auto"/>
+        <w:ind w:left="361" w:right="217"/>
+        <w:jc w:val="both"/>
+        <w:rPr>
+          <w:color w:val="000078"/>
+          <w:w w:val="105"/>
+        </w:rPr>
+      </w:pPr>
+    </w:p>
+    <w:p>
+      <w:pPr>
+        <w:pStyle w:val="Textoindependiente"/>
+        <w:spacing w:line="290" w:lineRule="auto"/>
+        <w:ind w:left="361" w:right="217"/>
+        <w:jc w:val="both"/>
+        <w:rPr>
+          <w:color w:val="000078"/>
+          <w:w w:val="105"/>
+        </w:rPr>
+      </w:pPr>
+    </w:p>
+    <w:p>
+      <w:pPr>
+        <w:pStyle w:val="Textoindependiente"/>
+        <w:spacing w:line="290" w:lineRule="auto"/>
+        <w:ind w:left="361" w:right="217"/>
+        <w:jc w:val="both"/>
+        <w:rPr>
+          <w:color w:val="000078"/>
+          <w:w w:val="105"/>
+        </w:rPr>
+      </w:pPr>
+    </w:p>
+    <w:p>
+      <w:pPr>
+        <w:pStyle w:val="Textoindependiente"/>
+        <w:spacing w:line="290" w:lineRule="auto"/>
+        <w:ind w:left="361" w:right="217"/>
+        <w:jc w:val="both"/>
+        <w:rPr>
+          <w:color w:val="000078"/>
+          <w:w w:val="105"/>
+        </w:rPr>
+      </w:pPr>
+    </w:p>
+    <w:p>
+      <w:pPr>
+        <w:pStyle w:val="Textoindependiente"/>
+        <w:spacing w:line="290" w:lineRule="auto"/>
+        <w:ind w:left="361" w:right="217"/>
+        <w:jc w:val="both"/>
+        <w:rPr>
+          <w:color w:val="000078"/>
+          <w:w w:val="105"/>
+        </w:rPr>
+      </w:pPr>
+    </w:p>
+    <w:p>
+      <w:pPr>
+        <w:pStyle w:val="Textoindependiente"/>
+        <w:spacing w:line="290" w:lineRule="auto"/>
+        <w:ind w:left="361" w:right="217"/>
+        <w:jc w:val="both"/>
+        <w:rPr>
+          <w:color w:val="000078"/>
+          <w:w w:val="105"/>
+        </w:rPr>
+      </w:pPr>
+    </w:p>
+    <w:p>
+      <w:pPr>
+        <w:pStyle w:val="Textoindependiente"/>
+        <w:spacing w:line="290" w:lineRule="auto"/>
+        <w:ind w:left="361" w:right="217"/>
+        <w:jc w:val="both"/>
+        <w:rPr>
+          <w:color w:val="000078"/>
+          <w:w w:val="105"/>
+        </w:rPr>
+      </w:pPr>
+    </w:p>
+    <w:p>
+      <w:pPr>
+        <w:pStyle w:val="Textoindependiente"/>
+        <w:spacing w:line="290" w:lineRule="auto"/>
+        <w:ind w:left="361" w:right="217"/>
         <w:jc w:val="right"/>
         <w:rPr>
           <w:color w:val="000078"/>
@@ -3046,10 +3482,11 @@
           <w:w w:val="105"/>
           <w:lang w:val="es-ES" w:bidi="ar-SA"/>
         </w:rPr>
+        <w:lastRenderedPageBreak/>
         <w:drawing>
-          <wp:inline distT="0" distB="0" distL="0" distR="0" wp14:anchorId="157E2A31" wp14:editId="110A360C">
-            <wp:extent cx="5067300" cy="5061664"/>
-            <wp:effectExtent l="0" t="0" r="0" b="5715"/>
+          <wp:inline distT="0" distB="0" distL="0" distR="0" wp14:anchorId="157E2A31" wp14:editId="0ECDB621">
+            <wp:extent cx="5597401" cy="5591175"/>
+            <wp:effectExtent l="0" t="0" r="3810" b="0"/>
             <wp:docPr id="15" name="Imagen 15" descr="C:\Users\acevallos\VSCodeProjects\springer-data\docs\images\esquema-scraper.JPG"/>
             <wp:cNvGraphicFramePr>
               <a:graphicFrameLocks xmlns:a="http://schemas.openxmlformats.org/drawingml/2006/main" noChangeAspect="1"/>
@@ -3079,7 +3516,7 @@
                   <pic:spPr bwMode="auto">
                     <a:xfrm>
                       <a:off x="0" y="0"/>
-                      <a:ext cx="5090674" cy="5085012"/>
+                      <a:ext cx="5635481" cy="5629213"/>
                     </a:xfrm>
                     <a:prstGeom prst="rect">
                       <a:avLst/>
@@ -3383,19 +3820,68 @@
           <w:bCs/>
           <w:color w:val="000078"/>
           <w:w w:val="105"/>
-          <w:sz w:val="22"/>
-          <w:szCs w:val="22"/>
-        </w:rPr>
-      </w:pPr>
-      <w:r>
+          <w:sz w:val="24"/>
+          <w:szCs w:val="24"/>
+        </w:rPr>
+      </w:pPr>
+    </w:p>
+    <w:p>
+      <w:pPr>
+        <w:pStyle w:val="Textoindependiente"/>
+        <w:spacing w:line="290" w:lineRule="auto"/>
+        <w:ind w:left="361" w:right="217"/>
+        <w:jc w:val="both"/>
         <w:rPr>
           <w:b/>
           <w:bCs/>
           <w:color w:val="000078"/>
           <w:w w:val="105"/>
-          <w:sz w:val="22"/>
-          <w:szCs w:val="22"/>
-        </w:rPr>
+          <w:sz w:val="24"/>
+          <w:szCs w:val="24"/>
+        </w:rPr>
+      </w:pPr>
+    </w:p>
+    <w:p>
+      <w:pPr>
+        <w:pStyle w:val="Textoindependiente"/>
+        <w:spacing w:line="290" w:lineRule="auto"/>
+        <w:ind w:left="361" w:right="217"/>
+        <w:jc w:val="both"/>
+        <w:rPr>
+          <w:b/>
+          <w:bCs/>
+          <w:color w:val="000078"/>
+          <w:w w:val="105"/>
+          <w:sz w:val="24"/>
+          <w:szCs w:val="24"/>
+        </w:rPr>
+      </w:pPr>
+    </w:p>
+    <w:p>
+      <w:pPr>
+        <w:pStyle w:val="Textoindependiente"/>
+        <w:spacing w:line="290" w:lineRule="auto"/>
+        <w:ind w:left="361" w:right="217"/>
+        <w:jc w:val="both"/>
+        <w:rPr>
+          <w:b/>
+          <w:bCs/>
+          <w:color w:val="000078"/>
+          <w:w w:val="105"/>
+          <w:sz w:val="22"/>
+          <w:szCs w:val="22"/>
+        </w:rPr>
+      </w:pPr>
+      <w:r>
+        <w:rPr>
+          <w:b/>
+          <w:bCs/>
+          <w:color w:val="000078"/>
+          <w:w w:val="105"/>
+          <w:sz w:val="22"/>
+          <w:szCs w:val="22"/>
+        </w:rPr>
+        <w:lastRenderedPageBreak/>
         <w:t>Campos del dataset:</w:t>
       </w:r>
     </w:p>
@@ -5148,7 +5634,6 @@
                 <w:sz w:val="22"/>
                 <w:szCs w:val="22"/>
               </w:rPr>
-              <w:lastRenderedPageBreak/>
               <w:t>softcover-price</w:t>
             </w:r>
             <w:proofErr w:type="spellEnd"/>
@@ -5736,7 +6221,17 @@
           <w:sz w:val="22"/>
           <w:szCs w:val="22"/>
         </w:rPr>
-        <w:t xml:space="preserve"> donde reposa </w:t>
+        <w:t xml:space="preserve"> donde </w:t>
+      </w:r>
+      <w:r>
+        <w:rPr>
+          <w:color w:val="000078"/>
+          <w:w w:val="105"/>
+          <w:sz w:val="22"/>
+          <w:szCs w:val="22"/>
+        </w:rPr>
+        <w:lastRenderedPageBreak/>
+        <w:t xml:space="preserve">reposa </w:t>
       </w:r>
       <w:r>
         <w:rPr>
@@ -5854,27 +6349,7 @@
           <w:sz w:val="22"/>
           <w:szCs w:val="22"/>
         </w:rPr>
-        <w:t xml:space="preserve"> segundos para evitar posibles bloqueos por parte del administrador del portal de </w:t>
-      </w:r>
-      <w:proofErr w:type="spellStart"/>
-      <w:r>
-        <w:rPr>
-          <w:color w:val="000078"/>
-          <w:w w:val="105"/>
-          <w:sz w:val="22"/>
-          <w:szCs w:val="22"/>
-        </w:rPr>
-        <w:t>Springer</w:t>
-      </w:r>
-      <w:proofErr w:type="spellEnd"/>
-      <w:r>
-        <w:rPr>
-          <w:color w:val="000078"/>
-          <w:w w:val="105"/>
-          <w:sz w:val="22"/>
-          <w:szCs w:val="22"/>
-        </w:rPr>
-        <w:t>.</w:t>
+        <w:t xml:space="preserve"> segundos para evitar posibles bloqueos por parte del administrador del portal de Springer.</w:t>
       </w:r>
       <w:r>
         <w:rPr>
@@ -5958,6 +6433,18 @@
         </w:rPr>
         <w:t>En el caso de las variables (campos) donde no se ha encontrado datos por diferentes razones se ha definido valores de “NA” o nulos (vacíos).</w:t>
       </w:r>
+    </w:p>
+    <w:p>
+      <w:pPr>
+        <w:pStyle w:val="Textoindependiente"/>
+        <w:spacing w:line="290" w:lineRule="auto"/>
+        <w:ind w:right="217"/>
+        <w:jc w:val="both"/>
+        <w:rPr>
+          <w:color w:val="000078"/>
+          <w:w w:val="105"/>
+        </w:rPr>
+      </w:pPr>
     </w:p>
     <w:p>
       <w:pPr>
@@ -6125,27 +6612,7 @@
           <w:sz w:val="22"/>
           <w:szCs w:val="22"/>
         </w:rPr>
-        <w:t xml:space="preserve">También agradecemos a los portales GitHub y </w:t>
-      </w:r>
-      <w:proofErr w:type="spellStart"/>
-      <w:r>
-        <w:rPr>
-          <w:color w:val="000078"/>
-          <w:w w:val="105"/>
-          <w:sz w:val="22"/>
-          <w:szCs w:val="22"/>
-        </w:rPr>
-        <w:t>Zenodo</w:t>
-      </w:r>
-      <w:proofErr w:type="spellEnd"/>
-      <w:r>
-        <w:rPr>
-          <w:color w:val="000078"/>
-          <w:w w:val="105"/>
-          <w:sz w:val="22"/>
-          <w:szCs w:val="22"/>
-        </w:rPr>
-        <w:t>, que han proporcionado un medio para cargar nuestro proyecto y dataset, respectivamente; con esto ha sido posible el acceso público para los fines que la comunidad considere oportunos.</w:t>
+        <w:t>También agradecemos a los portales GitHub y Zenodo, que han proporcionado un medio para cargar nuestro proyecto y dataset, respectivamente; con esto ha sido posible el acceso público para los fines que la comunidad considere oportunos.</w:t>
       </w:r>
     </w:p>
     <w:p>
@@ -6560,7 +7027,6 @@
           <w:szCs w:val="18"/>
           <w:lang w:val="en-US" w:eastAsia="en-US" w:bidi="ar-SA"/>
         </w:rPr>
-        <w:lastRenderedPageBreak/>
         <w:t>  ],</w:t>
       </w:r>
     </w:p>
@@ -7104,6 +7570,7 @@
           <w:szCs w:val="18"/>
           <w:lang w:val="en-US" w:eastAsia="en-US" w:bidi="ar-SA"/>
         </w:rPr>
+        <w:lastRenderedPageBreak/>
         <w:t>    </w:t>
       </w:r>
       <w:r>
@@ -8564,7 +9031,6 @@
           <w:szCs w:val="18"/>
           <w:lang w:val="en-US" w:eastAsia="en-US" w:bidi="ar-SA"/>
         </w:rPr>
-        <w:lastRenderedPageBreak/>
         <w:t>  </w:t>
       </w:r>
       <w:r>
@@ -9096,7 +9562,17 @@
           <w:sz w:val="22"/>
           <w:szCs w:val="22"/>
         </w:rPr>
-        <w:t xml:space="preserve">estudios previos, por tal motivo creemos que </w:t>
+        <w:t xml:space="preserve">estudios previos, por tal </w:t>
+      </w:r>
+      <w:r>
+        <w:rPr>
+          <w:color w:val="000078"/>
+          <w:w w:val="105"/>
+          <w:sz w:val="22"/>
+          <w:szCs w:val="22"/>
+        </w:rPr>
+        <w:lastRenderedPageBreak/>
+        <w:t xml:space="preserve">motivo creemos que </w:t>
       </w:r>
       <w:r>
         <w:rPr>
@@ -9235,6 +9711,20 @@
         </w:rPr>
         <w:t xml:space="preserve"> con un listado completo de libros del portal goodreads.com.</w:t>
       </w:r>
+    </w:p>
+    <w:p>
+      <w:pPr>
+        <w:pStyle w:val="Textoindependiente"/>
+        <w:spacing w:line="290" w:lineRule="auto"/>
+        <w:ind w:left="361" w:right="217"/>
+        <w:jc w:val="both"/>
+        <w:rPr>
+          <w:color w:val="000078"/>
+          <w:w w:val="105"/>
+          <w:sz w:val="22"/>
+          <w:szCs w:val="22"/>
+        </w:rPr>
+      </w:pPr>
     </w:p>
     <w:p>
       <w:pPr>
@@ -9711,16 +10201,79 @@
           <w:sz w:val="22"/>
           <w:szCs w:val="22"/>
         </w:rPr>
-        <w:t xml:space="preserve">Aunque el alcance de este proyecto no abarca extraer información de libros de las diferentes disciplinas que tiene el portal, para futuros estudios se podría considerar </w:t>
-      </w:r>
-      <w:r>
-        <w:rPr>
-          <w:color w:val="000078"/>
-          <w:w w:val="105"/>
-          <w:sz w:val="22"/>
-          <w:szCs w:val="22"/>
-        </w:rPr>
-        <w:t xml:space="preserve">incluir esta variable, lo que sin duda permitirá tener otra perspectiva de los datos recolectados. </w:t>
+        <w:t xml:space="preserve">Por otra parte, este conjunto de datos nos permite introducirnos en el mundo del scraping ya que su contenido es estructurado, estable y diverso. Con estas </w:t>
+      </w:r>
+      <w:r>
+        <w:rPr>
+          <w:color w:val="000078"/>
+          <w:w w:val="105"/>
+          <w:sz w:val="22"/>
+          <w:szCs w:val="22"/>
+        </w:rPr>
+        <w:t>características</w:t>
+      </w:r>
+      <w:r>
+        <w:rPr>
+          <w:color w:val="000078"/>
+          <w:w w:val="105"/>
+          <w:sz w:val="22"/>
+          <w:szCs w:val="22"/>
+        </w:rPr>
+        <w:t xml:space="preserve"> se puede realizar un trabajo de mayo</w:t>
+      </w:r>
+      <w:r>
+        <w:rPr>
+          <w:color w:val="000078"/>
+          <w:w w:val="105"/>
+          <w:sz w:val="22"/>
+          <w:szCs w:val="22"/>
+        </w:rPr>
+        <w:t>r confiabilidad lo que conlleva</w:t>
+      </w:r>
+      <w:r>
+        <w:rPr>
+          <w:color w:val="000078"/>
+          <w:w w:val="105"/>
+          <w:sz w:val="22"/>
+          <w:szCs w:val="22"/>
+        </w:rPr>
+        <w:t xml:space="preserve"> a análisis </w:t>
+      </w:r>
+      <w:r>
+        <w:rPr>
+          <w:color w:val="000078"/>
+          <w:w w:val="105"/>
+          <w:sz w:val="22"/>
+          <w:szCs w:val="22"/>
+        </w:rPr>
+        <w:t>más</w:t>
+      </w:r>
+      <w:r>
+        <w:rPr>
+          <w:color w:val="000078"/>
+          <w:w w:val="105"/>
+          <w:sz w:val="22"/>
+          <w:szCs w:val="22"/>
+        </w:rPr>
+        <w:t xml:space="preserve"> precisos, en nuestro caso poder conocer en </w:t>
+      </w:r>
+      <w:r>
+        <w:rPr>
+          <w:color w:val="000078"/>
+          <w:w w:val="105"/>
+          <w:sz w:val="22"/>
+          <w:szCs w:val="22"/>
+        </w:rPr>
+        <w:t>qué</w:t>
+      </w:r>
+      <w:r>
+        <w:rPr>
+          <w:color w:val="000078"/>
+          <w:w w:val="105"/>
+          <w:sz w:val="22"/>
+          <w:szCs w:val="22"/>
+        </w:rPr>
+        <w:t xml:space="preserve"> formatos es más conveniente adquirir un libro o a que tópicos se ha centrado la comunidad científica desde el 2015 a la fecha.   </w:t>
       </w:r>
     </w:p>
     <w:p>
@@ -9757,6 +10310,108 @@
           <w:sz w:val="22"/>
           <w:szCs w:val="22"/>
         </w:rPr>
+        <w:t>El dataset también podría ser usado como una fuente alternativa en la búsqueda de contenido por autores o tópicos ayudando en la difusión de este tipo de contenido.</w:t>
+      </w:r>
+    </w:p>
+    <w:p>
+      <w:pPr>
+        <w:pStyle w:val="Textoindependiente"/>
+        <w:spacing w:line="290" w:lineRule="auto"/>
+        <w:ind w:left="361" w:right="217"/>
+        <w:jc w:val="both"/>
+        <w:rPr>
+          <w:color w:val="000078"/>
+          <w:w w:val="105"/>
+          <w:sz w:val="22"/>
+          <w:szCs w:val="22"/>
+        </w:rPr>
+      </w:pPr>
+    </w:p>
+    <w:p>
+      <w:pPr>
+        <w:pStyle w:val="Textoindependiente"/>
+        <w:spacing w:line="290" w:lineRule="auto"/>
+        <w:ind w:left="361" w:right="217"/>
+        <w:jc w:val="both"/>
+        <w:rPr>
+          <w:color w:val="000078"/>
+          <w:w w:val="105"/>
+          <w:sz w:val="22"/>
+          <w:szCs w:val="22"/>
+        </w:rPr>
+      </w:pPr>
+      <w:r>
+        <w:rPr>
+          <w:color w:val="000078"/>
+          <w:w w:val="105"/>
+          <w:sz w:val="22"/>
+          <w:szCs w:val="22"/>
+        </w:rPr>
+        <w:t>Aunque el alcance de este proyecto no abarca extraer información de libros de las diferentes disciplinas</w:t>
+      </w:r>
+      <w:r>
+        <w:rPr>
+          <w:color w:val="000078"/>
+          <w:w w:val="105"/>
+          <w:sz w:val="22"/>
+          <w:szCs w:val="22"/>
+        </w:rPr>
+        <w:t xml:space="preserve"> (como astronomía, negocios y administración, química, ciencias de la tierra, economía, salud pública, entre otros)</w:t>
+      </w:r>
+      <w:r>
+        <w:rPr>
+          <w:color w:val="000078"/>
+          <w:w w:val="105"/>
+          <w:sz w:val="22"/>
+          <w:szCs w:val="22"/>
+        </w:rPr>
+        <w:t xml:space="preserve"> que tiene el portal, para futuros estudios se podría considerar </w:t>
+      </w:r>
+      <w:r>
+        <w:rPr>
+          <w:color w:val="000078"/>
+          <w:w w:val="105"/>
+          <w:sz w:val="22"/>
+          <w:szCs w:val="22"/>
+        </w:rPr>
+        <w:t xml:space="preserve">incluir esta variable, lo que sin duda permitirá tener otra perspectiva de los datos recolectados. </w:t>
+      </w:r>
+    </w:p>
+    <w:p>
+      <w:pPr>
+        <w:pStyle w:val="Textoindependiente"/>
+        <w:spacing w:line="290" w:lineRule="auto"/>
+        <w:ind w:left="361" w:right="217"/>
+        <w:jc w:val="both"/>
+        <w:rPr>
+          <w:color w:val="000078"/>
+          <w:w w:val="105"/>
+          <w:sz w:val="22"/>
+          <w:szCs w:val="22"/>
+        </w:rPr>
+      </w:pPr>
+    </w:p>
+    <w:p>
+      <w:pPr>
+        <w:pStyle w:val="Textoindependiente"/>
+        <w:spacing w:line="290" w:lineRule="auto"/>
+        <w:ind w:left="361" w:right="217"/>
+        <w:jc w:val="both"/>
+        <w:rPr>
+          <w:color w:val="000078"/>
+          <w:w w:val="105"/>
+          <w:sz w:val="22"/>
+          <w:szCs w:val="22"/>
+        </w:rPr>
+      </w:pPr>
+      <w:r>
+        <w:rPr>
+          <w:color w:val="000078"/>
+          <w:w w:val="105"/>
+          <w:sz w:val="22"/>
+          <w:szCs w:val="22"/>
+        </w:rPr>
+        <w:lastRenderedPageBreak/>
         <w:t xml:space="preserve">Existen libros que </w:t>
       </w:r>
       <w:r>
@@ -9903,6 +10558,34 @@
         </w:rPr>
         <w:t xml:space="preserve">. </w:t>
       </w:r>
+    </w:p>
+    <w:p>
+      <w:pPr>
+        <w:pStyle w:val="Textoindependiente"/>
+        <w:spacing w:line="290" w:lineRule="auto"/>
+        <w:ind w:left="361" w:right="217"/>
+        <w:jc w:val="both"/>
+        <w:rPr>
+          <w:color w:val="000078"/>
+          <w:w w:val="105"/>
+          <w:sz w:val="22"/>
+          <w:szCs w:val="22"/>
+        </w:rPr>
+      </w:pPr>
+    </w:p>
+    <w:p>
+      <w:pPr>
+        <w:pStyle w:val="Textoindependiente"/>
+        <w:spacing w:line="290" w:lineRule="auto"/>
+        <w:ind w:left="361" w:right="217"/>
+        <w:jc w:val="both"/>
+        <w:rPr>
+          <w:color w:val="000078"/>
+          <w:w w:val="105"/>
+          <w:sz w:val="22"/>
+          <w:szCs w:val="22"/>
+        </w:rPr>
+      </w:pPr>
     </w:p>
     <w:p>
       <w:pPr>
@@ -9932,7 +10615,6 @@
           <w:sz w:val="24"/>
           <w:szCs w:val="24"/>
         </w:rPr>
-        <w:lastRenderedPageBreak/>
         <w:t>Licencia</w:t>
       </w:r>
     </w:p>
@@ -9974,6 +10656,20 @@
         </w:rPr>
         <w:t>Se ha seleccionado la licencia MIT, ya que es una licencia permisiva breve y simple con condiciones que solo requieren la preservación de los avisos de licencia y derechos de autor. Los trabajos con licencia, las modificaciones y los trabajos más grandes pueden distribuirse bajo diferentes términos y sin código fuente.</w:t>
       </w:r>
+    </w:p>
+    <w:p>
+      <w:pPr>
+        <w:pStyle w:val="Textoindependiente"/>
+        <w:spacing w:line="290" w:lineRule="auto"/>
+        <w:ind w:left="361" w:right="217"/>
+        <w:jc w:val="both"/>
+        <w:rPr>
+          <w:color w:val="000078"/>
+          <w:w w:val="105"/>
+          <w:sz w:val="22"/>
+          <w:szCs w:val="22"/>
+        </w:rPr>
+      </w:pPr>
     </w:p>
     <w:p>
       <w:pPr>
@@ -10779,6 +11475,7 @@
           <w:sz w:val="22"/>
           <w:szCs w:val="22"/>
         </w:rPr>
+        <w:lastRenderedPageBreak/>
         <w:t>Con la finalidad de evitar los riesgos de aplicar web scraping al extraer los datos s</w:t>
       </w:r>
       <w:r>
@@ -10951,7 +11648,6 @@
           <w:sz w:val="22"/>
           <w:szCs w:val="22"/>
         </w:rPr>
-        <w:lastRenderedPageBreak/>
         <w:t xml:space="preserve">Uso de </w:t>
       </w:r>
       <w:proofErr w:type="spellStart"/>
@@ -11164,6 +11860,7 @@
           <w:szCs w:val="22"/>
         </w:rPr>
       </w:pPr>
+      <w:proofErr w:type="spellStart"/>
       <w:r>
         <w:rPr>
           <w:rFonts w:ascii="Consolas" w:hAnsi="Consolas"/>
@@ -11172,8 +11869,9 @@
           <w:sz w:val="22"/>
           <w:szCs w:val="22"/>
         </w:rPr>
-        <w:t xml:space="preserve">pip install </w:t>
-      </w:r>
+        <w:t>pip</w:t>
+      </w:r>
+      <w:proofErr w:type="spellEnd"/>
       <w:r>
         <w:rPr>
           <w:rFonts w:ascii="Consolas" w:hAnsi="Consolas"/>
@@ -11182,7 +11880,7 @@
           <w:sz w:val="22"/>
           <w:szCs w:val="22"/>
         </w:rPr>
-        <w:t>python-</w:t>
+        <w:t xml:space="preserve"> </w:t>
       </w:r>
       <w:proofErr w:type="spellStart"/>
       <w:r>
@@ -11193,9 +11891,41 @@
           <w:sz w:val="22"/>
           <w:szCs w:val="22"/>
         </w:rPr>
-        <w:t>whois</w:t>
+        <w:t>install</w:t>
       </w:r>
       <w:proofErr w:type="spellEnd"/>
+      <w:r>
+        <w:rPr>
+          <w:rFonts w:ascii="Consolas" w:hAnsi="Consolas"/>
+          <w:color w:val="000078"/>
+          <w:w w:val="105"/>
+          <w:sz w:val="22"/>
+          <w:szCs w:val="22"/>
+        </w:rPr>
+        <w:t xml:space="preserve"> </w:t>
+      </w:r>
+      <w:proofErr w:type="spellStart"/>
+      <w:r>
+        <w:rPr>
+          <w:rFonts w:ascii="Consolas" w:hAnsi="Consolas"/>
+          <w:color w:val="000078"/>
+          <w:w w:val="105"/>
+          <w:sz w:val="22"/>
+          <w:szCs w:val="22"/>
+        </w:rPr>
+        <w:t>python</w:t>
+      </w:r>
+      <w:proofErr w:type="spellEnd"/>
+      <w:r>
+        <w:rPr>
+          <w:rFonts w:ascii="Consolas" w:hAnsi="Consolas"/>
+          <w:color w:val="000078"/>
+          <w:w w:val="105"/>
+          <w:sz w:val="22"/>
+          <w:szCs w:val="22"/>
+        </w:rPr>
+        <w:t>-whois</w:t>
+      </w:r>
     </w:p>
     <w:p>
       <w:pPr>
@@ -11349,27 +12079,7 @@
           <w:sz w:val="22"/>
           <w:szCs w:val="22"/>
         </w:rPr>
-        <w:t xml:space="preserve">dataset ha sido publicado en el portal </w:t>
-      </w:r>
-      <w:proofErr w:type="spellStart"/>
-      <w:r>
-        <w:rPr>
-          <w:color w:val="000078"/>
-          <w:w w:val="105"/>
-          <w:sz w:val="22"/>
-          <w:szCs w:val="22"/>
-        </w:rPr>
-        <w:t>Zenodo</w:t>
-      </w:r>
-      <w:proofErr w:type="spellEnd"/>
-      <w:r>
-        <w:rPr>
-          <w:color w:val="000078"/>
-          <w:w w:val="105"/>
-          <w:sz w:val="22"/>
-          <w:szCs w:val="22"/>
-        </w:rPr>
-        <w:t xml:space="preserve">, </w:t>
+        <w:t xml:space="preserve">dataset ha sido publicado en el portal Zenodo, </w:t>
       </w:r>
       <w:r>
         <w:rPr>
@@ -11453,14 +12163,14 @@
           <w:color w:val="000078"/>
         </w:rPr>
       </w:pPr>
-      <w:bookmarkStart w:id="3" w:name="_Toc69194330"/>
+      <w:bookmarkStart w:id="4" w:name="_Toc69216488"/>
       <w:r>
         <w:rPr>
           <w:color w:val="000078"/>
         </w:rPr>
         <w:t>Referencias</w:t>
       </w:r>
-      <w:bookmarkEnd w:id="3"/>
+      <w:bookmarkEnd w:id="4"/>
     </w:p>
     <w:p>
       <w:pPr>
@@ -11487,7 +12197,7 @@
           <w:w w:val="105"/>
           <w:sz w:val="20"/>
           <w:szCs w:val="20"/>
-          <w:lang w:val="es-ES"/>
+          <w:lang w:val="en-US"/>
         </w:rPr>
       </w:pPr>
       <w:proofErr w:type="spellStart"/>
@@ -11497,7 +12207,7 @@
           <w:color w:val="010178"/>
           <w:sz w:val="20"/>
           <w:szCs w:val="20"/>
-          <w:lang w:val="es-ES" w:eastAsia="en-US" w:bidi="ar-SA"/>
+          <w:lang w:val="en-US" w:eastAsia="en-US" w:bidi="ar-SA"/>
         </w:rPr>
         <w:t>Subirats</w:t>
       </w:r>
@@ -11508,9 +12218,9 @@
           <w:color w:val="010178"/>
           <w:sz w:val="20"/>
           <w:szCs w:val="20"/>
-          <w:lang w:val="es-ES" w:eastAsia="en-US" w:bidi="ar-SA"/>
-        </w:rPr>
-        <w:t xml:space="preserve">, L., Calvo, M. (2019). Web </w:t>
+          <w:lang w:val="en-US" w:eastAsia="en-US" w:bidi="ar-SA"/>
+        </w:rPr>
+        <w:t xml:space="preserve">, L., </w:t>
       </w:r>
       <w:proofErr w:type="spellStart"/>
       <w:r>
@@ -11519,9 +12229,9 @@
           <w:color w:val="010178"/>
           <w:sz w:val="20"/>
           <w:szCs w:val="20"/>
-          <w:lang w:val="es-ES" w:eastAsia="en-US" w:bidi="ar-SA"/>
-        </w:rPr>
-        <w:t>Scraping</w:t>
+          <w:lang w:val="en-US" w:eastAsia="en-US" w:bidi="ar-SA"/>
+        </w:rPr>
+        <w:t>Calvo</w:t>
       </w:r>
       <w:proofErr w:type="spellEnd"/>
       <w:r>
@@ -11530,39 +12240,29 @@
           <w:color w:val="010178"/>
           <w:sz w:val="20"/>
           <w:szCs w:val="20"/>
-          <w:lang w:val="es-ES" w:eastAsia="en-US" w:bidi="ar-SA"/>
-        </w:rPr>
-        <w:t xml:space="preserve">. </w:t>
-      </w:r>
+          <w:lang w:val="en-US" w:eastAsia="en-US" w:bidi="ar-SA"/>
+        </w:rPr>
+        <w:t xml:space="preserve">, M. (2019). Web Scraping. Editorial </w:t>
+      </w:r>
+      <w:proofErr w:type="spellStart"/>
       <w:r>
         <w:rPr>
           <w:rFonts w:ascii="UOCSans-Regular" w:eastAsiaTheme="minorHAnsi" w:hAnsi="UOCSans-Regular" w:cs="UOCSans-Regular"/>
           <w:color w:val="010178"/>
           <w:sz w:val="20"/>
           <w:szCs w:val="20"/>
-          <w:lang w:val="es-ES" w:eastAsia="en-US" w:bidi="ar-SA"/>
-        </w:rPr>
-        <w:t xml:space="preserve">Editorial </w:t>
-      </w:r>
-      <w:proofErr w:type="spellStart"/>
+          <w:lang w:val="en-US" w:eastAsia="en-US" w:bidi="ar-SA"/>
+        </w:rPr>
+        <w:t>UOC</w:t>
+      </w:r>
+      <w:proofErr w:type="spellEnd"/>
       <w:r>
         <w:rPr>
           <w:rFonts w:ascii="UOCSans-Regular" w:eastAsiaTheme="minorHAnsi" w:hAnsi="UOCSans-Regular" w:cs="UOCSans-Regular"/>
           <w:color w:val="010178"/>
           <w:sz w:val="20"/>
           <w:szCs w:val="20"/>
-          <w:lang w:val="es-ES" w:eastAsia="en-US" w:bidi="ar-SA"/>
-        </w:rPr>
-        <w:t>UOC</w:t>
-      </w:r>
-      <w:proofErr w:type="spellEnd"/>
-      <w:r>
-        <w:rPr>
-          <w:rFonts w:ascii="UOCSans-Regular" w:eastAsiaTheme="minorHAnsi" w:hAnsi="UOCSans-Regular" w:cs="UOCSans-Regular"/>
-          <w:color w:val="010178"/>
-          <w:sz w:val="20"/>
-          <w:szCs w:val="20"/>
-          <w:lang w:val="es-ES" w:eastAsia="en-US" w:bidi="ar-SA"/>
+          <w:lang w:val="en-US" w:eastAsia="en-US" w:bidi="ar-SA"/>
         </w:rPr>
         <w:t>.</w:t>
       </w:r>
@@ -11578,7 +12278,7 @@
           <w:w w:val="105"/>
           <w:sz w:val="20"/>
           <w:szCs w:val="20"/>
-          <w:lang w:val="es-ES"/>
+          <w:lang w:val="en-US"/>
         </w:rPr>
       </w:pPr>
     </w:p>
@@ -11595,29 +12295,26 @@
           <w:szCs w:val="20"/>
         </w:rPr>
       </w:pPr>
-      <w:proofErr w:type="spellStart"/>
       <w:r>
         <w:rPr>
           <w:color w:val="000078"/>
           <w:w w:val="105"/>
           <w:sz w:val="20"/>
           <w:szCs w:val="20"/>
-          <w:lang w:val="es-ES"/>
+          <w:lang w:val="en-US"/>
         </w:rPr>
         <w:t>Springer</w:t>
       </w:r>
-      <w:proofErr w:type="spellEnd"/>
       <w:r>
         <w:rPr>
           <w:color w:val="000078"/>
           <w:w w:val="105"/>
           <w:sz w:val="20"/>
           <w:szCs w:val="20"/>
-          <w:lang w:val="es-ES"/>
+          <w:lang w:val="en-US"/>
         </w:rPr>
         <w:t xml:space="preserve">, </w:t>
       </w:r>
-      <w:proofErr w:type="spellStart"/>
       <w:r>
         <w:rPr>
           <w:i/>
@@ -11626,58 +12323,41 @@
           <w:w w:val="105"/>
           <w:sz w:val="20"/>
           <w:szCs w:val="20"/>
-          <w:lang w:val="es-ES"/>
-        </w:rPr>
-        <w:t>About</w:t>
-      </w:r>
-      <w:proofErr w:type="spellEnd"/>
-      <w:r>
-        <w:rPr>
-          <w:i/>
-          <w:iCs/>
+          <w:lang w:val="en-US"/>
+        </w:rPr>
+        <w:t xml:space="preserve">About Springer </w:t>
+      </w:r>
+      <w:r>
+        <w:rPr>
           <w:color w:val="000078"/>
           <w:w w:val="105"/>
           <w:sz w:val="20"/>
           <w:szCs w:val="20"/>
-          <w:lang w:val="es-ES"/>
-        </w:rPr>
-        <w:t xml:space="preserve"> </w:t>
+          <w:lang w:val="en-US"/>
+        </w:rPr>
+        <w:t xml:space="preserve">[en </w:t>
       </w:r>
       <w:proofErr w:type="spellStart"/>
       <w:r>
         <w:rPr>
-          <w:i/>
-          <w:iCs/>
           <w:color w:val="000078"/>
           <w:w w:val="105"/>
           <w:sz w:val="20"/>
           <w:szCs w:val="20"/>
-          <w:lang w:val="es-ES"/>
-        </w:rPr>
-        <w:t>Springer</w:t>
+          <w:lang w:val="en-US"/>
+        </w:rPr>
+        <w:t>línea</w:t>
       </w:r>
       <w:proofErr w:type="spellEnd"/>
       <w:r>
         <w:rPr>
-          <w:i/>
-          <w:iCs/>
           <w:color w:val="000078"/>
           <w:w w:val="105"/>
           <w:sz w:val="20"/>
           <w:szCs w:val="20"/>
-          <w:lang w:val="es-ES"/>
-        </w:rPr>
-        <w:t xml:space="preserve"> </w:t>
-      </w:r>
-      <w:r>
-        <w:rPr>
-          <w:color w:val="000078"/>
-          <w:w w:val="105"/>
-          <w:sz w:val="20"/>
-          <w:szCs w:val="20"/>
-          <w:lang w:val="es-ES"/>
-        </w:rPr>
-        <w:t xml:space="preserve">[en línea]. </w:t>
+          <w:lang w:val="en-US"/>
+        </w:rPr>
+        <w:t xml:space="preserve">]. </w:t>
       </w:r>
       <w:r>
         <w:rPr>
@@ -11824,7 +12504,6 @@
         </w:rPr>
         <w:t xml:space="preserve">, </w:t>
       </w:r>
-      <w:proofErr w:type="spellStart"/>
       <w:r>
         <w:rPr>
           <w:i/>
@@ -11834,19 +12513,7 @@
           <w:sz w:val="20"/>
           <w:szCs w:val="20"/>
         </w:rPr>
-        <w:t>Springer</w:t>
-      </w:r>
-      <w:proofErr w:type="spellEnd"/>
-      <w:r>
-        <w:rPr>
-          <w:i/>
-          <w:iCs/>
-          <w:color w:val="000078"/>
-          <w:w w:val="105"/>
-          <w:sz w:val="20"/>
-          <w:szCs w:val="20"/>
-        </w:rPr>
-        <w:t xml:space="preserve"> </w:t>
+        <w:t xml:space="preserve">Springer </w:t>
       </w:r>
       <w:proofErr w:type="spellStart"/>
       <w:r>
@@ -12161,6 +12828,131 @@
           <w:w w:val="105"/>
           <w:sz w:val="20"/>
           <w:szCs w:val="20"/>
+        </w:rPr>
+      </w:pPr>
+      <w:proofErr w:type="spellStart"/>
+      <w:r>
+        <w:rPr>
+          <w:color w:val="000078"/>
+          <w:w w:val="105"/>
+          <w:sz w:val="20"/>
+          <w:szCs w:val="20"/>
+        </w:rPr>
+        <w:t>Europapress</w:t>
+      </w:r>
+      <w:proofErr w:type="spellEnd"/>
+      <w:r>
+        <w:rPr>
+          <w:color w:val="000078"/>
+          <w:w w:val="105"/>
+          <w:sz w:val="20"/>
+          <w:szCs w:val="20"/>
+        </w:rPr>
+        <w:t xml:space="preserve">, </w:t>
+      </w:r>
+      <w:r>
+        <w:rPr>
+          <w:i/>
+          <w:color w:val="000078"/>
+          <w:w w:val="105"/>
+          <w:sz w:val="20"/>
+          <w:szCs w:val="20"/>
+        </w:rPr>
+        <w:t xml:space="preserve">Crecimiento de la comunidad estudiantil en </w:t>
+      </w:r>
+      <w:proofErr w:type="gramStart"/>
+      <w:r>
+        <w:rPr>
+          <w:i/>
+          <w:color w:val="000078"/>
+          <w:w w:val="105"/>
+          <w:sz w:val="20"/>
+          <w:szCs w:val="20"/>
+        </w:rPr>
+        <w:t xml:space="preserve">másteres </w:t>
+      </w:r>
+      <w:r>
+        <w:rPr>
+          <w:color w:val="000078"/>
+          <w:w w:val="105"/>
+          <w:sz w:val="20"/>
+          <w:szCs w:val="20"/>
+        </w:rPr>
+        <w:t xml:space="preserve"> [</w:t>
+      </w:r>
+      <w:proofErr w:type="gramEnd"/>
+      <w:r>
+        <w:rPr>
+          <w:color w:val="000078"/>
+          <w:w w:val="105"/>
+          <w:sz w:val="20"/>
+          <w:szCs w:val="20"/>
+        </w:rPr>
+        <w:t xml:space="preserve">en línea]. Actualizada: 2021. [Fecha de consulta: 13 abril de 2021]. Disponible en: </w:t>
+      </w:r>
+    </w:p>
+    <w:p>
+      <w:pPr>
+        <w:pStyle w:val="Textoindependiente"/>
+        <w:spacing w:line="290" w:lineRule="auto"/>
+        <w:ind w:left="361" w:right="217"/>
+        <w:jc w:val="both"/>
+        <w:rPr>
+          <w:color w:val="000078"/>
+          <w:w w:val="105"/>
+          <w:sz w:val="20"/>
+          <w:szCs w:val="20"/>
+        </w:rPr>
+      </w:pPr>
+      <w:r>
+        <w:rPr>
+          <w:color w:val="000078"/>
+          <w:w w:val="105"/>
+          <w:sz w:val="20"/>
+          <w:szCs w:val="20"/>
+        </w:rPr>
+        <w:t>https://www.europapress.es/sociedad/educacion-00468/noticia-numero-estudiantes-master-crecio-112-curso-pasado-superar-190000-universidad-espanola-20180611180218.html</w:t>
+      </w:r>
+    </w:p>
+    <w:p>
+      <w:pPr>
+        <w:pStyle w:val="Textoindependiente"/>
+        <w:spacing w:line="290" w:lineRule="auto"/>
+        <w:ind w:left="361" w:right="217"/>
+        <w:jc w:val="both"/>
+        <w:rPr>
+          <w:color w:val="000078"/>
+          <w:w w:val="105"/>
+          <w:sz w:val="20"/>
+          <w:szCs w:val="20"/>
+        </w:rPr>
+      </w:pPr>
+    </w:p>
+    <w:p>
+      <w:pPr>
+        <w:pStyle w:val="Textoindependiente"/>
+        <w:spacing w:line="290" w:lineRule="auto"/>
+        <w:ind w:left="361" w:right="217"/>
+        <w:jc w:val="both"/>
+        <w:rPr>
+          <w:color w:val="000078"/>
+          <w:w w:val="105"/>
+          <w:sz w:val="20"/>
+          <w:szCs w:val="20"/>
+        </w:rPr>
+      </w:pPr>
+    </w:p>
+    <w:p>
+      <w:pPr>
+        <w:pStyle w:val="Textoindependiente"/>
+        <w:spacing w:line="290" w:lineRule="auto"/>
+        <w:ind w:left="361" w:right="217"/>
+        <w:jc w:val="both"/>
+        <w:rPr>
+          <w:color w:val="000078"/>
+          <w:w w:val="105"/>
+          <w:sz w:val="20"/>
+          <w:szCs w:val="20"/>
           <w:lang w:val="es-ES"/>
         </w:rPr>
       </w:pPr>
@@ -12180,12 +12972,15 @@
           <w:color w:val="000078"/>
         </w:rPr>
       </w:pPr>
-      <w:r>
-        <w:rPr>
-          <w:color w:val="000078"/>
-        </w:rPr>
+      <w:bookmarkStart w:id="5" w:name="_Toc69216489"/>
+      <w:r>
+        <w:rPr>
+          <w:color w:val="000078"/>
+        </w:rPr>
+        <w:lastRenderedPageBreak/>
         <w:t>Contribuciones</w:t>
       </w:r>
+      <w:bookmarkEnd w:id="5"/>
     </w:p>
     <w:p>
       <w:pPr>
@@ -12596,8 +13391,6 @@
           <w:lang w:val="es-ES"/>
         </w:rPr>
       </w:pPr>
-      <w:bookmarkStart w:id="4" w:name="_GoBack"/>
-      <w:bookmarkEnd w:id="4"/>
     </w:p>
     <w:sectPr>
       <w:pgSz w:w="11900" w:h="16840"/>
@@ -13267,6 +14060,7 @@
           <w:color w:val="000078"/>
           <w:w w:val="105"/>
           <w:szCs w:val="22"/>
+          <w:lang w:val="en-US"/>
         </w:rPr>
         <w:t xml:space="preserve"> Kaggle, </w:t>
       </w:r>
@@ -13276,6 +14070,7 @@
           <w:color w:val="000078"/>
           <w:w w:val="105"/>
           <w:szCs w:val="22"/>
+          <w:lang w:val="en-US"/>
         </w:rPr>
         <w:t>Goodreads-books</w:t>
       </w:r>
@@ -13284,8 +14079,37 @@
           <w:color w:val="000078"/>
           <w:w w:val="105"/>
           <w:szCs w:val="22"/>
-        </w:rPr>
-        <w:t xml:space="preserve"> [en línea]. [Fecha de consulta: 13 de abril de 2021] Disponible en: </w:t>
+          <w:lang w:val="en-US"/>
+        </w:rPr>
+        <w:t xml:space="preserve"> [en </w:t>
+      </w:r>
+      <w:proofErr w:type="spellStart"/>
+      <w:r>
+        <w:rPr>
+          <w:color w:val="000078"/>
+          <w:w w:val="105"/>
+          <w:szCs w:val="22"/>
+          <w:lang w:val="en-US"/>
+        </w:rPr>
+        <w:t>línea</w:t>
+      </w:r>
+      <w:proofErr w:type="spellEnd"/>
+      <w:r>
+        <w:rPr>
+          <w:color w:val="000078"/>
+          <w:w w:val="105"/>
+          <w:szCs w:val="22"/>
+          <w:lang w:val="en-US"/>
+        </w:rPr>
+        <w:t xml:space="preserve">]. </w:t>
+      </w:r>
+      <w:r>
+        <w:rPr>
+          <w:color w:val="000078"/>
+          <w:w w:val="105"/>
+          <w:szCs w:val="22"/>
+        </w:rPr>
+        <w:t xml:space="preserve">[Fecha de consulta: 13 de abril de 2021] Disponible en: </w:t>
       </w:r>
       <w:r>
         <w:rPr>
@@ -13646,7 +14470,7 @@
             </wp:anchor>
           </w:drawing>
         </mc:Choice>
-        <mc:Fallback xmlns:w16="http://schemas.microsoft.com/office/word/2018/wordml" xmlns:w16cid="http://schemas.microsoft.com/office/word/2016/wordml/cid" xmlns:w16cex="http://schemas.microsoft.com/office/word/2018/wordml/cex" xmlns:am3d="http://schemas.microsoft.com/office/drawing/2017/model3d" xmlns:aink="http://schemas.microsoft.com/office/drawing/2016/ink" xmlns:cx8="http://schemas.microsoft.com/office/drawing/2016/5/14/chartex" xmlns:cx7="http://schemas.microsoft.com/office/drawing/2016/5/13/chartex" xmlns:cx6="http://schemas.microsoft.com/office/drawing/2016/5/12/chartex" xmlns:cx5="http://schemas.microsoft.com/office/drawing/2016/5/11/chartex" xmlns:cx4="http://schemas.microsoft.com/office/drawing/2016/5/10/chartex" xmlns:cx3="http://schemas.microsoft.com/office/drawing/2016/5/9/chartex" xmlns:cx2="http://schemas.microsoft.com/office/drawing/2015/10/21/chartex" xmlns:cx1="http://schemas.microsoft.com/office/drawing/2015/9/8/chartex">
+        <mc:Fallback xmlns:cx1="http://schemas.microsoft.com/office/drawing/2015/9/8/chartex" xmlns:cx2="http://schemas.microsoft.com/office/drawing/2015/10/21/chartex" xmlns:cx3="http://schemas.microsoft.com/office/drawing/2016/5/9/chartex" xmlns:cx4="http://schemas.microsoft.com/office/drawing/2016/5/10/chartex" xmlns:cx5="http://schemas.microsoft.com/office/drawing/2016/5/11/chartex" xmlns:cx6="http://schemas.microsoft.com/office/drawing/2016/5/12/chartex" xmlns:cx7="http://schemas.microsoft.com/office/drawing/2016/5/13/chartex" xmlns:cx8="http://schemas.microsoft.com/office/drawing/2016/5/14/chartex" xmlns:aink="http://schemas.microsoft.com/office/drawing/2016/ink" xmlns:am3d="http://schemas.microsoft.com/office/drawing/2017/model3d" xmlns:w16cex="http://schemas.microsoft.com/office/word/2018/wordml/cex" xmlns:w16cid="http://schemas.microsoft.com/office/word/2016/wordml/cid" xmlns:w16="http://schemas.microsoft.com/office/word/2018/wordml">
           <w:pict>
             <v:group w14:anchorId="049234DC" id="Group 12" o:spid="_x0000_s1026" style="position:absolute;margin-left:76.05pt;margin-top:25pt;width:500.95pt;height:49.5pt;z-index:-251988992;mso-position-horizontal-relative:page;mso-position-vertical-relative:page" coordorigin="1521,500" coordsize="10019,990" o:gfxdata="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">
               <v:shapetype id="_x0000_t75" coordsize="21600,21600" o:spt="75" o:preferrelative="t" path="m@4@5l@4@11@9@11@9@5xe" filled="f" stroked="f">
@@ -18081,6 +18905,7 @@
   <w:style w:type="character" w:default="1" w:styleId="Fuentedeprrafopredeter">
     <w:name w:val="Default Paragraph Font"/>
     <w:uiPriority w:val="1"/>
+    <w:semiHidden/>
     <w:unhideWhenUsed/>
   </w:style>
   <w:style w:type="table" w:default="1" w:styleId="Tablanormal">
@@ -18806,7 +19631,7 @@
 </file>
 
 <file path=customXml/itemProps1.xml><?xml version="1.0" encoding="utf-8"?>
-<ds:datastoreItem xmlns:ds="http://schemas.openxmlformats.org/officeDocument/2006/customXml" ds:itemID="{95D3AD83-9402-4378-B7F2-E4B57AC50F82}">
+<ds:datastoreItem xmlns:ds="http://schemas.openxmlformats.org/officeDocument/2006/customXml" ds:itemID="{96250735-E58C-43BB-BB37-8A37EDB1D1AF}">
   <ds:schemaRefs>
     <ds:schemaRef ds:uri="http://schemas.openxmlformats.org/officeDocument/2006/bibliography"/>
   </ds:schemaRefs>

</xml_diff>